<commit_message>
Home page Translation DONE!
</commit_message>
<xml_diff>
--- a/Vohidov Sarvarbek Resume.docx
+++ b/Vohidov Sarvarbek Resume.docx
@@ -1,6 +1,6 @@
 
 <file path=word/document.xml><?xml version="1.0" encoding="utf-8"?>
-<w:document xmlns:wpc="http://schemas.microsoft.com/office/word/2010/wordprocessingCanvas" xmlns:cx="http://schemas.microsoft.com/office/drawing/2014/chartex" xmlns:cx1="http://schemas.microsoft.com/office/drawing/2015/9/8/chartex" xmlns:cx2="http://schemas.microsoft.com/office/drawing/2015/10/21/chartex" xmlns:cx3="http://schemas.microsoft.com/office/drawing/2016/5/9/chartex" xmlns:cx4="http://schemas.microsoft.com/office/drawing/2016/5/10/chartex" xmlns:cx5="http://schemas.microsoft.com/office/drawing/2016/5/11/chartex" xmlns:cx6="http://schemas.microsoft.com/office/drawing/2016/5/12/chartex" xmlns:cx7="http://schemas.microsoft.com/office/drawing/2016/5/13/chartex" xmlns:cx8="http://schemas.microsoft.com/office/drawing/2016/5/14/chartex" xmlns:mc="http://schemas.openxmlformats.org/markup-compatibility/2006" xmlns:aink="http://schemas.microsoft.com/office/drawing/2016/ink" xmlns:am3d="http://schemas.microsoft.com/office/drawing/2017/model3d" xmlns:o="urn:schemas-microsoft-com:office:office" xmlns:r="http://schemas.openxmlformats.org/officeDocument/2006/relationships" xmlns:m="http://schemas.openxmlformats.org/officeDocument/2006/math" xmlns:v="urn:schemas-microsoft-com:vml" xmlns:wp14="http://schemas.microsoft.com/office/word/2010/wordprocessingDrawing" xmlns:wp="http://schemas.openxmlformats.org/drawingml/2006/wordprocessingDrawing" xmlns:w10="urn:schemas-microsoft-com:office:word" xmlns:w="http://schemas.openxmlformats.org/wordprocessingml/2006/main" xmlns:w14="http://schemas.microsoft.com/office/word/2010/wordml" xmlns:w15="http://schemas.microsoft.com/office/word/2012/wordml" xmlns:w16cex="http://schemas.microsoft.com/office/word/2018/wordml/cex" xmlns:w16cid="http://schemas.microsoft.com/office/word/2016/wordml/cid" xmlns:w16="http://schemas.microsoft.com/office/word/2018/wordml" xmlns:w16sdtdh="http://schemas.microsoft.com/office/word/2020/wordml/sdtdatahash" xmlns:w16se="http://schemas.microsoft.com/office/word/2015/wordml/symex" xmlns:wpg="http://schemas.microsoft.com/office/word/2010/wordprocessingGroup" xmlns:wpi="http://schemas.microsoft.com/office/word/2010/wordprocessingInk" xmlns:wne="http://schemas.microsoft.com/office/word/2006/wordml" xmlns:wps="http://schemas.microsoft.com/office/word/2010/wordprocessingShape" mc:Ignorable="w14 w15 w16se w16cid w16 w16cex w16sdtdh wp14">
+<w:document xmlns:wpc="http://schemas.microsoft.com/office/word/2010/wordprocessingCanvas" xmlns:mc="http://schemas.openxmlformats.org/markup-compatibility/2006" xmlns:o="urn:schemas-microsoft-com:office:office" xmlns:r="http://schemas.openxmlformats.org/officeDocument/2006/relationships" xmlns:m="http://schemas.openxmlformats.org/officeDocument/2006/math" xmlns:v="urn:schemas-microsoft-com:vml" xmlns:wp14="http://schemas.microsoft.com/office/word/2010/wordprocessingDrawing" xmlns:wp="http://schemas.openxmlformats.org/drawingml/2006/wordprocessingDrawing" xmlns:w="http://schemas.openxmlformats.org/wordprocessingml/2006/main" xmlns:w14="http://schemas.microsoft.com/office/word/2010/wordml" xmlns:w10="urn:schemas-microsoft-com:office:word" xmlns:w15="http://schemas.microsoft.com/office/word/2012/wordml" xmlns:wpg="http://schemas.microsoft.com/office/word/2010/wordprocessingGroup" xmlns:wpi="http://schemas.microsoft.com/office/word/2010/wordprocessingInk" xmlns:wne="http://schemas.microsoft.com/office/word/2006/wordml" xmlns:wps="http://schemas.microsoft.com/office/word/2010/wordprocessingShape" xmlns:wpsCustomData="http://www.wps.cn/officeDocument/2013/wpsCustomData" mc:Ignorable="w14 w15 wp14">
   <w:body>
     <w:p>
       <w:pPr>
@@ -13,19 +13,16 @@
         </w:rPr>
       </w:pPr>
       <w:r>
-        <w:rPr>
-          <w:noProof/>
-        </w:rPr>
         <w:drawing>
-          <wp:anchor distT="0" distB="0" distL="114300" distR="114300" simplePos="0" relativeHeight="251663360" behindDoc="0" locked="0" layoutInCell="1" allowOverlap="1" wp14:anchorId="6BE0F94E" wp14:editId="5589B2FA">
+          <wp:anchor distT="0" distB="0" distL="114300" distR="114300" simplePos="0" relativeHeight="251663360" behindDoc="0" locked="0" layoutInCell="1" allowOverlap="1">
             <wp:simplePos x="0" y="0"/>
             <wp:positionH relativeFrom="column">
-              <wp:posOffset>1157060</wp:posOffset>
+              <wp:posOffset>1181735</wp:posOffset>
             </wp:positionH>
             <wp:positionV relativeFrom="paragraph">
-              <wp:posOffset>-332717</wp:posOffset>
+              <wp:posOffset>-332105</wp:posOffset>
             </wp:positionV>
-            <wp:extent cx="2258781" cy="2279934"/>
+            <wp:extent cx="2258695" cy="2279650"/>
             <wp:effectExtent l="0" t="0" r="8255" b="6350"/>
             <wp:wrapNone/>
             <wp:docPr id="5" name="Рисунок 5"/>
@@ -36,13 +33,13 @@
               <a:graphicData uri="http://schemas.openxmlformats.org/drawingml/2006/picture">
                 <pic:pic xmlns:pic="http://schemas.openxmlformats.org/drawingml/2006/picture">
                   <pic:nvPicPr>
-                    <pic:cNvPr id="0" name="Picture 1"/>
+                    <pic:cNvPr id="5" name="Рисунок 5"/>
                     <pic:cNvPicPr>
                       <a:picLocks noChangeAspect="1" noChangeArrowheads="1"/>
                     </pic:cNvPicPr>
                   </pic:nvPicPr>
                   <pic:blipFill>
-                    <a:blip r:embed="rId7">
+                    <a:blip r:embed="rId4">
                       <a:extLst>
                         <a:ext uri="{28A0092B-C50C-407E-A947-70E740481C1C}">
                           <a14:useLocalDpi xmlns:a14="http://schemas.microsoft.com/office/drawing/2010/main" val="0"/>
@@ -54,7 +51,7 @@
                       <a:fillRect/>
                     </a:stretch>
                   </pic:blipFill>
-                  <pic:spPr bwMode="auto">
+                  <pic:spPr>
                     <a:xfrm>
                       <a:off x="0" y="0"/>
                       <a:ext cx="2258781" cy="2279934"/>
@@ -70,19 +67,10 @@
                 </pic:pic>
               </a:graphicData>
             </a:graphic>
-            <wp14:sizeRelH relativeFrom="margin">
-              <wp14:pctWidth>0</wp14:pctWidth>
-            </wp14:sizeRelH>
-            <wp14:sizeRelV relativeFrom="margin">
-              <wp14:pctHeight>0</wp14:pctHeight>
-            </wp14:sizeRelV>
           </wp:anchor>
         </w:drawing>
       </w:r>
       <w:r>
-        <w:rPr>
-          <w:noProof/>
-        </w:rPr>
         <w:softHyphen/>
       </w:r>
       <w:r>
@@ -96,11 +84,19 @@
     </w:p>
     <w:p>
       <w:pPr>
-        <w:pStyle w:val="a4"/>
+        <w:pStyle w:val="12"/>
         <w:rPr>
           <w:color w:val="404040" w:themeColor="text1" w:themeTint="BF"/>
           <w:sz w:val="60"/>
           <w:szCs w:val="60"/>
+          <w14:textFill>
+            <w14:solidFill>
+              <w14:schemeClr w14:val="tx1">
+                <w14:lumMod w14:val="75000"/>
+                <w14:lumOff w14:val="25000"/>
+              </w14:schemeClr>
+            </w14:solidFill>
+          </w14:textFill>
         </w:rPr>
       </w:pPr>
       <w:r>
@@ -108,6 +104,14 @@
           <w:color w:val="404040" w:themeColor="text1" w:themeTint="BF"/>
           <w:sz w:val="60"/>
           <w:szCs w:val="60"/>
+          <w14:textFill>
+            <w14:solidFill>
+              <w14:schemeClr w14:val="tx1">
+                <w14:lumMod w14:val="75000"/>
+                <w14:lumOff w14:val="25000"/>
+              </w14:schemeClr>
+            </w14:solidFill>
+          </w14:textFill>
         </w:rPr>
         <w:t>SARVARBEK</w:t>
       </w:r>
@@ -131,7 +135,7 @@
     </w:p>
     <w:p>
       <w:pPr>
-        <w:pStyle w:val="a3"/>
+        <w:pStyle w:val="9"/>
         <w:rPr>
           <w:rFonts w:ascii="Lucida Sans Unicode"/>
           <w:sz w:val="28"/>
@@ -140,7 +144,7 @@
     </w:p>
     <w:p>
       <w:pPr>
-        <w:pStyle w:val="a3"/>
+        <w:pStyle w:val="9"/>
         <w:rPr>
           <w:rFonts w:ascii="Lucida Sans Unicode"/>
           <w:sz w:val="28"/>
@@ -149,7 +153,7 @@
     </w:p>
     <w:p>
       <w:pPr>
-        <w:pStyle w:val="a3"/>
+        <w:pStyle w:val="9"/>
         <w:spacing w:before="319"/>
         <w:rPr>
           <w:rFonts w:ascii="Lucida Sans Unicode"/>
@@ -158,19 +162,18 @@
       </w:pPr>
       <w:r>
         <w:rPr>
-          <w:noProof/>
           <w:sz w:val="28"/>
         </w:rPr>
         <mc:AlternateContent>
           <mc:Choice Requires="wps">
             <w:drawing>
-              <wp:anchor distT="0" distB="0" distL="114300" distR="114300" simplePos="0" relativeHeight="251661312" behindDoc="0" locked="0" layoutInCell="1" allowOverlap="1" wp14:anchorId="0F9B1379" wp14:editId="08A4B8EE">
+              <wp:anchor distT="0" distB="0" distL="114300" distR="114300" simplePos="0" relativeHeight="251662336" behindDoc="0" locked="0" layoutInCell="1" allowOverlap="1">
                 <wp:simplePos x="0" y="0"/>
                 <wp:positionH relativeFrom="column">
                   <wp:posOffset>2406015</wp:posOffset>
                 </wp:positionH>
                 <wp:positionV relativeFrom="paragraph">
-                  <wp:posOffset>418918</wp:posOffset>
+                  <wp:posOffset>418465</wp:posOffset>
                 </wp:positionV>
                 <wp:extent cx="1828800" cy="1828800"/>
                 <wp:effectExtent l="0" t="0" r="0" b="0"/>
@@ -223,6 +226,14 @@
                                     <w14:alpha w14:val="60000"/>
                                   </w14:schemeClr>
                                 </w14:shadow>
+                                <w14:textFill>
+                                  <w14:solidFill>
+                                    <w14:schemeClr w14:val="tx1">
+                                      <w14:lumMod w14:val="75000"/>
+                                      <w14:lumOff w14:val="25000"/>
+                                    </w14:schemeClr>
+                                  </w14:solidFill>
+                                </w14:textFill>
                               </w:rPr>
                             </w:pPr>
                             <w:r>
@@ -237,6 +248,14 @@
                                     <w14:alpha w14:val="60000"/>
                                   </w14:schemeClr>
                                 </w14:shadow>
+                                <w14:textFill>
+                                  <w14:solidFill>
+                                    <w14:schemeClr w14:val="tx1">
+                                      <w14:lumMod w14:val="75000"/>
+                                      <w14:lumOff w14:val="25000"/>
+                                    </w14:schemeClr>
+                                  </w14:solidFill>
+                                </w14:textFill>
                               </w:rPr>
                               <w:t>About Me</w:t>
                             </w:r>
@@ -252,6 +271,14 @@
                                     <w14:alpha w14:val="60000"/>
                                   </w14:schemeClr>
                                 </w14:shadow>
+                                <w14:textFill>
+                                  <w14:solidFill>
+                                    <w14:schemeClr w14:val="tx1">
+                                      <w14:lumMod w14:val="75000"/>
+                                      <w14:lumOff w14:val="25000"/>
+                                    </w14:schemeClr>
+                                  </w14:solidFill>
+                                </w14:textFill>
                               </w:rPr>
                               <w:softHyphen/>
                             </w:r>
@@ -269,12 +296,12 @@
           </mc:Choice>
           <mc:Fallback>
             <w:pict>
-              <v:shapetype w14:anchorId="0F9B1379" id="_x0000_t202" coordsize="21600,21600" o:spt="202" path="m,l,21600r21600,l21600,xe">
-                <v:stroke joinstyle="miter"/>
-                <v:path gradientshapeok="t" o:connecttype="rect"/>
-              </v:shapetype>
-              <v:shape id="Text Box 14" o:spid="_x0000_s1026" type="#_x0000_t202" style="position:absolute;margin-left:189.45pt;margin-top:33pt;width:2in;height:2in;z-index:251661312;visibility:visible;mso-wrap-style:none;mso-wrap-distance-left:9pt;mso-wrap-distance-top:0;mso-wrap-distance-right:9pt;mso-wrap-distance-bottom:0;mso-position-horizontal:absolute;mso-position-horizontal-relative:text;mso-position-vertical:absolute;mso-position-vertical-relative:text;v-text-anchor:top" o:gfxdata="UEsDBBQABgAIAAAAIQC2gziS/gAAAOEBAAATAAAAW0NvbnRlbnRfVHlwZXNdLnhtbJSRQU7DMBBF&#10;90jcwfIWJU67QAgl6YK0S0CoHGBkTxKLZGx5TGhvj5O2G0SRWNoz/78nu9wcxkFMGNg6quQqL6RA&#10;0s5Y6ir5vt9lD1JwBDIwOMJKHpHlpr69KfdHjyxSmriSfYz+USnWPY7AufNIadK6MEJMx9ApD/oD&#10;OlTrorhX2lFEilmcO2RdNtjC5xDF9pCuTyYBB5bi6bQ4syoJ3g9WQ0ymaiLzg5KdCXlKLjvcW893&#10;SUOqXwnz5DrgnHtJTxOsQfEKIT7DmDSUCaxw7Rqn8787ZsmRM9e2VmPeBN4uqYvTtW7jvijg9N/y&#10;JsXecLq0q+WD6m8AAAD//wMAUEsDBBQABgAIAAAAIQA4/SH/1gAAAJQBAAALAAAAX3JlbHMvLnJl&#10;bHOkkMFqwzAMhu+DvYPRfXGawxijTi+j0GvpHsDYimMaW0Yy2fr2M4PBMnrbUb/Q94l/f/hMi1qR&#10;JVI2sOt6UJgd+ZiDgffL8ekFlFSbvV0oo4EbChzGx4f9GRdb25HMsYhqlCwG5lrLq9biZkxWOiqY&#10;22YiTra2kYMu1l1tQD30/bPm3wwYN0x18gb45AdQl1tp5j/sFB2T0FQ7R0nTNEV3j6o9feQzro1i&#10;OWA14Fm+Q8a1a8+Bvu/d/dMb2JY5uiPbhG/ktn4cqGU/er3pcvwCAAD//wMAUEsDBBQABgAIAAAA&#10;IQDoOjs6XAIAABsFAAAOAAAAZHJzL2Uyb0RvYy54bWysVE1vGjEQvVfqf7B8LwuUpBSxRDRRqkqo&#10;iUqqno3XhlX9JduwS399n70sQWkvqXrZtWfefL2Z8fym1YochA+1NSUdDYaUCMNtVZttSb8/3b+b&#10;UhIiMxVT1oiSHkWgN4u3b+aNm4mx3VlVCU/gxIRZ40q6i9HNiiLwndAsDKwTBkppvWYRV78tKs8a&#10;eNeqGA+H10VjfeW85SIESO86JV1k/1IKHh+kDCISVVLkFvPX5+8mfYvFnM22nrldzU9psH/IQrPa&#10;IOjZ1R2LjOx9/YcrXXNvg5VxwK0urJQ1F7kGVDMavqhmvWNO5FpATnBnmsL/c8u/Hh49qSv0bkKJ&#10;YRo9ehJtJJ9sSyACP40LM8DWDsDYQg5sLw8QprJb6XX6oyACPZg+ntlN3ngymo6n0yFUHLr+Av/F&#10;s7nzIX4WVpN0KKlH+zKr7LAKsYP2kBTN2PtaqdxCZUhT0uv3V8NscNbAuTKIkYroks2neFQieVDm&#10;m5AoP+ecBHnwxK3y5MAwMoxzYWIuN3sCOqEkwr7G8IRPpiIP5WuMzxY5sjXxbKxrY32u90Xa1c8+&#10;Zdnhewa6uhMFsd20p+ZubHVEb73ttiM4fl+D/xUL8ZF5rAN6hhWPD/hIZcGzPZ0o2Vn/62/yhMeU&#10;QktJg/UqqcH+U6K+GEzvx9FkkrYxXyZXH8a4+EvN5lJj9vrWohkjPCWO52PCR9Ufpbf6B96BZYoJ&#10;FTMckUsa++Nt7FYe7wgXy2UGYf8ciyuzdjy5zs13y33ETOVRSyR1zJzIwwbmYT29FmnFL+8Z9fym&#10;LX4DAAD//wMAUEsDBBQABgAIAAAAIQBQNuUV3gAAAAoBAAAPAAAAZHJzL2Rvd25yZXYueG1sTI/B&#10;TsMwEETvSPyDtUjcqAMFU0KcClWiF8ShBcF1E7tJlHhtxW4a+HqWExx35ml2pljPbhCTHWPnScP1&#10;IgNhqfamo0bD+9vz1QpETEgGB09Ww5eNsC7PzwrMjT/Rzk771AgOoZijhjalkEsZ69Y6jAsfLLF3&#10;8KPDxOfYSDPiicPdIG+yTEmHHfGHFoPdtLbu90en4RU/tmma+3rbh4P5dKHaLL9ftL68mJ8eQSQ7&#10;pz8YfutzdSi5U+WPZKIYNCzvVw+MalCKNzGglGKhYufuNgNZFvL/hPIHAAD//wMAUEsBAi0AFAAG&#10;AAgAAAAhALaDOJL+AAAA4QEAABMAAAAAAAAAAAAAAAAAAAAAAFtDb250ZW50X1R5cGVzXS54bWxQ&#10;SwECLQAUAAYACAAAACEAOP0h/9YAAACUAQAACwAAAAAAAAAAAAAAAAAvAQAAX3JlbHMvLnJlbHNQ&#10;SwECLQAUAAYACAAAACEA6Do7OlwCAAAbBQAADgAAAAAAAAAAAAAAAAAuAgAAZHJzL2Uyb0RvYy54&#10;bWxQSwECLQAUAAYACAAAACEAUDblFd4AAAAKAQAADwAAAAAAAAAAAAAAAAC2BAAAZHJzL2Rvd25y&#10;ZXYueG1sUEsFBgAAAAAEAAQA8wAAAMEFAAAAAA==&#10;" filled="f" stroked="f" strokeweight=".5pt">
-                <v:textbox style="mso-fit-shape-to-text:t">
+              <v:shape id="_x0000_s1026" o:spid="_x0000_s1026" o:spt="202" type="#_x0000_t202" style="position:absolute;left:0pt;margin-left:189.45pt;margin-top:32.95pt;height:144pt;width:144pt;mso-wrap-style:none;z-index:251662336;mso-width-relative:page;mso-height-relative:page;" filled="f" stroked="f" coordsize="21600,21600" o:gfxdata="UEsDBAoAAAAAAIdO4kAAAAAAAAAAAAAAAAAEAAAAZHJzL1BLAwQUAAAACACHTuJA6Qldd9kAAAAK&#10;AQAADwAAAGRycy9kb3ducmV2LnhtbE2PMU/DMBCFd6T+B+sqsVGnRDVtiNOhEl0QAwXBeondJEp8&#10;jmI3Dfx6jgmmu9N7eve9fD+7Xkx2DK0nDetVAsJS5U1LtYb3t6e7LYgQkQz2nqyGLxtgXyxucsyM&#10;v9KrnU6xFhxCIUMNTYxDJmWoGuswrPxgibWzHx1GPsdamhGvHO56eZ8kSjpsiT80ONhDY6vudHEa&#10;XvDjGKe5q47dcDafbigP6fez1rfLdfIIIto5/pnhF5/RoWCm0l/IBNFrSB+2O7ZqUBuebFBK8VKy&#10;skl3IItc/q9Q/ABQSwMEFAAAAAgAh07iQBXcRmwlAgAAZgQAAA4AAABkcnMvZTJvRG9jLnhtbK1U&#10;TY/aMBC9V+p/sHwvCZTdsoiwoouoKq26K7FVz8ZxSCR/yTYk9Nf32Qks2vawh17CeGb8xu/NDIv7&#10;TklyFM43Rhd0PMopEZqbstH7gv582XyaUeID0yWTRouCnoSn98uPHxatnYuJqY0shSMA0X7e2oLW&#10;Idh5lnleC8X8yFihEayMUyzg6PZZ6VgLdCWzSZ7fZq1xpXWGC+/hXfdBOiC69wCaqmq4WBt+UEKH&#10;HtUJyQIo+bqxni7Ta6tK8PBUVV4EIgsKpiF9UQT2Ln6z5YLN947ZuuHDE9h7nvCGk2KNRtEL1JoF&#10;Rg6u+QtKNdwZb6ow4kZlPZGkCFiM8zfabGtmReICqb29iO7/Hyz/cXx2pCkxCVNKNFPo+IvoAvlq&#10;OgIX9GmtnyNta5EYOviRe/Z7OCPtrnIq/oIQQRzqni7qRjQeL80ms1mOEEfsfAB+9nrdOh++CaNI&#10;NArq0L6kKjs++tCnnlNiNW02jZSphVKTtqC3n2/ydOESAbjUqBFJ9I+NVuh23cBsZ8oTiDnTj4a3&#10;fNOg+CPz4Zk5zAIejG0JT/hU0qCIGSxKauN+/8sf89EiRClpMVsF1VglSuR3jdbdjadTgIZ0mN58&#10;meDgriO764g+qAeD4R1jKy1PZswP8mxWzqhfWKlVrIkQ0xyVCxrO5kPo5x0rycVqlZIwfJaFR721&#10;PEJHMb1dHQIETTpHkXplBu0wfqlTw6rE+b4+p6zXv4flH1BLAwQKAAAAAACHTuJAAAAAAAAAAAAA&#10;AAAABgAAAF9yZWxzL1BLAwQUAAAACACHTuJAihRmPNEAAACUAQAACwAAAF9yZWxzLy5yZWxzpZDB&#10;asMwDIbvg72D0X1xmsMYo04vo9Br6R7A2IpjGltGMtn69vMOg2X0tqN+oe8T//7wmRa1IkukbGDX&#10;9aAwO/IxBwPvl+PTCyipNnu7UEYDNxQ4jI8P+zMutrYjmWMR1ShZDMy1lletxc2YrHRUMLfNRJxs&#10;bSMHXay72oB66Ptnzb8ZMG6Y6uQN8MkPoC630sx/2Ck6JqGpdo6SpmmK7h5VB7Zlju7INuEbuUaz&#10;HLAa8CwaB2pZ134EfV+/+6fe00c+47rVfoeM649Xb7ocvwBQSwMEFAAAAAgAh07iQH7m5SD3AAAA&#10;4QEAABMAAABbQ29udGVudF9UeXBlc10ueG1slZFBTsMwEEX3SNzB8hYlTrtACCXpgrRLQKgcYGRP&#10;EotkbHlMaG+Pk7YbRJFY2jP/vye73BzGQUwY2Dqq5CovpEDSzljqKvm+32UPUnAEMjA4wkoekeWm&#10;vr0p90ePLFKauJJ9jP5RKdY9jsC580hp0rowQkzH0CkP+gM6VOuiuFfaUUSKWZw7ZF022MLnEMX2&#10;kK5PJgEHluLptDizKgneD1ZDTKZqIvODkp0JeUouO9xbz3dJQ6pfCfPkOuCce0lPE6xB8QohPsOY&#10;NJQJrIz7ooBT/nfJbDly5trWasybwE2KveF0sbrWjmvXOP3f8u2SunSr5YPqb1BLAQIUABQAAAAI&#10;AIdO4kB+5uUg9wAAAOEBAAATAAAAAAAAAAEAIAAAAJcEAABbQ29udGVudF9UeXBlc10ueG1sUEsB&#10;AhQACgAAAAAAh07iQAAAAAAAAAAAAAAAAAYAAAAAAAAAAAAQAAAAeQMAAF9yZWxzL1BLAQIUABQA&#10;AAAIAIdO4kCKFGY80QAAAJQBAAALAAAAAAAAAAEAIAAAAJ0DAABfcmVscy8ucmVsc1BLAQIUAAoA&#10;AAAAAIdO4kAAAAAAAAAAAAAAAAAEAAAAAAAAAAAAEAAAAAAAAABkcnMvUEsBAhQAFAAAAAgAh07i&#10;QOkJXXfZAAAACgEAAA8AAAAAAAAAAQAgAAAAIgAAAGRycy9kb3ducmV2LnhtbFBLAQIUABQAAAAI&#10;AIdO4kAV3EZsJQIAAGYEAAAOAAAAAAAAAAEAIAAAACgBAABkcnMvZTJvRG9jLnhtbFBLBQYAAAAA&#10;BgAGAFkBAAC/BQAAAAA=&#10;">
+                <v:fill on="f" focussize="0,0"/>
+                <v:stroke on="f" weight="0.5pt"/>
+                <v:imagedata o:title=""/>
+                <o:lock v:ext="edit" aspectratio="f"/>
+                <v:textbox style="mso-fit-shape-to-text:t;">
                   <w:txbxContent>
                     <w:p>
                       <w:pPr>
@@ -289,6 +316,14 @@
                               <w14:alpha w14:val="60000"/>
                             </w14:schemeClr>
                           </w14:shadow>
+                          <w14:textFill>
+                            <w14:solidFill>
+                              <w14:schemeClr w14:val="tx1">
+                                <w14:lumMod w14:val="75000"/>
+                                <w14:lumOff w14:val="25000"/>
+                              </w14:schemeClr>
+                            </w14:solidFill>
+                          </w14:textFill>
                         </w:rPr>
                       </w:pPr>
                       <w:r>
@@ -303,6 +338,14 @@
                               <w14:alpha w14:val="60000"/>
                             </w14:schemeClr>
                           </w14:shadow>
+                          <w14:textFill>
+                            <w14:solidFill>
+                              <w14:schemeClr w14:val="tx1">
+                                <w14:lumMod w14:val="75000"/>
+                                <w14:lumOff w14:val="25000"/>
+                              </w14:schemeClr>
+                            </w14:solidFill>
+                          </w14:textFill>
                         </w:rPr>
                         <w:t>About Me</w:t>
                       </w:r>
@@ -318,6 +361,14 @@
                               <w14:alpha w14:val="60000"/>
                             </w14:schemeClr>
                           </w14:shadow>
+                          <w14:textFill>
+                            <w14:solidFill>
+                              <w14:schemeClr w14:val="tx1">
+                                <w14:lumMod w14:val="75000"/>
+                                <w14:lumOff w14:val="25000"/>
+                              </w14:schemeClr>
+                            </w14:solidFill>
+                          </w14:textFill>
                         </w:rPr>
                         <w:softHyphen/>
                       </w:r>
@@ -332,7 +383,7 @@
     </w:p>
     <w:p>
       <w:pPr>
-        <w:pStyle w:val="1"/>
+        <w:pStyle w:val="2"/>
         <w:tabs>
           <w:tab w:val="left" w:pos="4465"/>
           <w:tab w:val="left" w:pos="6160"/>
@@ -341,76 +392,20 @@
       </w:pPr>
       <w:r>
         <w:rPr>
-          <w:color w:val="FFFFFF"/>
-        </w:rPr>
-        <w:t>C O N</w:t>
-      </w:r>
-      <w:r>
-        <w:rPr>
-          <w:color w:val="FFFFFF"/>
-          <w:spacing w:val="1"/>
-        </w:rPr>
-        <w:t xml:space="preserve"> </w:t>
-      </w:r>
-      <w:r>
-        <w:rPr>
-          <w:color w:val="FFFFFF"/>
-        </w:rPr>
-        <w:t>T A</w:t>
-      </w:r>
-      <w:r>
-        <w:rPr>
-          <w:color w:val="FFFFFF"/>
-          <w:spacing w:val="1"/>
-        </w:rPr>
-        <w:t xml:space="preserve"> </w:t>
-      </w:r>
-      <w:r>
-        <w:rPr>
-          <w:color w:val="FFFFFF"/>
-        </w:rPr>
-        <w:t xml:space="preserve">C </w:t>
-      </w:r>
-      <w:r>
-        <w:rPr>
-          <w:color w:val="FFFFFF"/>
-          <w:spacing w:val="-10"/>
-        </w:rPr>
-        <w:t>T</w:t>
-      </w:r>
-      <w:r>
-        <w:rPr>
-          <w:color w:val="FFFFFF"/>
-        </w:rPr>
-        <w:tab/>
-      </w:r>
-    </w:p>
-    <w:p>
-      <w:pPr>
-        <w:pStyle w:val="a3"/>
-        <w:spacing w:before="3"/>
-        <w:rPr>
-          <w:rFonts w:ascii="Arial Black"/>
-          <w:sz w:val="11"/>
-        </w:rPr>
-      </w:pPr>
-      <w:r>
-        <w:rPr>
-          <w:noProof/>
           <w:sz w:val="28"/>
         </w:rPr>
         <mc:AlternateContent>
           <mc:Choice Requires="wps">
             <w:drawing>
-              <wp:anchor distT="0" distB="0" distL="114300" distR="114300" simplePos="0" relativeHeight="251660288" behindDoc="0" locked="0" layoutInCell="1" allowOverlap="1" wp14:anchorId="7763B5B4" wp14:editId="3E016A0A">
+              <wp:anchor distT="0" distB="0" distL="114300" distR="114300" simplePos="0" relativeHeight="251661312" behindDoc="0" locked="0" layoutInCell="1" allowOverlap="1">
                 <wp:simplePos x="0" y="0"/>
                 <wp:positionH relativeFrom="column">
-                  <wp:posOffset>2294384</wp:posOffset>
+                  <wp:posOffset>2298700</wp:posOffset>
                 </wp:positionH>
                 <wp:positionV relativeFrom="paragraph">
-                  <wp:posOffset>175895</wp:posOffset>
+                  <wp:posOffset>191770</wp:posOffset>
                 </wp:positionV>
-                <wp:extent cx="4822190" cy="3575776"/>
+                <wp:extent cx="4822190" cy="3575685"/>
                 <wp:effectExtent l="0" t="0" r="0" b="5715"/>
                 <wp:wrapNone/>
                 <wp:docPr id="13" name="Rectangles 13"/>
@@ -454,85 +449,118 @@
                         <w:txbxContent>
                           <w:p>
                             <w:pPr>
+                              <w:pStyle w:val="11"/>
+                              <w:keepNext w:val="0"/>
+                              <w:keepLines w:val="0"/>
                               <w:widowControl/>
-                              <w:autoSpaceDE/>
-                              <w:autoSpaceDN/>
-                              <w:spacing w:before="100" w:beforeAutospacing="1" w:after="100" w:afterAutospacing="1"/>
-                              <w:jc w:val="both"/>
+                              <w:suppressLineNumbers w:val="0"/>
+                              <w:spacing w:before="0" w:beforeAutospacing="1" w:after="0" w:afterAutospacing="1"/>
+                              <w:ind w:left="0" w:right="0"/>
                               <w:rPr>
-                                <w:rFonts w:ascii="Bahnschrift Light" w:eastAsia="Times New Roman" w:hAnsi="Bahnschrift Light" w:cs="Times New Roman"/>
-                                <w:color w:val="000000" w:themeColor="text1"/>
-                                <w:sz w:val="24"/>
-                                <w:szCs w:val="24"/>
+                                <w:color w:val="404040" w:themeColor="text1" w:themeTint="BF"/>
+                                <w:sz w:val="22"/>
+                                <w:szCs w:val="22"/>
+                                <w14:textFill>
+                                  <w14:solidFill>
+                                    <w14:schemeClr w14:val="tx1">
+                                      <w14:lumMod w14:val="75000"/>
+                                      <w14:lumOff w14:val="25000"/>
+                                    </w14:schemeClr>
+                                  </w14:solidFill>
+                                </w14:textFill>
                               </w:rPr>
                             </w:pPr>
                             <w:r>
                               <w:rPr>
-                                <w:rFonts w:ascii="Bahnschrift Light" w:eastAsia="Times New Roman" w:hAnsi="Bahnschrift Light" w:cs="Times New Roman"/>
-                                <w:color w:val="000000" w:themeColor="text1"/>
-                                <w:sz w:val="24"/>
-                                <w:szCs w:val="24"/>
+                                <w:rFonts w:ascii="Bahnschrift Light" w:hAnsi="Bahnschrift Light" w:eastAsia="Times New Roman" w:cs="Times New Roman"/>
+                                <w:color w:val="404040" w:themeColor="text1" w:themeTint="BF"/>
+                                <w:sz w:val="22"/>
+                                <w:szCs w:val="22"/>
+                                <w14:textFill>
+                                  <w14:solidFill>
+                                    <w14:schemeClr w14:val="tx1">
+                                      <w14:lumMod w14:val="75000"/>
+                                      <w14:lumOff w14:val="25000"/>
+                                    </w14:schemeClr>
+                                  </w14:solidFill>
+                                </w14:textFill>
                               </w:rPr>
-                              <w:t>I'm a</w:t>
+                              <w:t xml:space="preserve">I'm </w:t>
                             </w:r>
                             <w:r>
                               <w:rPr>
-                                <w:rFonts w:ascii="Bahnschrift Light" w:eastAsia="Times New Roman" w:hAnsi="Bahnschrift Light" w:cs="Times New Roman"/>
-                                <w:color w:val="000000" w:themeColor="text1"/>
-                                <w:sz w:val="24"/>
-                                <w:szCs w:val="24"/>
+                                <w:color w:val="404040" w:themeColor="text1" w:themeTint="BF"/>
+                                <w:sz w:val="22"/>
+                                <w:szCs w:val="22"/>
+                                <w14:textFill>
+                                  <w14:solidFill>
+                                    <w14:schemeClr w14:val="tx1">
+                                      <w14:lumMod w14:val="75000"/>
+                                      <w14:lumOff w14:val="25000"/>
+                                    </w14:schemeClr>
+                                  </w14:solidFill>
+                                </w14:textFill>
                               </w:rPr>
-                              <w:t xml:space="preserve"> 15 years old</w:t>
-                            </w:r>
-                            <w:r>
-                              <w:rPr>
-                                <w:rFonts w:ascii="Bahnschrift Light" w:eastAsia="Times New Roman" w:hAnsi="Bahnschrift Light" w:cs="Times New Roman"/>
-                                <w:color w:val="000000" w:themeColor="text1"/>
-                                <w:sz w:val="24"/>
-                                <w:szCs w:val="24"/>
-                              </w:rPr>
-                              <w:t xml:space="preserve"> highly motivated front-end developer based in Tashkent, Uzbekistan, with 2–3 years of self-driven experience in IT. My primary focus is on building accessible, user-friendly websites using modern JavaScript. Over the past few years, I’ve independently mastered key front-end concepts by setting high standards for myself and tackling increasingly complex coding challenges.</w:t>
+                              <w:t>I'm a 15-year-old highly motivated front-end developer based in Tashkent, Uzbekistan. I’ve been learning and exploring the world of IT for the past 2–3 years through self-study and personal projects. My main focus is on building accessible and user-friendly websites using modern JavaScript. Throughout this journey, I’ve been constantly working on my weaknesses and gradually improving my skills. I enjoy tackling technical challenges and always strive to write clean, efficient code that serves a real purpose.</w:t>
                             </w:r>
                           </w:p>
                           <w:p>
                             <w:pPr>
+                              <w:pStyle w:val="11"/>
+                              <w:keepNext w:val="0"/>
+                              <w:keepLines w:val="0"/>
                               <w:widowControl/>
-                              <w:autoSpaceDE/>
-                              <w:autoSpaceDN/>
-                              <w:spacing w:before="100" w:beforeAutospacing="1" w:after="100" w:afterAutospacing="1"/>
-                              <w:jc w:val="both"/>
+                              <w:suppressLineNumbers w:val="0"/>
+                              <w:spacing w:before="0" w:beforeAutospacing="1" w:after="0" w:afterAutospacing="1"/>
+                              <w:ind w:left="0" w:right="0"/>
                               <w:rPr>
-                                <w:rFonts w:ascii="Bahnschrift Light" w:eastAsia="Times New Roman" w:hAnsi="Bahnschrift Light" w:cs="Times New Roman"/>
-                                <w:color w:val="000000" w:themeColor="text1"/>
-                                <w:sz w:val="24"/>
-                                <w:szCs w:val="24"/>
+                                <w:color w:val="404040" w:themeColor="text1" w:themeTint="BF"/>
+                                <w:sz w:val="22"/>
+                                <w:szCs w:val="22"/>
+                                <w14:textFill>
+                                  <w14:solidFill>
+                                    <w14:schemeClr w14:val="tx1">
+                                      <w14:lumMod w14:val="75000"/>
+                                      <w14:lumOff w14:val="25000"/>
+                                    </w14:schemeClr>
+                                  </w14:solidFill>
+                                </w14:textFill>
                               </w:rPr>
                             </w:pPr>
                             <w:r>
                               <w:rPr>
-                                <w:rFonts w:ascii="Bahnschrift Light" w:eastAsia="Times New Roman" w:hAnsi="Bahnschrift Light" w:cs="Times New Roman"/>
-                                <w:color w:val="000000" w:themeColor="text1"/>
-                                <w:sz w:val="24"/>
-                                <w:szCs w:val="24"/>
+                                <w:color w:val="404040" w:themeColor="text1" w:themeTint="BF"/>
+                                <w:sz w:val="22"/>
+                                <w:szCs w:val="22"/>
+                                <w14:textFill>
+                                  <w14:solidFill>
+                                    <w14:schemeClr w14:val="tx1">
+                                      <w14:lumMod w14:val="75000"/>
+                                      <w14:lumOff w14:val="25000"/>
+                                    </w14:schemeClr>
+                                  </w14:solidFill>
+                                </w14:textFill>
                               </w:rPr>
-                              <w:t>Passionate about continuous learning, I thrive in environments that push me to grow. Beyond web development, I explore areas like design, business, and IT problem-solving—always looking for ways to connect different skills and become more versatile. I'm currently seeking an internship or summer position where I can apply my knowledge, contribute to real-world projects, and keep growing as a developer.</w:t>
-                            </w:r>
-                            <w:r>
-                              <w:rPr>
-                                <w:rFonts w:ascii="Bahnschrift Light" w:eastAsia="Times New Roman" w:hAnsi="Bahnschrift Light" w:cs="Times New Roman"/>
-                                <w:color w:val="000000" w:themeColor="text1"/>
-                                <w:sz w:val="24"/>
-                                <w:szCs w:val="24"/>
-                              </w:rPr>
-                              <w:t xml:space="preserve"> </w:t>
+                              <w:t>Even though I’m only 15, I don’t feel fully ready yet to start an internship. However, I aim to gain as much experience as possible by the time I turn 18. I have many big dreams, including becoming an experienced senior developer in the future. I also have side interests like drawing and solving computer-related problems, which often help me think creatively in my coding work. In my free time, I always try to spend it on something useful—especially activities that help me grow and improve even more.</w:t>
                             </w:r>
                           </w:p>
                           <w:p>
                             <w:pPr>
                               <w:jc w:val="both"/>
                               <w:rPr>
-                                <w:rFonts w:ascii="Bahnschrift Light" w:hAnsi="Bahnschrift Light"/>
-                                <w:color w:val="000000" w:themeColor="text1"/>
+                                <w:rFonts w:hint="default" w:ascii="Bahnschrift Light" w:hAnsi="Bahnschrift Light"/>
+                                <w:color w:val="404040" w:themeColor="text1" w:themeTint="BF"/>
+                                <w:sz w:val="21"/>
+                                <w:szCs w:val="21"/>
+                                <w:lang w:val="en-US"/>
+                                <w14:textFill>
+                                  <w14:solidFill>
+                                    <w14:schemeClr w14:val="tx1">
+                                      <w14:lumMod w14:val="75000"/>
+                                      <w14:lumOff w14:val="25000"/>
+                                    </w14:schemeClr>
+                                  </w14:solidFill>
+                                </w14:textFill>
                               </w:rPr>
                             </w:pPr>
                           </w:p>
@@ -544,98 +572,132 @@
                     </wps:wsp>
                   </a:graphicData>
                 </a:graphic>
-                <wp14:sizeRelV relativeFrom="margin">
-                  <wp14:pctHeight>0</wp14:pctHeight>
-                </wp14:sizeRelV>
               </wp:anchor>
             </w:drawing>
           </mc:Choice>
           <mc:Fallback>
             <w:pict>
-              <v:rect w14:anchorId="7763B5B4" id="Rectangles 13" o:spid="_x0000_s1027" style="position:absolute;margin-left:180.65pt;margin-top:13.85pt;width:379.7pt;height:281.55pt;z-index:251660288;visibility:visible;mso-wrap-style:square;mso-height-percent:0;mso-wrap-distance-left:9pt;mso-wrap-distance-top:0;mso-wrap-distance-right:9pt;mso-wrap-distance-bottom:0;mso-position-horizontal:absolute;mso-position-horizontal-relative:text;mso-position-vertical:absolute;mso-position-vertical-relative:text;mso-height-percent:0;mso-height-relative:margin;v-text-anchor:middle" o:gfxdata="UEsDBBQABgAIAAAAIQC2gziS/gAAAOEBAAATAAAAW0NvbnRlbnRfVHlwZXNdLnhtbJSRQU7DMBBF&#10;90jcwfIWJU67QAgl6YK0S0CoHGBkTxKLZGx5TGhvj5O2G0SRWNoz/78nu9wcxkFMGNg6quQqL6RA&#10;0s5Y6ir5vt9lD1JwBDIwOMJKHpHlpr69KfdHjyxSmriSfYz+USnWPY7AufNIadK6MEJMx9ApD/oD&#10;OlTrorhX2lFEilmcO2RdNtjC5xDF9pCuTyYBB5bi6bQ4syoJ3g9WQ0ymaiLzg5KdCXlKLjvcW893&#10;SUOqXwnz5DrgnHtJTxOsQfEKIT7DmDSUCaxw7Rqn8787ZsmRM9e2VmPeBN4uqYvTtW7jvijg9N/y&#10;JsXecLq0q+WD6m8AAAD//wMAUEsDBBQABgAIAAAAIQA4/SH/1gAAAJQBAAALAAAAX3JlbHMvLnJl&#10;bHOkkMFqwzAMhu+DvYPRfXGawxijTi+j0GvpHsDYimMaW0Yy2fr2M4PBMnrbUb/Q94l/f/hMi1qR&#10;JVI2sOt6UJgd+ZiDgffL8ekFlFSbvV0oo4EbChzGx4f9GRdb25HMsYhqlCwG5lrLq9biZkxWOiqY&#10;22YiTra2kYMu1l1tQD30/bPm3wwYN0x18gb45AdQl1tp5j/sFB2T0FQ7R0nTNEV3j6o9feQzro1i&#10;OWA14Fm+Q8a1a8+Bvu/d/dMb2JY5uiPbhG/ktn4cqGU/er3pcvwCAAD//wMAUEsDBBQABgAIAAAA&#10;IQCrAoaIkAIAAF4FAAAOAAAAZHJzL2Uyb0RvYy54bWysVMFuGyEQvVfqPyDuze46dpxYWUdWIleV&#10;0sZKWvWMWbBXAoYC9tr9+g6wXqdtTlV9WDPM483MY5jbu4NWZC+cb8HUtLooKRGGQ9OaTU2/fV1+&#10;uKbEB2YapsCImh6Fp3fz9+9uOzsTI9iCaoQjSGL8rLM13YZgZ0Xh+VZo5i/ACoNOCU6zgKbbFI1j&#10;HbJrVYzK8qrowDXWARfe4+5DdtJ54pdS8PAkpReBqJpibiF9Xfqu47eY37LZxjG7bXmfBvuHLDRr&#10;DQYdqB5YYGTn2r+odMsdeJDhgoMuQMqWi1QDVlOVf1TzsmVWpFpQHG8Hmfz/o+Vf9itH2gbv7pIS&#10;wzTe0TOqxsxGCU9wExXqrJ8h8MWuXG95XMZyD9Lp+I+FkENS9TioKg6BcNwcX49G1Q2Kz9F3OZlO&#10;ptOryFqcj1vnw0cBmsRFTR0mkNRk+0cfMvQEidE8qLZZtkolI7aKuFeO7Ble8npT9eS/oZSJWAPx&#10;VCaMO0WsLNeSVuGoRMQp8ywkqoLZj1IiqR/PQRjnwoQqudROf4YmB59OyjL1FNY2HEmVJsZILTGB&#10;gTwzDMhMciLPafb4eFSkfh4Olzkzt1kPxS/Tr69/gKewYMJwUrcG3Ft1KaypD5vxJ4myMFGjcFgf&#10;cr9EZNxZQ3PEHnKQH5e3fNniNT4yH1bM4WvCq8cJEZ7wIxV0NYV+RckW3M+39iMemxy9lHT4Omvq&#10;f+yYE5SoTwbb/6Yaj+NzTsZ4Mh2h4V571q89ZqfvAXujwllkeVpGfFCnpXSgv+MgWcSo6GKGY+ya&#10;8uBOxn3IUwNHEReLRYLhE7YsPJoXyyN51NnAYhdAtqlrz+r0OuIjTt3QD5w4JV7bCXUei/NfAAAA&#10;//8DAFBLAwQUAAYACAAAACEAhet3/eAAAAALAQAADwAAAGRycy9kb3ducmV2LnhtbEyPwU7DMAyG&#10;70i8Q2Qkbixpq65baTohBBPsxqA7Z41pKxqnNOlW3p7sBDdb/vT7+4vNbHp2wtF1liRECwEMqba6&#10;o0bCx/vz3QqY84q06i2hhB90sCmvrwqVa3umNzztfcNCCLlcSWi9H3LOXd2iUW5hB6Rw+7SjUT6s&#10;Y8P1qM4h3PQ8FmLJjeoofGjVgI8t1l/7yUiY0uz1aT58b5NKVNmu6tMXvx2kvL2ZH+6BeZz9HwwX&#10;/aAOZXA62om0Y72EZBklAZUQZxmwCxDFIkxHCelarICXBf/fofwFAAD//wMAUEsBAi0AFAAGAAgA&#10;AAAhALaDOJL+AAAA4QEAABMAAAAAAAAAAAAAAAAAAAAAAFtDb250ZW50X1R5cGVzXS54bWxQSwEC&#10;LQAUAAYACAAAACEAOP0h/9YAAACUAQAACwAAAAAAAAAAAAAAAAAvAQAAX3JlbHMvLnJlbHNQSwEC&#10;LQAUAAYACAAAACEAqwKGiJACAABeBQAADgAAAAAAAAAAAAAAAAAuAgAAZHJzL2Uyb0RvYy54bWxQ&#10;SwECLQAUAAYACAAAACEAhet3/eAAAAALAQAADwAAAAAAAAAAAAAAAADqBAAAZHJzL2Rvd25yZXYu&#10;eG1sUEsFBgAAAAAEAAQA8wAAAPcFAAAAAA==&#10;" fillcolor="white [3212]" stroked="f" strokeweight="2pt">
+              <v:rect id="_x0000_s1026" o:spid="_x0000_s1026" o:spt="1" style="position:absolute;left:0pt;margin-left:181pt;margin-top:15.1pt;height:281.55pt;width:379.7pt;z-index:251661312;v-text-anchor:middle;mso-width-relative:page;mso-height-relative:page;" fillcolor="#FFFFFF [3212]" filled="t" stroked="f" coordsize="21600,21600" o:gfxdata="UEsDBAoAAAAAAIdO4kAAAAAAAAAAAAAAAAAEAAAAZHJzL1BLAwQUAAAACACHTuJAiRkPGtYAAAAL&#10;AQAADwAAAGRycy9kb3ducmV2LnhtbE2PwU7DMBBE70j8g7WVuFE7TqkgjVMJJMSZtup5E2+TqPE6&#10;it02/D3uCW6zmtHsm3I7u0FcaQq9ZwPZUoEgbrztuTVw2H8+v4IIEdni4JkM/FCAbfX4UGJh/Y2/&#10;6bqLrUglHAo00MU4FlKGpiOHYelH4uSd/OQwpnNqpZ3wlsrdILVSa+mw5/Shw5E+OmrOu4szIOMX&#10;nfezPnKuVli/T6fDcZTGPC0ytQERaY5/YbjjJ3SoElPtL2yDGAzka522xCSUBnEPZDpbgagNvLzl&#10;OciqlP83VL9QSwMEFAAAAAgAh07iQGUCGsBcAgAAxgQAAA4AAABkcnMvZTJvRG9jLnhtbK1UTW8a&#10;MRC9V+p/sHwvCwRCgrJECERVKWqipFXPxuvdteSv2oYl/fV99m4+mvaQQzmYGc/w3szzDFfXJ63I&#10;UfggrSnpZDSmRBhuK2makn7/tvt0QUmIzFRMWSNK+igCvV59/HDVuaWY2taqSngCEBOWnStpG6Nb&#10;FkXgrdAsjKwTBsHaes0iXN8UlWcd0LUqpuPxedFZXzlvuQgBt9s+SAdE/x5AW9eSi63lBy1M7FG9&#10;UCyipdBKF+gqV1vXgsfbug4iElVSdBrzCRLY+3QWqyu2bDxzreRDCew9JbzpSTNpQPoMtWWRkYOX&#10;f0Fpyb0Nto4jbnXRN5IVQReT8RttHlrmRO4FUgf3LHr4f7D86/HOE1lhEs4oMUzjxe+hGjONEoHg&#10;Egp1LiyR+ODu/OAFmKndU+11+kYj5JRVfXxWVZwi4bicXUynk0sIzhE7my/mi8V5Qi1efu58iJ+F&#10;1SQZJfUoIKvJjjch9qlPKYktWCWrnVQqO77Zb5QnR4Yn3uXPgP5HmjKkK+l0PhunShgGt8bAwNQO&#10;zQfTUMJUg43g0WduYxMDyNkycW9ZaHuODDtQKIM+kjy9IMmKp/1pUGlvq0eo620/dsHxnQTUDQvx&#10;jnnMGUrBJsZbHLWyqM8OFiWt9b/+dZ/y8fyIUtJhblH7zwPzghL1xWAwLiezGWBjdmbzxRSOfx3Z&#10;v46Yg95Y6DbBzjuezZQf1ZNZe6t/YGHXiRUhZji4e5UGZxP7fcLKc7Fe5zQMt2Pxxjw4nsCTiMau&#10;D9HWMr9nEqpXZ9AP450nYljFtD+v/Zz18vez+g1QSwMECgAAAAAAh07iQAAAAAAAAAAAAAAAAAYA&#10;AABfcmVscy9QSwMEFAAAAAgAh07iQIoUZjzRAAAAlAEAAAsAAABfcmVscy8ucmVsc6WQwWrDMAyG&#10;74O9g9F9cZrDGKNOL6PQa+kewNiKYxpbRjLZ+vbzDoNl9LajfqHvE//+8JkWtSJLpGxg1/WgMDvy&#10;MQcD75fj0wsoqTZ7u1BGAzcUOIyPD/szLra2I5ljEdUoWQzMtZZXrcXNmKx0VDC3zUScbG0jB12s&#10;u9qAeuj7Z82/GTBumOrkDfDJD6Aut9LMf9gpOiahqXaOkqZpiu4eVQe2ZY7uyDbhG7lGsxywGvAs&#10;GgdqWdd+BH1fv/un3tNHPuO61X6HjOuPV2+6HL8AUEsDBBQAAAAIAIdO4kB+5uUg9wAAAOEBAAAT&#10;AAAAW0NvbnRlbnRfVHlwZXNdLnhtbJWRQU7DMBBF90jcwfIWJU67QAgl6YK0S0CoHGBkTxKLZGx5&#10;TGhvj5O2G0SRWNoz/78nu9wcxkFMGNg6quQqL6RA0s5Y6ir5vt9lD1JwBDIwOMJKHpHlpr69KfdH&#10;jyxSmriSfYz+USnWPY7AufNIadK6MEJMx9ApD/oDOlTrorhX2lFEilmcO2RdNtjC5xDF9pCuTyYB&#10;B5bi6bQ4syoJ3g9WQ0ymaiLzg5KdCXlKLjvcW893SUOqXwnz5DrgnHtJTxOsQfEKIT7DmDSUCayM&#10;+6KAU/53yWw5cuba1mrMm8BNir3hdLG61o5r1zj93/Ltkrp0q+WD6m9QSwECFAAUAAAACACHTuJA&#10;fublIPcAAADhAQAAEwAAAAAAAAABACAAAADLBAAAW0NvbnRlbnRfVHlwZXNdLnhtbFBLAQIUAAoA&#10;AAAAAIdO4kAAAAAAAAAAAAAAAAAGAAAAAAAAAAAAEAAAAK0DAABfcmVscy9QSwECFAAUAAAACACH&#10;TuJAihRmPNEAAACUAQAACwAAAAAAAAABACAAAADRAwAAX3JlbHMvLnJlbHNQSwECFAAKAAAAAACH&#10;TuJAAAAAAAAAAAAAAAAABAAAAAAAAAAAABAAAAAAAAAAZHJzL1BLAQIUABQAAAAIAIdO4kCJGQ8a&#10;1gAAAAsBAAAPAAAAAAAAAAEAIAAAACIAAABkcnMvZG93bnJldi54bWxQSwECFAAUAAAACACHTuJA&#10;ZQIawFwCAADGBAAADgAAAAAAAAABACAAAAAlAQAAZHJzL2Uyb0RvYy54bWxQSwUGAAAAAAYABgBZ&#10;AQAA8wUAAAAA&#10;">
+                <v:fill on="t" focussize="0,0"/>
+                <v:stroke on="f" weight="2pt"/>
+                <v:imagedata o:title=""/>
+                <o:lock v:ext="edit" aspectratio="f"/>
                 <v:textbox>
                   <w:txbxContent>
                     <w:p>
                       <w:pPr>
+                        <w:pStyle w:val="11"/>
+                        <w:keepNext w:val="0"/>
+                        <w:keepLines w:val="0"/>
                         <w:widowControl/>
-                        <w:autoSpaceDE/>
-                        <w:autoSpaceDN/>
-                        <w:spacing w:before="100" w:beforeAutospacing="1" w:after="100" w:afterAutospacing="1"/>
-                        <w:jc w:val="both"/>
+                        <w:suppressLineNumbers w:val="0"/>
+                        <w:spacing w:before="0" w:beforeAutospacing="1" w:after="0" w:afterAutospacing="1"/>
+                        <w:ind w:left="0" w:right="0"/>
                         <w:rPr>
-                          <w:rFonts w:ascii="Bahnschrift Light" w:eastAsia="Times New Roman" w:hAnsi="Bahnschrift Light" w:cs="Times New Roman"/>
-                          <w:color w:val="000000" w:themeColor="text1"/>
-                          <w:sz w:val="24"/>
-                          <w:szCs w:val="24"/>
+                          <w:color w:val="404040" w:themeColor="text1" w:themeTint="BF"/>
+                          <w:sz w:val="22"/>
+                          <w:szCs w:val="22"/>
+                          <w14:textFill>
+                            <w14:solidFill>
+                              <w14:schemeClr w14:val="tx1">
+                                <w14:lumMod w14:val="75000"/>
+                                <w14:lumOff w14:val="25000"/>
+                              </w14:schemeClr>
+                            </w14:solidFill>
+                          </w14:textFill>
                         </w:rPr>
                       </w:pPr>
                       <w:r>
                         <w:rPr>
-                          <w:rFonts w:ascii="Bahnschrift Light" w:eastAsia="Times New Roman" w:hAnsi="Bahnschrift Light" w:cs="Times New Roman"/>
-                          <w:color w:val="000000" w:themeColor="text1"/>
-                          <w:sz w:val="24"/>
-                          <w:szCs w:val="24"/>
+                          <w:rFonts w:ascii="Bahnschrift Light" w:hAnsi="Bahnschrift Light" w:eastAsia="Times New Roman" w:cs="Times New Roman"/>
+                          <w:color w:val="404040" w:themeColor="text1" w:themeTint="BF"/>
+                          <w:sz w:val="22"/>
+                          <w:szCs w:val="22"/>
+                          <w14:textFill>
+                            <w14:solidFill>
+                              <w14:schemeClr w14:val="tx1">
+                                <w14:lumMod w14:val="75000"/>
+                                <w14:lumOff w14:val="25000"/>
+                              </w14:schemeClr>
+                            </w14:solidFill>
+                          </w14:textFill>
                         </w:rPr>
-                        <w:t>I'm a</w:t>
+                        <w:t xml:space="preserve">I'm </w:t>
                       </w:r>
                       <w:r>
                         <w:rPr>
-                          <w:rFonts w:ascii="Bahnschrift Light" w:eastAsia="Times New Roman" w:hAnsi="Bahnschrift Light" w:cs="Times New Roman"/>
-                          <w:color w:val="000000" w:themeColor="text1"/>
-                          <w:sz w:val="24"/>
-                          <w:szCs w:val="24"/>
+                          <w:color w:val="404040" w:themeColor="text1" w:themeTint="BF"/>
+                          <w:sz w:val="22"/>
+                          <w:szCs w:val="22"/>
+                          <w14:textFill>
+                            <w14:solidFill>
+                              <w14:schemeClr w14:val="tx1">
+                                <w14:lumMod w14:val="75000"/>
+                                <w14:lumOff w14:val="25000"/>
+                              </w14:schemeClr>
+                            </w14:solidFill>
+                          </w14:textFill>
                         </w:rPr>
-                        <w:t xml:space="preserve"> 15 years old</w:t>
-                      </w:r>
-                      <w:r>
-                        <w:rPr>
-                          <w:rFonts w:ascii="Bahnschrift Light" w:eastAsia="Times New Roman" w:hAnsi="Bahnschrift Light" w:cs="Times New Roman"/>
-                          <w:color w:val="000000" w:themeColor="text1"/>
-                          <w:sz w:val="24"/>
-                          <w:szCs w:val="24"/>
-                        </w:rPr>
-                        <w:t xml:space="preserve"> highly motivated front-end developer based in Tashkent, Uzbekistan, with 2–3 years of self-driven experience in IT. My primary focus is on building accessible, user-friendly websites using modern JavaScript. Over the past few years, I’ve independently mastered key front-end concepts by setting high standards for myself and tackling increasingly complex coding challenges.</w:t>
+                        <w:t>I'm a 15-year-old highly motivated front-end developer based in Tashkent, Uzbekistan. I’ve been learning and exploring the world of IT for the past 2–3 years through self-study and personal projects. My main focus is on building accessible and user-friendly websites using modern JavaScript. Throughout this journey, I’ve been constantly working on my weaknesses and gradually improving my skills. I enjoy tackling technical challenges and always strive to write clean, efficient code that serves a real purpose.</w:t>
                       </w:r>
                     </w:p>
                     <w:p>
                       <w:pPr>
+                        <w:pStyle w:val="11"/>
+                        <w:keepNext w:val="0"/>
+                        <w:keepLines w:val="0"/>
                         <w:widowControl/>
-                        <w:autoSpaceDE/>
-                        <w:autoSpaceDN/>
-                        <w:spacing w:before="100" w:beforeAutospacing="1" w:after="100" w:afterAutospacing="1"/>
-                        <w:jc w:val="both"/>
+                        <w:suppressLineNumbers w:val="0"/>
+                        <w:spacing w:before="0" w:beforeAutospacing="1" w:after="0" w:afterAutospacing="1"/>
+                        <w:ind w:left="0" w:right="0"/>
                         <w:rPr>
-                          <w:rFonts w:ascii="Bahnschrift Light" w:eastAsia="Times New Roman" w:hAnsi="Bahnschrift Light" w:cs="Times New Roman"/>
-                          <w:color w:val="000000" w:themeColor="text1"/>
-                          <w:sz w:val="24"/>
-                          <w:szCs w:val="24"/>
+                          <w:color w:val="404040" w:themeColor="text1" w:themeTint="BF"/>
+                          <w:sz w:val="22"/>
+                          <w:szCs w:val="22"/>
+                          <w14:textFill>
+                            <w14:solidFill>
+                              <w14:schemeClr w14:val="tx1">
+                                <w14:lumMod w14:val="75000"/>
+                                <w14:lumOff w14:val="25000"/>
+                              </w14:schemeClr>
+                            </w14:solidFill>
+                          </w14:textFill>
                         </w:rPr>
                       </w:pPr>
                       <w:r>
                         <w:rPr>
-                          <w:rFonts w:ascii="Bahnschrift Light" w:eastAsia="Times New Roman" w:hAnsi="Bahnschrift Light" w:cs="Times New Roman"/>
-                          <w:color w:val="000000" w:themeColor="text1"/>
-                          <w:sz w:val="24"/>
-                          <w:szCs w:val="24"/>
+                          <w:color w:val="404040" w:themeColor="text1" w:themeTint="BF"/>
+                          <w:sz w:val="22"/>
+                          <w:szCs w:val="22"/>
+                          <w14:textFill>
+                            <w14:solidFill>
+                              <w14:schemeClr w14:val="tx1">
+                                <w14:lumMod w14:val="75000"/>
+                                <w14:lumOff w14:val="25000"/>
+                              </w14:schemeClr>
+                            </w14:solidFill>
+                          </w14:textFill>
                         </w:rPr>
-                        <w:t>Passionate about continuous learning, I thrive in environments that push me to grow. Beyond web development, I explore areas like design, business, and IT problem-solving—always looking for ways to connect different skills and become more versatile. I'm currently seeking an internship or summer position where I can apply my knowledge, contribute to real-world projects, and keep growing as a developer.</w:t>
-                      </w:r>
-                      <w:r>
-                        <w:rPr>
-                          <w:rFonts w:ascii="Bahnschrift Light" w:eastAsia="Times New Roman" w:hAnsi="Bahnschrift Light" w:cs="Times New Roman"/>
-                          <w:color w:val="000000" w:themeColor="text1"/>
-                          <w:sz w:val="24"/>
-                          <w:szCs w:val="24"/>
-                        </w:rPr>
-                        <w:t xml:space="preserve"> </w:t>
+                        <w:t>Even though I’m only 15, I don’t feel fully ready yet to start an internship. However, I aim to gain as much experience as possible by the time I turn 18. I have many big dreams, including becoming an experienced senior developer in the future. I also have side interests like drawing and solving computer-related problems, which often help me think creatively in my coding work. In my free time, I always try to spend it on something useful—especially activities that help me grow and improve even more.</w:t>
                       </w:r>
                     </w:p>
                     <w:p>
                       <w:pPr>
                         <w:jc w:val="both"/>
                         <w:rPr>
-                          <w:rFonts w:ascii="Bahnschrift Light" w:hAnsi="Bahnschrift Light"/>
-                          <w:color w:val="000000" w:themeColor="text1"/>
+                          <w:rFonts w:hint="default" w:ascii="Bahnschrift Light" w:hAnsi="Bahnschrift Light"/>
+                          <w:color w:val="404040" w:themeColor="text1" w:themeTint="BF"/>
+                          <w:sz w:val="21"/>
+                          <w:szCs w:val="21"/>
+                          <w:lang w:val="en-US"/>
+                          <w14:textFill>
+                            <w14:solidFill>
+                              <w14:schemeClr w14:val="tx1">
+                                <w14:lumMod w14:val="75000"/>
+                                <w14:lumOff w14:val="25000"/>
+                              </w14:schemeClr>
+                            </w14:solidFill>
+                          </w14:textFill>
                         </w:rPr>
                       </w:pPr>
                     </w:p>
@@ -646,10 +708,67 @@
           </mc:Fallback>
         </mc:AlternateContent>
       </w:r>
-    </w:p>
-    <w:p>
-      <w:pPr>
-        <w:pStyle w:val="a3"/>
+      <w:r>
+        <w:rPr>
+          <w:color w:val="FFFFFF"/>
+        </w:rPr>
+        <w:t>C O N</w:t>
+      </w:r>
+      <w:r>
+        <w:rPr>
+          <w:color w:val="FFFFFF"/>
+          <w:spacing w:val="1"/>
+        </w:rPr>
+        <w:t xml:space="preserve"> </w:t>
+      </w:r>
+      <w:r>
+        <w:rPr>
+          <w:color w:val="FFFFFF"/>
+        </w:rPr>
+        <w:t>T A</w:t>
+      </w:r>
+      <w:r>
+        <w:rPr>
+          <w:color w:val="FFFFFF"/>
+          <w:spacing w:val="1"/>
+        </w:rPr>
+        <w:t xml:space="preserve"> </w:t>
+      </w:r>
+      <w:r>
+        <w:rPr>
+          <w:color w:val="FFFFFF"/>
+        </w:rPr>
+        <w:t xml:space="preserve">C </w:t>
+      </w:r>
+      <w:r>
+        <w:rPr>
+          <w:color w:val="FFFFFF"/>
+          <w:spacing w:val="-10"/>
+        </w:rPr>
+        <w:t>T</w:t>
+      </w:r>
+      <w:r>
+        <w:rPr>
+          <w:color w:val="FFFFFF"/>
+        </w:rPr>
+        <w:tab/>
+      </w:r>
+      <w:bookmarkStart w:id="0" w:name="_GoBack"/>
+      <w:bookmarkEnd w:id="0"/>
+    </w:p>
+    <w:p>
+      <w:pPr>
+        <w:pStyle w:val="9"/>
+        <w:spacing w:before="3"/>
+        <w:rPr>
+          <w:rFonts w:ascii="Arial Black"/>
+          <w:sz w:val="11"/>
+        </w:rPr>
+      </w:pPr>
+    </w:p>
+    <w:p>
+      <w:pPr>
+        <w:pStyle w:val="9"/>
         <w:rPr>
           <w:rFonts w:ascii="Arial Black"/>
           <w:sz w:val="11"/>
@@ -658,13 +777,13 @@
           <w:type w:val="continuous"/>
           <w:pgSz w:w="11910" w:h="16850"/>
           <w:pgMar w:top="1420" w:right="850" w:bottom="280" w:left="708" w:header="720" w:footer="720" w:gutter="0"/>
-          <w:cols w:space="720"/>
+          <w:cols w:space="720" w:num="1"/>
         </w:sectPr>
       </w:pPr>
     </w:p>
     <w:p>
       <w:pPr>
-        <w:pStyle w:val="a3"/>
+        <w:pStyle w:val="9"/>
         <w:spacing w:before="103"/>
         <w:ind w:left="287"/>
       </w:pPr>
@@ -677,41 +796,32 @@
     </w:p>
     <w:p>
       <w:pPr>
-        <w:pStyle w:val="a3"/>
+        <w:pStyle w:val="9"/>
         <w:spacing w:before="125" w:line="381" w:lineRule="auto"/>
         <w:ind w:left="287" w:right="427"/>
       </w:pPr>
-      <w:proofErr w:type="gramStart"/>
       <w:r>
         <w:rPr>
           <w:color w:val="FFFFFF"/>
           <w:spacing w:val="-15"/>
         </w:rPr>
-        <w:t>tylertheunknownss@gmail.com  Uzbekistan</w:t>
-      </w:r>
-      <w:proofErr w:type="gramEnd"/>
-      <w:r>
-        <w:rPr>
-          <w:color w:val="FFFFFF"/>
-          <w:spacing w:val="-15"/>
-        </w:rPr>
-        <w:t>, Tashkent</w:t>
-      </w:r>
-    </w:p>
-    <w:p>
-      <w:pPr>
-        <w:pStyle w:val="a3"/>
-      </w:pPr>
-    </w:p>
-    <w:p>
-      <w:pPr>
-        <w:pStyle w:val="a3"/>
+        <w:t>tylertheunknownss@gmail.com  Uzbekistan, Tashkent</w:t>
+      </w:r>
+    </w:p>
+    <w:p>
+      <w:pPr>
+        <w:pStyle w:val="9"/>
+      </w:pPr>
+    </w:p>
+    <w:p>
+      <w:pPr>
+        <w:pStyle w:val="9"/>
         <w:spacing w:before="49"/>
       </w:pPr>
     </w:p>
     <w:p>
       <w:pPr>
-        <w:pStyle w:val="1"/>
+        <w:pStyle w:val="2"/>
       </w:pPr>
       <w:r>
         <w:rPr>
@@ -827,30 +937,50 @@
     </w:p>
     <w:p>
       <w:pPr>
-        <w:pStyle w:val="3"/>
+        <w:pStyle w:val="4"/>
         <w:spacing w:before="281"/>
         <w:rPr>
           <w:color w:val="FFFFFF" w:themeColor="background1"/>
+          <w14:textFill>
+            <w14:solidFill>
+              <w14:schemeClr w14:val="bg1"/>
+            </w14:solidFill>
+          </w14:textFill>
         </w:rPr>
       </w:pPr>
       <w:r>
         <w:rPr>
           <w:color w:val="FFFFFF" w:themeColor="background1"/>
+          <w14:textFill>
+            <w14:solidFill>
+              <w14:schemeClr w14:val="bg1"/>
+            </w14:solidFill>
+          </w14:textFill>
         </w:rPr>
         <w:t>IT Center</w:t>
       </w:r>
     </w:p>
     <w:p>
       <w:pPr>
-        <w:pStyle w:val="5"/>
+        <w:pStyle w:val="6"/>
         <w:spacing w:before="104"/>
         <w:rPr>
           <w:color w:val="FFFFFF" w:themeColor="background1"/>
+          <w14:textFill>
+            <w14:solidFill>
+              <w14:schemeClr w14:val="bg1"/>
+            </w14:solidFill>
+          </w14:textFill>
         </w:rPr>
       </w:pPr>
       <w:r>
         <w:rPr>
           <w:color w:val="FFFFFF" w:themeColor="background1"/>
+          <w14:textFill>
+            <w14:solidFill>
+              <w14:schemeClr w14:val="bg1"/>
+            </w14:solidFill>
+          </w14:textFill>
         </w:rPr>
         <w:t>Front-end developer</w:t>
       </w:r>
@@ -875,7 +1005,7 @@
     </w:p>
     <w:p>
       <w:pPr>
-        <w:pStyle w:val="a3"/>
+        <w:pStyle w:val="9"/>
         <w:spacing w:before="79"/>
         <w:rPr>
           <w:sz w:val="17"/>
@@ -884,35 +1014,55 @@
     </w:p>
     <w:p>
       <w:pPr>
-        <w:pStyle w:val="3"/>
+        <w:pStyle w:val="4"/>
         <w:rPr>
           <w:color w:val="FFFFFF" w:themeColor="background1"/>
+          <w14:textFill>
+            <w14:solidFill>
+              <w14:schemeClr w14:val="bg1"/>
+            </w14:solidFill>
+          </w14:textFill>
         </w:rPr>
       </w:pPr>
       <w:r>
         <w:rPr>
           <w:color w:val="FFFFFF" w:themeColor="background1"/>
+          <w14:textFill>
+            <w14:solidFill>
+              <w14:schemeClr w14:val="bg1"/>
+            </w14:solidFill>
+          </w14:textFill>
         </w:rPr>
         <w:t>PDP School</w:t>
       </w:r>
     </w:p>
     <w:p>
       <w:pPr>
-        <w:pStyle w:val="5"/>
+        <w:pStyle w:val="6"/>
         <w:rPr>
           <w:color w:val="FFFFFF" w:themeColor="background1"/>
+          <w14:textFill>
+            <w14:solidFill>
+              <w14:schemeClr w14:val="bg1"/>
+            </w14:solidFill>
+          </w14:textFill>
         </w:rPr>
       </w:pPr>
       <w:r>
         <w:rPr>
           <w:color w:val="FFFFFF" w:themeColor="background1"/>
+          <w14:textFill>
+            <w14:solidFill>
+              <w14:schemeClr w14:val="bg1"/>
+            </w14:solidFill>
+          </w14:textFill>
         </w:rPr>
         <w:t>Front-end developer (again)</w:t>
       </w:r>
     </w:p>
     <w:p>
       <w:pPr>
-        <w:pStyle w:val="a3"/>
+        <w:pStyle w:val="9"/>
         <w:spacing w:before="98" w:line="266" w:lineRule="auto"/>
         <w:ind w:left="25" w:right="22"/>
       </w:pPr>
@@ -922,24 +1072,24 @@
     </w:p>
     <w:p>
       <w:pPr>
-        <w:pStyle w:val="a3"/>
-      </w:pPr>
-    </w:p>
-    <w:p>
-      <w:pPr>
-        <w:pStyle w:val="a3"/>
+        <w:pStyle w:val="9"/>
+      </w:pPr>
+    </w:p>
+    <w:p>
+      <w:pPr>
+        <w:pStyle w:val="9"/>
         <w:spacing w:before="211"/>
       </w:pPr>
     </w:p>
     <w:p>
       <w:pPr>
-        <w:pStyle w:val="a3"/>
+        <w:pStyle w:val="9"/>
         <w:spacing w:line="331" w:lineRule="auto"/>
         <w:sectPr>
           <w:type w:val="continuous"/>
           <w:pgSz w:w="11910" w:h="16850"/>
           <w:pgMar w:top="1420" w:right="850" w:bottom="280" w:left="708" w:header="720" w:footer="720" w:gutter="0"/>
-          <w:cols w:num="2" w:space="720" w:equalWidth="0">
+          <w:cols w:equalWidth="0" w:num="2">
             <w:col w:w="2981" w:space="1459"/>
             <w:col w:w="5912"/>
           </w:cols>
@@ -989,7 +1139,7 @@
     </w:p>
     <w:p>
       <w:pPr>
-        <w:pStyle w:val="a3"/>
+        <w:pStyle w:val="9"/>
         <w:spacing w:before="84"/>
         <w:ind w:left="25"/>
       </w:pPr>
@@ -999,26 +1149,374 @@
     </w:p>
     <w:p>
       <w:pPr>
-        <w:pStyle w:val="a3"/>
+        <w:pStyle w:val="9"/>
         <w:spacing w:before="84"/>
         <w:ind w:left="25"/>
       </w:pPr>
-      <w:r>
-        <w:rPr>
-          <w:noProof/>
-        </w:rPr>
+    </w:p>
+    <w:p>
+      <w:pPr>
+        <w:pStyle w:val="9"/>
+        <w:sectPr>
+          <w:type w:val="continuous"/>
+          <w:pgSz w:w="11910" w:h="16850"/>
+          <w:pgMar w:top="1420" w:right="850" w:bottom="280" w:left="708" w:header="720" w:footer="720" w:gutter="0"/>
+          <w:cols w:equalWidth="0" w:num="3">
+            <w:col w:w="1080" w:space="3360"/>
+            <w:col w:w="3779" w:space="1089"/>
+            <w:col w:w="1044"/>
+          </w:cols>
+        </w:sectPr>
+      </w:pPr>
+    </w:p>
+    <w:p>
+      <w:pPr>
+        <w:pStyle w:val="2"/>
+        <w:spacing w:before="167"/>
+      </w:pPr>
+      <w:r>
+        <w:rPr>
+          <w:color w:val="FFFFFF"/>
+          <w:w w:val="95"/>
+        </w:rPr>
+        <w:t>S</w:t>
+      </w:r>
+      <w:r>
+        <w:rPr>
+          <w:color w:val="FFFFFF"/>
+          <w:spacing w:val="-5"/>
+          <w:w w:val="95"/>
+        </w:rPr>
+        <w:t xml:space="preserve"> </w:t>
+      </w:r>
+      <w:r>
+        <w:rPr>
+          <w:color w:val="FFFFFF"/>
+          <w:w w:val="95"/>
+        </w:rPr>
+        <w:t>K</w:t>
+      </w:r>
+      <w:r>
+        <w:rPr>
+          <w:color w:val="FFFFFF"/>
+          <w:spacing w:val="-4"/>
+          <w:w w:val="95"/>
+        </w:rPr>
+        <w:t xml:space="preserve"> </w:t>
+      </w:r>
+      <w:r>
+        <w:rPr>
+          <w:color w:val="FFFFFF"/>
+          <w:w w:val="95"/>
+        </w:rPr>
+        <w:t>I</w:t>
+      </w:r>
+      <w:r>
+        <w:rPr>
+          <w:color w:val="FFFFFF"/>
+          <w:spacing w:val="-4"/>
+          <w:w w:val="95"/>
+        </w:rPr>
+        <w:t xml:space="preserve"> </w:t>
+      </w:r>
+      <w:r>
+        <w:rPr>
+          <w:color w:val="FFFFFF"/>
+          <w:w w:val="95"/>
+        </w:rPr>
+        <w:t>L</w:t>
+      </w:r>
+      <w:r>
+        <w:rPr>
+          <w:color w:val="FFFFFF"/>
+          <w:spacing w:val="-4"/>
+          <w:w w:val="95"/>
+        </w:rPr>
+        <w:t xml:space="preserve"> </w:t>
+      </w:r>
+      <w:r>
+        <w:rPr>
+          <w:color w:val="FFFFFF"/>
+          <w:w w:val="95"/>
+        </w:rPr>
+        <w:t>L</w:t>
+      </w:r>
+      <w:r>
+        <w:rPr>
+          <w:color w:val="FFFFFF"/>
+          <w:spacing w:val="-4"/>
+          <w:w w:val="95"/>
+        </w:rPr>
+        <w:t xml:space="preserve"> </w:t>
+      </w:r>
+      <w:r>
+        <w:rPr>
+          <w:color w:val="FFFFFF"/>
+          <w:spacing w:val="-10"/>
+          <w:w w:val="95"/>
+        </w:rPr>
+        <w:t>S</w:t>
+      </w:r>
+    </w:p>
+    <w:p>
+      <w:pPr>
+        <w:pStyle w:val="5"/>
+        <w:spacing w:before="264" w:line="215" w:lineRule="exact"/>
+        <w:rPr>
+          <w:color w:val="FFFFFF" w:themeColor="background1"/>
+          <w14:textFill>
+            <w14:solidFill>
+              <w14:schemeClr w14:val="bg1"/>
+            </w14:solidFill>
+          </w14:textFill>
+        </w:rPr>
+      </w:pPr>
+    </w:p>
+    <w:p>
+      <w:pPr>
+        <w:pStyle w:val="5"/>
+        <w:spacing w:before="264" w:line="215" w:lineRule="exact"/>
+        <w:rPr>
+          <w:color w:val="FFFFFF" w:themeColor="background1"/>
+          <w14:textFill>
+            <w14:solidFill>
+              <w14:schemeClr w14:val="bg1"/>
+            </w14:solidFill>
+          </w14:textFill>
+        </w:rPr>
+      </w:pPr>
+      <w:r>
+        <w:rPr>
+          <w:color w:val="FFFFFF" w:themeColor="background1"/>
+          <w14:textFill>
+            <w14:solidFill>
+              <w14:schemeClr w14:val="bg1"/>
+            </w14:solidFill>
+          </w14:textFill>
+        </w:rPr>
+        <w:t xml:space="preserve">Front-end </w:t>
+      </w:r>
+    </w:p>
+    <w:p>
+      <w:pPr>
+        <w:pStyle w:val="9"/>
+        <w:spacing w:before="89" w:line="338" w:lineRule="auto"/>
+        <w:ind w:right="260"/>
+      </w:pPr>
+      <w:r>
         <mc:AlternateContent>
           <mc:Choice Requires="wps">
             <w:drawing>
-              <wp:anchor distT="0" distB="0" distL="114300" distR="114300" simplePos="0" relativeHeight="251668480" behindDoc="0" locked="0" layoutInCell="1" allowOverlap="1" wp14:anchorId="687529F8" wp14:editId="788C5945">
+              <wp:anchor distT="0" distB="0" distL="114300" distR="114300" simplePos="0" relativeHeight="251664384" behindDoc="0" locked="0" layoutInCell="1" allowOverlap="1">
                 <wp:simplePos x="0" y="0"/>
                 <wp:positionH relativeFrom="column">
-                  <wp:posOffset>-549027</wp:posOffset>
+                  <wp:posOffset>2352675</wp:posOffset>
                 </wp:positionH>
                 <wp:positionV relativeFrom="paragraph">
-                  <wp:posOffset>811885</wp:posOffset>
+                  <wp:posOffset>-956945</wp:posOffset>
                 </wp:positionV>
-                <wp:extent cx="3293390" cy="1340604"/>
+                <wp:extent cx="2719705" cy="705485"/>
+                <wp:effectExtent l="0" t="0" r="0" b="0"/>
+                <wp:wrapNone/>
+                <wp:docPr id="19" name="Надпись 19"/>
+                <wp:cNvGraphicFramePr/>
+                <a:graphic xmlns:a="http://schemas.openxmlformats.org/drawingml/2006/main">
+                  <a:graphicData uri="http://schemas.microsoft.com/office/word/2010/wordprocessingShape">
+                    <wps:wsp>
+                      <wps:cNvSpPr txBox="1"/>
+                      <wps:spPr>
+                        <a:xfrm>
+                          <a:off x="0" y="0"/>
+                          <a:ext cx="2719953" cy="705173"/>
+                        </a:xfrm>
+                        <a:prstGeom prst="rect">
+                          <a:avLst/>
+                        </a:prstGeom>
+                        <a:noFill/>
+                        <a:ln>
+                          <a:noFill/>
+                        </a:ln>
+                      </wps:spPr>
+                      <wps:txbx>
+                        <w:txbxContent>
+                          <w:p>
+                            <w:pPr>
+                              <w:pStyle w:val="12"/>
+                              <w:ind w:left="0"/>
+                              <w:rPr>
+                                <w:color w:val="404040" w:themeColor="text1" w:themeTint="BF"/>
+                                <w:sz w:val="48"/>
+                                <w:szCs w:val="48"/>
+                                <w14:textFill>
+                                  <w14:solidFill>
+                                    <w14:schemeClr w14:val="tx1">
+                                      <w14:lumMod w14:val="75000"/>
+                                      <w14:lumOff w14:val="25000"/>
+                                    </w14:schemeClr>
+                                  </w14:solidFill>
+                                </w14:textFill>
+                              </w:rPr>
+                            </w:pPr>
+                            <w:r>
+                              <w:rPr>
+                                <w:color w:val="404040" w:themeColor="text1" w:themeTint="BF"/>
+                                <w:sz w:val="48"/>
+                                <w:szCs w:val="48"/>
+                                <w14:textFill>
+                                  <w14:solidFill>
+                                    <w14:schemeClr w14:val="tx1">
+                                      <w14:lumMod w14:val="75000"/>
+                                      <w14:lumOff w14:val="25000"/>
+                                    </w14:schemeClr>
+                                  </w14:solidFill>
+                                </w14:textFill>
+                              </w:rPr>
+                              <w:t>Main points</w:t>
+                            </w:r>
+                          </w:p>
+                          <w:p>
+                            <w:pPr>
+                              <w:pStyle w:val="9"/>
+                              <w:spacing w:line="215" w:lineRule="exact"/>
+                              <w:ind w:left="365"/>
+                              <w:rPr>
+                                <w:color w:val="404040" w:themeColor="text1" w:themeTint="BF"/>
+                                <w:sz w:val="48"/>
+                                <w:szCs w:val="48"/>
+                                <w14:shadow w14:blurRad="38100" w14:dist="19050" w14:dir="2700000" w14:sx="100000" w14:sy="100000" w14:kx="0" w14:ky="0" w14:algn="tl">
+                                  <w14:schemeClr w14:val="dk1">
+                                    <w14:alpha w14:val="60000"/>
+                                  </w14:schemeClr>
+                                </w14:shadow>
+                                <w14:textFill>
+                                  <w14:solidFill>
+                                    <w14:schemeClr w14:val="tx1">
+                                      <w14:lumMod w14:val="75000"/>
+                                      <w14:lumOff w14:val="25000"/>
+                                    </w14:schemeClr>
+                                  </w14:solidFill>
+                                </w14:textFill>
+                              </w:rPr>
+                            </w:pPr>
+                          </w:p>
+                        </w:txbxContent>
+                      </wps:txbx>
+                      <wps:bodyPr rot="0" spcFirstLastPara="0" vertOverflow="overflow" horzOverflow="overflow" vert="horz" wrap="square" lIns="91440" tIns="45720" rIns="91440" bIns="45720" numCol="1" spcCol="0" rtlCol="0" fromWordArt="0" anchor="t" anchorCtr="0" forceAA="0" compatLnSpc="1">
+                        <a:noAutofit/>
+                      </wps:bodyPr>
+                    </wps:wsp>
+                  </a:graphicData>
+                </a:graphic>
+              </wp:anchor>
+            </w:drawing>
+          </mc:Choice>
+          <mc:Fallback>
+            <w:pict>
+              <v:shape id="Надпись 19" o:spid="_x0000_s1026" o:spt="202" type="#_x0000_t202" style="position:absolute;left:0pt;margin-left:185.25pt;margin-top:-75.35pt;height:55.55pt;width:214.15pt;z-index:251664384;mso-width-relative:page;mso-height-relative:page;" filled="f" stroked="f" coordsize="21600,21600" o:gfxdata="UEsDBAoAAAAAAIdO4kAAAAAAAAAAAAAAAAAEAAAAZHJzL1BLAwQUAAAACACHTuJAynS9ydkAAAAM&#10;AQAADwAAAGRycy9kb3ducmV2LnhtbE2PwU7DMAyG70i8Q2QkbltSRte1NN0BxBXEgEm7ZY3XVjRO&#10;1WRreXvMCY62P/3+/nI7u15ccAydJw3JUoFAqr3tqNHw8f682IAI0ZA1vSfU8I0BttX1VWkK6yd6&#10;w8suNoJDKBRGQxvjUEgZ6hadCUs/IPHt5EdnIo9jI+1oJg53vbxTai2d6Yg/tGbAxxbrr93Zafh8&#10;OR329+q1eXLpMPlZSXK51Pr2JlEPICLO8Q+GX31Wh4qdjv5MNohewypTKaMaFkmqMhCMZPmG2xx5&#10;tcrXIKtS/i9R/QBQSwMEFAAAAAgAh07iQLRAwqo9AgAAZAQAAA4AAABkcnMvZTJvRG9jLnhtbK1U&#10;sY4aMRDtI+UfLPdhgYMQEMuJHCKKhHInkSi18drsSmuPYxt2SZc+v5B/SJEiXX6B+6OMvQtHLimu&#10;SGPGM7Nv/N7MML2uVUn2wroCdEp7nS4lQnPICr1N6Yf3yxevKHGe6YyVoEVKD8LR69nzZ9PKTEQf&#10;cigzYQmCaDepTEpz780kSRzPhWKuA0ZoDEqwinm82m2SWVYhuiqTfrf7MqnAZsYCF86hd9EEaYto&#10;nwIIUhZcLIDvlNC+QbWiZB4pubwwjs7ia6UU3N9K6YQnZUqRqY8nFkF7E85kNmWTrWUmL3j7BPaU&#10;JzzipFihsegZasE8Iztb/AWlCm7BgfQdDippiERFkEWv+0ibdc6MiFxQamfOorv/B8vf7e8sKTKc&#10;hDElmins+PHb8fvxx/HX8ef9l/uvBAOoUmXcBJPXBtN9/Rpq/OLkd+gM5GtpVfhFWgTjqPHhrLGo&#10;PeHo7I964/HwihKOsVF32BtdBZjk4WtjnX8jQJFgpNRiD6O0bL9yvkk9pYRiGpZFWcY+lvoPB2IG&#10;TxKe3jwxWL7e1C2fDWQHpGOhGQtn+LLAmivm/B2zOAfIADfF3+IhS6hSCq1FSQ7287/8IR/bg1FK&#10;KpyrlLpPO2YFJeVbjY0b9waDMIjxMhiO+nixl5HNZUTv1A3g6PZwJw2PZsj35cmUFtRHXKh5qIoh&#10;pjnWTqk/mTe+mXZcSC7m85iEo2eYX+m14QG6EW2+8yCLKHCQqdGmVQ+HL7aoXZQw3Zf3mPXw5zD7&#10;DVBLAwQKAAAAAACHTuJAAAAAAAAAAAAAAAAABgAAAF9yZWxzL1BLAwQUAAAACACHTuJAihRmPNEA&#10;AACUAQAACwAAAF9yZWxzLy5yZWxzpZDBasMwDIbvg72D0X1xmsMYo04vo9Br6R7A2IpjGltGMtn6&#10;9vMOg2X0tqN+oe8T//7wmRa1IkukbGDX9aAwO/IxBwPvl+PTCyipNnu7UEYDNxQ4jI8P+zMutrYj&#10;mWMR1ShZDMy1lletxc2YrHRUMLfNRJxsbSMHXay72oB66Ptnzb8ZMG6Y6uQN8MkPoC630sx/2Ck6&#10;JqGpdo6SpmmK7h5VB7Zlju7INuEbuUazHLAa8CwaB2pZ134EfV+/+6fe00c+47rVfoeM649Xb7oc&#10;vwBQSwMEFAAAAAgAh07iQH7m5SD3AAAA4QEAABMAAABbQ29udGVudF9UeXBlc10ueG1slZFBTsMw&#10;EEX3SNzB8hYlTrtACCXpgrRLQKgcYGRPEotkbHlMaG+Pk7YbRJFY2jP/vye73BzGQUwY2Dqq5Cov&#10;pEDSzljqKvm+32UPUnAEMjA4wkoekeWmvr0p90ePLFKauJJ9jP5RKdY9jsC580hp0rowQkzH0CkP&#10;+gM6VOuiuFfaUUSKWZw7ZF022MLnEMX2kK5PJgEHluLptDizKgneD1ZDTKZqIvODkp0JeUouO9xb&#10;z3dJQ6pfCfPkOuCce0lPE6xB8QohPsOYNJQJrIz7ooBT/nfJbDly5trWasybwE2KveF0sbrWjmvX&#10;OP3f8u2SunSr5YPqb1BLAQIUABQAAAAIAIdO4kB+5uUg9wAAAOEBAAATAAAAAAAAAAEAIAAAAK8E&#10;AABbQ29udGVudF9UeXBlc10ueG1sUEsBAhQACgAAAAAAh07iQAAAAAAAAAAAAAAAAAYAAAAAAAAA&#10;AAAQAAAAkQMAAF9yZWxzL1BLAQIUABQAAAAIAIdO4kCKFGY80QAAAJQBAAALAAAAAAAAAAEAIAAA&#10;ALUDAABfcmVscy8ucmVsc1BLAQIUAAoAAAAAAIdO4kAAAAAAAAAAAAAAAAAEAAAAAAAAAAAAEAAA&#10;AAAAAABkcnMvUEsBAhQAFAAAAAgAh07iQMp0vcnZAAAADAEAAA8AAAAAAAAAAQAgAAAAIgAAAGRy&#10;cy9kb3ducmV2LnhtbFBLAQIUABQAAAAIAIdO4kC0QMKqPQIAAGQEAAAOAAAAAAAAAAEAIAAAACgB&#10;AABkcnMvZTJvRG9jLnhtbFBLBQYAAAAABgAGAFkBAADXBQAAAAA=&#10;">
+                <v:fill on="f" focussize="0,0"/>
+                <v:stroke on="f"/>
+                <v:imagedata o:title=""/>
+                <o:lock v:ext="edit" aspectratio="f"/>
+                <v:textbox>
+                  <w:txbxContent>
+                    <w:p>
+                      <w:pPr>
+                        <w:pStyle w:val="12"/>
+                        <w:ind w:left="0"/>
+                        <w:rPr>
+                          <w:color w:val="404040" w:themeColor="text1" w:themeTint="BF"/>
+                          <w:sz w:val="48"/>
+                          <w:szCs w:val="48"/>
+                          <w14:textFill>
+                            <w14:solidFill>
+                              <w14:schemeClr w14:val="tx1">
+                                <w14:lumMod w14:val="75000"/>
+                                <w14:lumOff w14:val="25000"/>
+                              </w14:schemeClr>
+                            </w14:solidFill>
+                          </w14:textFill>
+                        </w:rPr>
+                      </w:pPr>
+                      <w:r>
+                        <w:rPr>
+                          <w:color w:val="404040" w:themeColor="text1" w:themeTint="BF"/>
+                          <w:sz w:val="48"/>
+                          <w:szCs w:val="48"/>
+                          <w14:textFill>
+                            <w14:solidFill>
+                              <w14:schemeClr w14:val="tx1">
+                                <w14:lumMod w14:val="75000"/>
+                                <w14:lumOff w14:val="25000"/>
+                              </w14:schemeClr>
+                            </w14:solidFill>
+                          </w14:textFill>
+                        </w:rPr>
+                        <w:t>Main points</w:t>
+                      </w:r>
+                    </w:p>
+                    <w:p>
+                      <w:pPr>
+                        <w:pStyle w:val="9"/>
+                        <w:spacing w:line="215" w:lineRule="exact"/>
+                        <w:ind w:left="365"/>
+                        <w:rPr>
+                          <w:color w:val="404040" w:themeColor="text1" w:themeTint="BF"/>
+                          <w:sz w:val="48"/>
+                          <w:szCs w:val="48"/>
+                          <w14:shadow w14:blurRad="38100" w14:dist="19050" w14:dir="2700000" w14:sx="100000" w14:sy="100000" w14:kx="0" w14:ky="0" w14:algn="tl">
+                            <w14:schemeClr w14:val="dk1">
+                              <w14:alpha w14:val="60000"/>
+                            </w14:schemeClr>
+                          </w14:shadow>
+                          <w14:textFill>
+                            <w14:solidFill>
+                              <w14:schemeClr w14:val="tx1">
+                                <w14:lumMod w14:val="75000"/>
+                                <w14:lumOff w14:val="25000"/>
+                              </w14:schemeClr>
+                            </w14:solidFill>
+                          </w14:textFill>
+                        </w:rPr>
+                      </w:pPr>
+                    </w:p>
+                  </w:txbxContent>
+                </v:textbox>
+              </v:shape>
+            </w:pict>
+          </mc:Fallback>
+        </mc:AlternateContent>
+      </w:r>
+      <w:r>
+        <w:br w:type="column"/>
+      </w:r>
+    </w:p>
+    <w:p>
+      <w:pPr>
+        <w:pStyle w:val="9"/>
+        <w:spacing w:line="338" w:lineRule="auto"/>
+        <w:sectPr>
+          <w:type w:val="continuous"/>
+          <w:pgSz w:w="11910" w:h="16850"/>
+          <w:pgMar w:top="1420" w:right="850" w:bottom="280" w:left="708" w:header="720" w:footer="720" w:gutter="0"/>
+          <w:cols w:equalWidth="0" w:num="2">
+            <w:col w:w="2006" w:space="2741"/>
+            <w:col w:w="5605"/>
+          </w:cols>
+        </w:sectPr>
+      </w:pPr>
+      <w:r>
+        <mc:AlternateContent>
+          <mc:Choice Requires="wps">
+            <w:drawing>
+              <wp:anchor distT="0" distB="0" distL="114300" distR="114300" simplePos="0" relativeHeight="251665408" behindDoc="0" locked="0" layoutInCell="1" allowOverlap="1">
+                <wp:simplePos x="0" y="0"/>
+                <wp:positionH relativeFrom="column">
+                  <wp:posOffset>-731520</wp:posOffset>
+                </wp:positionH>
+                <wp:positionV relativeFrom="paragraph">
+                  <wp:posOffset>413385</wp:posOffset>
+                </wp:positionV>
+                <wp:extent cx="3293110" cy="1340485"/>
                 <wp:effectExtent l="0" t="0" r="0" b="0"/>
                 <wp:wrapNone/>
                 <wp:docPr id="21" name="Надпись 21"/>
@@ -1044,7 +1542,7 @@
                         <w:txbxContent>
                           <w:p>
                             <w:pPr>
-                              <w:pStyle w:val="4"/>
+                              <w:pStyle w:val="5"/>
                               <w:spacing w:before="264" w:line="215" w:lineRule="exact"/>
                               <w:rPr>
                                 <w:color w:val="404040" w:themeColor="text1" w:themeTint="BF"/>
@@ -1055,11 +1553,14 @@
                                     <w14:alpha w14:val="60000"/>
                                   </w14:schemeClr>
                                 </w14:shadow>
-                                <w14:textOutline w14:w="0" w14:cap="flat" w14:cmpd="sng" w14:algn="ctr">
-                                  <w14:noFill/>
-                                  <w14:prstDash w14:val="solid"/>
-                                  <w14:round/>
-                                </w14:textOutline>
+                                <w14:textFill>
+                                  <w14:solidFill>
+                                    <w14:schemeClr w14:val="tx1">
+                                      <w14:lumMod w14:val="75000"/>
+                                      <w14:lumOff w14:val="25000"/>
+                                    </w14:schemeClr>
+                                  </w14:solidFill>
+                                </w14:textFill>
                               </w:rPr>
                             </w:pPr>
                             <w:r>
@@ -1072,38 +1573,21 @@
                                     <w14:alpha w14:val="60000"/>
                                   </w14:schemeClr>
                                 </w14:shadow>
-                                <w14:textOutline w14:w="0" w14:cap="flat" w14:cmpd="sng" w14:algn="ctr">
-                                  <w14:noFill/>
-                                  <w14:prstDash w14:val="solid"/>
-                                  <w14:round/>
-                                </w14:textOutline>
+                                <w14:textFill>
+                                  <w14:solidFill>
+                                    <w14:schemeClr w14:val="tx1">
+                                      <w14:lumMod w14:val="75000"/>
+                                      <w14:lumOff w14:val="25000"/>
+                                    </w14:schemeClr>
+                                  </w14:solidFill>
+                                </w14:textFill>
                               </w:rPr>
-                              <w:t xml:space="preserve">• 2 – 3 </w:t>
+                              <w:t>• 2 – 3 years experience</w:t>
                             </w:r>
-                            <w:proofErr w:type="spellStart"/>
-                            <w:r>
-                              <w:rPr>
-                                <w:color w:val="404040" w:themeColor="text1" w:themeTint="BF"/>
-                                <w:sz w:val="28"/>
-                                <w:szCs w:val="28"/>
-                                <w14:shadow w14:blurRad="38100" w14:dist="19050" w14:dir="2700000" w14:sx="100000" w14:sy="100000" w14:kx="0" w14:ky="0" w14:algn="tl">
-                                  <w14:schemeClr w14:val="dk1">
-                                    <w14:alpha w14:val="60000"/>
-                                  </w14:schemeClr>
-                                </w14:shadow>
-                                <w14:textOutline w14:w="0" w14:cap="flat" w14:cmpd="sng" w14:algn="ctr">
-                                  <w14:noFill/>
-                                  <w14:prstDash w14:val="solid"/>
-                                  <w14:round/>
-                                </w14:textOutline>
-                              </w:rPr>
-                              <w:t>years experience</w:t>
-                            </w:r>
-                            <w:proofErr w:type="spellEnd"/>
                           </w:p>
                           <w:p>
                             <w:pPr>
-                              <w:pStyle w:val="4"/>
+                              <w:pStyle w:val="5"/>
                               <w:spacing w:before="264" w:line="215" w:lineRule="exact"/>
                               <w:rPr>
                                 <w:color w:val="404040" w:themeColor="text1" w:themeTint="BF"/>
@@ -1114,11 +1598,14 @@
                                     <w14:alpha w14:val="60000"/>
                                   </w14:schemeClr>
                                 </w14:shadow>
-                                <w14:textOutline w14:w="0" w14:cap="flat" w14:cmpd="sng" w14:algn="ctr">
-                                  <w14:noFill/>
-                                  <w14:prstDash w14:val="solid"/>
-                                  <w14:round/>
-                                </w14:textOutline>
+                                <w14:textFill>
+                                  <w14:solidFill>
+                                    <w14:schemeClr w14:val="tx1">
+                                      <w14:lumMod w14:val="75000"/>
+                                      <w14:lumOff w14:val="25000"/>
+                                    </w14:schemeClr>
+                                  </w14:solidFill>
+                                </w14:textFill>
                               </w:rPr>
                             </w:pPr>
                             <w:r>
@@ -1131,18 +1618,21 @@
                                     <w14:alpha w14:val="60000"/>
                                   </w14:schemeClr>
                                 </w14:shadow>
-                                <w14:textOutline w14:w="0" w14:cap="flat" w14:cmpd="sng" w14:algn="ctr">
-                                  <w14:noFill/>
-                                  <w14:prstDash w14:val="solid"/>
-                                  <w14:round/>
-                                </w14:textOutline>
+                                <w14:textFill>
+                                  <w14:solidFill>
+                                    <w14:schemeClr w14:val="tx1">
+                                      <w14:lumMod w14:val="75000"/>
+                                      <w14:lumOff w14:val="25000"/>
+                                    </w14:schemeClr>
+                                  </w14:solidFill>
+                                </w14:textFill>
                               </w:rPr>
                               <w:t>• Self-Teaching</w:t>
                             </w:r>
                           </w:p>
                           <w:p>
                             <w:pPr>
-                              <w:pStyle w:val="4"/>
+                              <w:pStyle w:val="5"/>
                               <w:spacing w:before="264" w:line="215" w:lineRule="exact"/>
                               <w:rPr>
                                 <w:color w:val="404040" w:themeColor="text1" w:themeTint="BF"/>
@@ -1153,11 +1643,14 @@
                                     <w14:alpha w14:val="60000"/>
                                   </w14:schemeClr>
                                 </w14:shadow>
-                                <w14:textOutline w14:w="0" w14:cap="flat" w14:cmpd="sng" w14:algn="ctr">
-                                  <w14:noFill/>
-                                  <w14:prstDash w14:val="solid"/>
-                                  <w14:round/>
-                                </w14:textOutline>
+                                <w14:textFill>
+                                  <w14:solidFill>
+                                    <w14:schemeClr w14:val="tx1">
+                                      <w14:lumMod w14:val="75000"/>
+                                      <w14:lumOff w14:val="25000"/>
+                                    </w14:schemeClr>
+                                  </w14:solidFill>
+                                </w14:textFill>
                               </w:rPr>
                             </w:pPr>
                             <w:r>
@@ -1170,18 +1663,21 @@
                                     <w14:alpha w14:val="60000"/>
                                   </w14:schemeClr>
                                 </w14:shadow>
-                                <w14:textOutline w14:w="0" w14:cap="flat" w14:cmpd="sng" w14:algn="ctr">
-                                  <w14:noFill/>
-                                  <w14:prstDash w14:val="solid"/>
-                                  <w14:round/>
-                                </w14:textOutline>
+                                <w14:textFill>
+                                  <w14:solidFill>
+                                    <w14:schemeClr w14:val="tx1">
+                                      <w14:lumMod w14:val="75000"/>
+                                      <w14:lumOff w14:val="25000"/>
+                                    </w14:schemeClr>
+                                  </w14:solidFill>
+                                </w14:textFill>
                               </w:rPr>
                               <w:t>• B2 English level</w:t>
                             </w:r>
                           </w:p>
                           <w:p>
                             <w:pPr>
-                              <w:pStyle w:val="4"/>
+                              <w:pStyle w:val="5"/>
                               <w:spacing w:before="264" w:line="215" w:lineRule="exact"/>
                               <w:rPr>
                                 <w:color w:val="404040" w:themeColor="text1" w:themeTint="BF"/>
@@ -1192,11 +1688,14 @@
                                     <w14:alpha w14:val="60000"/>
                                   </w14:schemeClr>
                                 </w14:shadow>
-                                <w14:textOutline w14:w="0" w14:cap="flat" w14:cmpd="sng" w14:algn="ctr">
-                                  <w14:noFill/>
-                                  <w14:prstDash w14:val="solid"/>
-                                  <w14:round/>
-                                </w14:textOutline>
+                                <w14:textFill>
+                                  <w14:solidFill>
+                                    <w14:schemeClr w14:val="tx1">
+                                      <w14:lumMod w14:val="75000"/>
+                                      <w14:lumOff w14:val="25000"/>
+                                    </w14:schemeClr>
+                                  </w14:solidFill>
+                                </w14:textFill>
                               </w:rPr>
                             </w:pPr>
                             <w:r>
@@ -1209,22 +1708,33 @@
                                     <w14:alpha w14:val="60000"/>
                                   </w14:schemeClr>
                                 </w14:shadow>
-                                <w14:textOutline w14:w="0" w14:cap="flat" w14:cmpd="sng" w14:algn="ctr">
-                                  <w14:noFill/>
-                                  <w14:prstDash w14:val="solid"/>
-                                  <w14:round/>
-                                </w14:textOutline>
+                                <w14:textFill>
+                                  <w14:solidFill>
+                                    <w14:schemeClr w14:val="tx1">
+                                      <w14:lumMod w14:val="75000"/>
+                                      <w14:lumOff w14:val="25000"/>
+                                    </w14:schemeClr>
+                                  </w14:solidFill>
+                                </w14:textFill>
                               </w:rPr>
                               <w:t>• Problem-solving</w:t>
                             </w:r>
                           </w:p>
                           <w:p>
                             <w:pPr>
-                              <w:pStyle w:val="a4"/>
+                              <w:pStyle w:val="12"/>
                               <w:rPr>
                                 <w:color w:val="404040" w:themeColor="text1" w:themeTint="BF"/>
                                 <w:sz w:val="60"/>
                                 <w:szCs w:val="60"/>
+                                <w14:textFill>
+                                  <w14:solidFill>
+                                    <w14:schemeClr w14:val="tx1">
+                                      <w14:lumMod w14:val="75000"/>
+                                      <w14:lumOff w14:val="25000"/>
+                                    </w14:schemeClr>
+                                  </w14:solidFill>
+                                </w14:textFill>
                               </w:rPr>
                             </w:pPr>
                             <w:r>
@@ -1232,13 +1742,21 @@
                                 <w:color w:val="404040" w:themeColor="text1" w:themeTint="BF"/>
                                 <w:sz w:val="60"/>
                                 <w:szCs w:val="60"/>
+                                <w14:textFill>
+                                  <w14:solidFill>
+                                    <w14:schemeClr w14:val="tx1">
+                                      <w14:lumMod w14:val="75000"/>
+                                      <w14:lumOff w14:val="25000"/>
+                                    </w14:schemeClr>
+                                  </w14:solidFill>
+                                </w14:textFill>
                               </w:rPr>
                               <w:t>SARVARBEK</w:t>
                             </w:r>
                           </w:p>
                           <w:p>
                             <w:pPr>
-                              <w:pStyle w:val="4"/>
+                              <w:pStyle w:val="5"/>
                               <w:spacing w:before="264" w:line="215" w:lineRule="exact"/>
                               <w:rPr>
                                 <w:color w:val="404040" w:themeColor="text1" w:themeTint="BF"/>
@@ -1249,43 +1767,40 @@
                                     <w14:alpha w14:val="60000"/>
                                   </w14:schemeClr>
                                 </w14:shadow>
-                                <w14:textOutline w14:w="0" w14:cap="flat" w14:cmpd="sng" w14:algn="ctr">
-                                  <w14:noFill/>
-                                  <w14:prstDash w14:val="solid"/>
-                                  <w14:round/>
-                                </w14:textOutline>
+                                <w14:textFill>
+                                  <w14:solidFill>
+                                    <w14:schemeClr w14:val="tx1">
+                                      <w14:lumMod w14:val="75000"/>
+                                      <w14:lumOff w14:val="25000"/>
+                                    </w14:schemeClr>
+                                  </w14:solidFill>
+                                </w14:textFill>
                               </w:rPr>
                             </w:pPr>
                           </w:p>
                         </w:txbxContent>
                       </wps:txbx>
                       <wps:bodyPr rot="0" spcFirstLastPara="0" vertOverflow="overflow" horzOverflow="overflow" vert="horz" wrap="square" lIns="91440" tIns="45720" rIns="91440" bIns="45720" numCol="1" spcCol="0" rtlCol="0" fromWordArt="0" anchor="t" anchorCtr="0" forceAA="0" compatLnSpc="1">
-                        <a:prstTxWarp prst="textNoShape">
-                          <a:avLst/>
-                        </a:prstTxWarp>
                         <a:noAutofit/>
                       </wps:bodyPr>
                     </wps:wsp>
                   </a:graphicData>
                 </a:graphic>
-                <wp14:sizeRelH relativeFrom="margin">
-                  <wp14:pctWidth>0</wp14:pctWidth>
-                </wp14:sizeRelH>
-                <wp14:sizeRelV relativeFrom="margin">
-                  <wp14:pctHeight>0</wp14:pctHeight>
-                </wp14:sizeRelV>
               </wp:anchor>
             </w:drawing>
           </mc:Choice>
           <mc:Fallback>
             <w:pict>
-              <v:shape w14:anchorId="687529F8" id="Надпись 21" o:spid="_x0000_s1028" type="#_x0000_t202" style="position:absolute;left:0;text-align:left;margin-left:-43.25pt;margin-top:63.95pt;width:259.3pt;height:105.55pt;z-index:251668480;visibility:visible;mso-wrap-style:square;mso-width-percent:0;mso-height-percent:0;mso-wrap-distance-left:9pt;mso-wrap-distance-top:0;mso-wrap-distance-right:9pt;mso-wrap-distance-bottom:0;mso-position-horizontal:absolute;mso-position-horizontal-relative:text;mso-position-vertical:absolute;mso-position-vertical-relative:text;mso-width-percent:0;mso-height-percent:0;mso-width-relative:margin;mso-height-relative:margin;v-text-anchor:top" o:gfxdata="UEsDBBQABgAIAAAAIQC2gziS/gAAAOEBAAATAAAAW0NvbnRlbnRfVHlwZXNdLnhtbJSRQU7DMBBF&#10;90jcwfIWJU67QAgl6YK0S0CoHGBkTxKLZGx5TGhvj5O2G0SRWNoz/78nu9wcxkFMGNg6quQqL6RA&#10;0s5Y6ir5vt9lD1JwBDIwOMJKHpHlpr69KfdHjyxSmriSfYz+USnWPY7AufNIadK6MEJMx9ApD/oD&#10;OlTrorhX2lFEilmcO2RdNtjC5xDF9pCuTyYBB5bi6bQ4syoJ3g9WQ0ymaiLzg5KdCXlKLjvcW893&#10;SUOqXwnz5DrgnHtJTxOsQfEKIT7DmDSUCaxw7Rqn8787ZsmRM9e2VmPeBN4uqYvTtW7jvijg9N/y&#10;JsXecLq0q+WD6m8AAAD//wMAUEsDBBQABgAIAAAAIQA4/SH/1gAAAJQBAAALAAAAX3JlbHMvLnJl&#10;bHOkkMFqwzAMhu+DvYPRfXGawxijTi+j0GvpHsDYimMaW0Yy2fr2M4PBMnrbUb/Q94l/f/hMi1qR&#10;JVI2sOt6UJgd+ZiDgffL8ekFlFSbvV0oo4EbChzGx4f9GRdb25HMsYhqlCwG5lrLq9biZkxWOiqY&#10;22YiTra2kYMu1l1tQD30/bPm3wwYN0x18gb45AdQl1tp5j/sFB2T0FQ7R0nTNEV3j6o9feQzro1i&#10;OWA14Fm+Q8a1a8+Bvu/d/dMb2JY5uiPbhG/ktn4cqGU/er3pcvwCAAD//wMAUEsDBBQABgAIAAAA&#10;IQCJjxxEQQIAAFgEAAAOAAAAZHJzL2Uyb0RvYy54bWysVM1uEzEQviPxDpbvZPNHIatsqtAqCKlq&#10;K6WoZ8drZ1dae4ztZDfcuPMKfQcOHLjxCukbMfZm01A4IS7OeGYyP9/3eafnjarIVlhXgs7ooNen&#10;RGgOeanXGf14t3j1lhLnmc5ZBVpkdCccPZ+9fDGtTSqGUECVC0uwiHZpbTJaeG/SJHG8EIq5Hhih&#10;MSjBKubxatdJblmN1VWVDPv9s6QGmxsLXDiH3ss2SGexvpSC+xspnfCkyijO5uNp47kKZzKbsnRt&#10;mSlKfhiD/cMUipUamx5LXTLPyMaWf5RSJbfgQPoeB5WAlCUXcQfcZtB/ts2yYEbEXRAcZ44wuf9X&#10;ll9vby0p84wOB5RoppCj/cP+2/77/uf+x+OXx68EA4hSbVyKyUuD6b55Bw2y3fkdOsPyjbQq/OJa&#10;BOOI9+6IsWg84egcDSej0QRDHGOD0bh/1h+HOsnT3411/r0ARYKRUYskRmzZ9sr5NrVLCd00LMqq&#10;ikRW+jcH1gyeJMzezhgs36yaduNu/hXkO1zLQisPZ/iixNZXzPlbZlEPOC5q3N/gISuoMwoHi5IC&#10;7Oe/+UM+0oRRSmrUV0bdpw2zgpLqg0YCJ4PxOAgyXsav3wzxYk8jq9OI3qgLQAkjRzhdNEO+rzpT&#10;WlD3+BTmoSuGmObYO6O+My98q3p8SlzM5zEJJWiYv9JLw0PpgF0A9q65Z9Yc0PdI3DV0SmTpMxLa&#10;3Bb1+caDLCNDAecW1QP8KN/I8eGphfdxeo9ZTx+E2S8AAAD//wMAUEsDBBQABgAIAAAAIQCbUKOg&#10;4AAAAAsBAAAPAAAAZHJzL2Rvd25yZXYueG1sTI/LTsMwEEX3SPyDNUjsWrtJW5oQp0IgtiDKQ2Ln&#10;xtMkIh5HsduEv++wKsvRPbr3TLGdXCdOOITWk4bFXIFAqrxtqdbw8f4824AI0ZA1nSfU8IsBtuX1&#10;VWFy60d6w9Mu1oJLKORGQxNjn0sZqgadCXPfI3F28IMzkc+hlnYwI5e7TiZKraUzLfFCY3p8bLD6&#10;2R2dhs+Xw/fXUr3WT27Vj35Sklwmtb69mR7uQUSc4gWGP31Wh5Kd9v5INohOw2yzXjHKQXKXgWBi&#10;mSYLEHsNaZopkGUh//9QngEAAP//AwBQSwECLQAUAAYACAAAACEAtoM4kv4AAADhAQAAEwAAAAAA&#10;AAAAAAAAAAAAAAAAW0NvbnRlbnRfVHlwZXNdLnhtbFBLAQItABQABgAIAAAAIQA4/SH/1gAAAJQB&#10;AAALAAAAAAAAAAAAAAAAAC8BAABfcmVscy8ucmVsc1BLAQItABQABgAIAAAAIQCJjxxEQQIAAFgE&#10;AAAOAAAAAAAAAAAAAAAAAC4CAABkcnMvZTJvRG9jLnhtbFBLAQItABQABgAIAAAAIQCbUKOg4AAA&#10;AAsBAAAPAAAAAAAAAAAAAAAAAJsEAABkcnMvZG93bnJldi54bWxQSwUGAAAAAAQABADzAAAAqAUA&#10;AAAA&#10;" filled="f" stroked="f">
-                <v:fill o:detectmouseclick="t"/>
+              <v:shape id="Надпись 21" o:spid="_x0000_s1026" o:spt="202" type="#_x0000_t202" style="position:absolute;left:0pt;margin-left:-57.6pt;margin-top:32.55pt;height:105.55pt;width:259.3pt;z-index:251665408;mso-width-relative:page;mso-height-relative:page;" filled="f" stroked="f" coordsize="21600,21600" o:gfxdata="UEsDBAoAAAAAAIdO4kAAAAAAAAAAAAAAAAAEAAAAZHJzL1BLAwQUAAAACACHTuJAZd+4CdgAAAAL&#10;AQAADwAAAGRycy9kb3ducmV2LnhtbE2PwU7DMBBE70j8g7VI3Fo7IUkhZNMDiCuIApW4ufE2iYjX&#10;Uew24e8xJziu5mnmbbVd7CDONPneMUKyViCIG2d6bhHe355WtyB80Gz04JgQvsnDtr68qHRp3Myv&#10;dN6FVsQS9qVG6EIYSyl905HVfu1G4pgd3WR1iOfUSjPpOZbbQaZKFdLqnuNCp0d66Kj52p0swsfz&#10;8XOfqZf20ebj7BYl2d5JxOurRN2DCLSEPxh+9aM61NHp4E5svBgQVkmSp5FFKPIERCQydZOBOCCk&#10;myIFWVfy/w/1D1BLAwQUAAAACACHTuJARnx9Gz0CAABlBAAADgAAAGRycy9lMm9Eb2MueG1srVTN&#10;jtMwEL4j8Q6W7zTpDwutmq7KVkVIK3algji7jt1Esj3GdpuUG3deYd+BAwduvEL3jRgnabcsHPbA&#10;xR3PN/1m5ptxppe1VmQnnC/BZLTfSykRhkNemk1GP35YvnhNiQ/M5EyBERndC08vZ8+fTSs7EQMo&#10;QOXCESQxflLZjBYh2EmSeF4IzXwPrDAISnCaBby6TZI7ViG7VskgTS+SClxuHXDhPXoXLUg7RvcU&#10;QpCy5GIBfKuFCS2rE4oFbMkXpfV01lQrpeDhRkovAlEZxU5Dc2IStNfxTGZTNtk4ZouSdyWwp5Tw&#10;qCfNSoNJT1QLFhjZuvIvKl1yBx5k6HHQSdtIowh20U8fabMqmBVNLyi1tyfR/f+j5e93t46UeUYH&#10;fUoM0zjxw93h++HH4dfh5/3X+28EAVSpsn6CwSuL4aF+AzXuztHv0Rmbr6XT8RfbIoijxvuTxqIO&#10;hKNzOBgPh2OEOGL94Si9SEeRJ3n4u3U+vBWgSTQy6nCIjbZsd+1DG3oMidkMLEulmkEq84cDOaMn&#10;ibW3NUYr1Ou6a2gN+R77cdDuhbd8WWLOa+bDLXO4CFgnPpVwg4dUUGUUOouSAtyXf/ljPM4HUUoq&#10;XKyM+s9b5gQl6p3ByY37oxHShuYyevlqgBd3jqzPEbPVV4C7i8PB6hozxgd1NKUD/Qlf1DxmRYgZ&#10;jrkzGo7mVWjXHV8kF/N5E4S7Z1m4NivLI3Ur2nwbQJaNwFGmVptOPdy+ZkTdS4nrfX5voh6+DrPf&#10;UEsDBAoAAAAAAIdO4kAAAAAAAAAAAAAAAAAGAAAAX3JlbHMvUEsDBBQAAAAIAIdO4kCKFGY80QAA&#10;AJQBAAALAAAAX3JlbHMvLnJlbHOlkMFqwzAMhu+DvYPRfXGawxijTi+j0GvpHsDYimMaW0Yy2fr2&#10;8w6DZfS2o36h7xP//vCZFrUiS6RsYNf1oDA78jEHA++X49MLKKk2e7tQRgM3FDiMjw/7My62tiOZ&#10;YxHVKFkMzLWWV63FzZisdFQwt81EnGxtIwddrLvagHro+2fNvxkwbpjq5A3wyQ+gLrfSzH/YKTom&#10;oal2jpKmaYruHlUHtmWO7sg24Ru5RrMcsBrwLBoHalnXfgR9X7/7p97TRz7jutV+h4zrj1dvuhy/&#10;AFBLAwQUAAAACACHTuJAfublIPcAAADhAQAAEwAAAFtDb250ZW50X1R5cGVzXS54bWyVkUFOwzAQ&#10;RfdI3MHyFiVOu0AIJemCtEtAqBxgZE8Si2RseUxob4+TthtEkVjaM/+/J7vcHMZBTBjYOqrkKi+k&#10;QNLOWOoq+b7fZQ9ScAQyMDjCSh6R5aa+vSn3R48sUpq4kn2M/lEp1j2OwLnzSGnSujBCTMfQKQ/6&#10;AzpU66K4V9pRRIpZnDtkXTbYwucQxfaQrk8mAQeW4um0OLMqCd4PVkNMpmoi84OSnQl5Si473FvP&#10;d0lDql8J8+Q64Jx7SU8TrEHxCiE+w5g0lAmsjPuigFP+d8lsOXLm2tZqzJvATYq94XSxutaOa9c4&#10;/d/y7ZK6dKvlg+pvUEsBAhQAFAAAAAgAh07iQH7m5SD3AAAA4QEAABMAAAAAAAAAAQAgAAAArgQA&#10;AFtDb250ZW50X1R5cGVzXS54bWxQSwECFAAKAAAAAACHTuJAAAAAAAAAAAAAAAAABgAAAAAAAAAA&#10;ABAAAACQAwAAX3JlbHMvUEsBAhQAFAAAAAgAh07iQIoUZjzRAAAAlAEAAAsAAAAAAAAAAQAgAAAA&#10;tAMAAF9yZWxzLy5yZWxzUEsBAhQACgAAAAAAh07iQAAAAAAAAAAAAAAAAAQAAAAAAAAAAAAQAAAA&#10;AAAAAGRycy9QSwECFAAUAAAACACHTuJAZd+4CdgAAAALAQAADwAAAAAAAAABACAAAAAiAAAAZHJz&#10;L2Rvd25yZXYueG1sUEsBAhQAFAAAAAgAh07iQEZ8fRs9AgAAZQQAAA4AAAAAAAAAAQAgAAAAJwEA&#10;AGRycy9lMm9Eb2MueG1sUEsFBgAAAAAGAAYAWQEAANYFAAAAAA==&#10;">
+                <v:fill on="f" focussize="0,0"/>
+                <v:stroke on="f"/>
+                <v:imagedata o:title=""/>
+                <o:lock v:ext="edit" aspectratio="f"/>
                 <v:textbox>
                   <w:txbxContent>
                     <w:p>
                       <w:pPr>
-                        <w:pStyle w:val="4"/>
+                        <w:pStyle w:val="5"/>
                         <w:spacing w:before="264" w:line="215" w:lineRule="exact"/>
                         <w:rPr>
                           <w:color w:val="404040" w:themeColor="text1" w:themeTint="BF"/>
@@ -1296,11 +1811,14 @@
                               <w14:alpha w14:val="60000"/>
                             </w14:schemeClr>
                           </w14:shadow>
-                          <w14:textOutline w14:w="0" w14:cap="flat" w14:cmpd="sng" w14:algn="ctr">
-                            <w14:noFill/>
-                            <w14:prstDash w14:val="solid"/>
-                            <w14:round/>
-                          </w14:textOutline>
+                          <w14:textFill>
+                            <w14:solidFill>
+                              <w14:schemeClr w14:val="tx1">
+                                <w14:lumMod w14:val="75000"/>
+                                <w14:lumOff w14:val="25000"/>
+                              </w14:schemeClr>
+                            </w14:solidFill>
+                          </w14:textFill>
                         </w:rPr>
                       </w:pPr>
                       <w:r>
@@ -1313,38 +1831,21 @@
                               <w14:alpha w14:val="60000"/>
                             </w14:schemeClr>
                           </w14:shadow>
-                          <w14:textOutline w14:w="0" w14:cap="flat" w14:cmpd="sng" w14:algn="ctr">
-                            <w14:noFill/>
-                            <w14:prstDash w14:val="solid"/>
-                            <w14:round/>
-                          </w14:textOutline>
+                          <w14:textFill>
+                            <w14:solidFill>
+                              <w14:schemeClr w14:val="tx1">
+                                <w14:lumMod w14:val="75000"/>
+                                <w14:lumOff w14:val="25000"/>
+                              </w14:schemeClr>
+                            </w14:solidFill>
+                          </w14:textFill>
                         </w:rPr>
-                        <w:t xml:space="preserve">• 2 – 3 </w:t>
+                        <w:t>• 2 – 3 years experience</w:t>
                       </w:r>
-                      <w:proofErr w:type="spellStart"/>
-                      <w:r>
-                        <w:rPr>
-                          <w:color w:val="404040" w:themeColor="text1" w:themeTint="BF"/>
-                          <w:sz w:val="28"/>
-                          <w:szCs w:val="28"/>
-                          <w14:shadow w14:blurRad="38100" w14:dist="19050" w14:dir="2700000" w14:sx="100000" w14:sy="100000" w14:kx="0" w14:ky="0" w14:algn="tl">
-                            <w14:schemeClr w14:val="dk1">
-                              <w14:alpha w14:val="60000"/>
-                            </w14:schemeClr>
-                          </w14:shadow>
-                          <w14:textOutline w14:w="0" w14:cap="flat" w14:cmpd="sng" w14:algn="ctr">
-                            <w14:noFill/>
-                            <w14:prstDash w14:val="solid"/>
-                            <w14:round/>
-                          </w14:textOutline>
-                        </w:rPr>
-                        <w:t>years experience</w:t>
-                      </w:r>
-                      <w:proofErr w:type="spellEnd"/>
                     </w:p>
                     <w:p>
                       <w:pPr>
-                        <w:pStyle w:val="4"/>
+                        <w:pStyle w:val="5"/>
                         <w:spacing w:before="264" w:line="215" w:lineRule="exact"/>
                         <w:rPr>
                           <w:color w:val="404040" w:themeColor="text1" w:themeTint="BF"/>
@@ -1355,11 +1856,14 @@
                               <w14:alpha w14:val="60000"/>
                             </w14:schemeClr>
                           </w14:shadow>
-                          <w14:textOutline w14:w="0" w14:cap="flat" w14:cmpd="sng" w14:algn="ctr">
-                            <w14:noFill/>
-                            <w14:prstDash w14:val="solid"/>
-                            <w14:round/>
-                          </w14:textOutline>
+                          <w14:textFill>
+                            <w14:solidFill>
+                              <w14:schemeClr w14:val="tx1">
+                                <w14:lumMod w14:val="75000"/>
+                                <w14:lumOff w14:val="25000"/>
+                              </w14:schemeClr>
+                            </w14:solidFill>
+                          </w14:textFill>
                         </w:rPr>
                       </w:pPr>
                       <w:r>
@@ -1372,18 +1876,21 @@
                               <w14:alpha w14:val="60000"/>
                             </w14:schemeClr>
                           </w14:shadow>
-                          <w14:textOutline w14:w="0" w14:cap="flat" w14:cmpd="sng" w14:algn="ctr">
-                            <w14:noFill/>
-                            <w14:prstDash w14:val="solid"/>
-                            <w14:round/>
-                          </w14:textOutline>
+                          <w14:textFill>
+                            <w14:solidFill>
+                              <w14:schemeClr w14:val="tx1">
+                                <w14:lumMod w14:val="75000"/>
+                                <w14:lumOff w14:val="25000"/>
+                              </w14:schemeClr>
+                            </w14:solidFill>
+                          </w14:textFill>
                         </w:rPr>
                         <w:t>• Self-Teaching</w:t>
                       </w:r>
                     </w:p>
                     <w:p>
                       <w:pPr>
-                        <w:pStyle w:val="4"/>
+                        <w:pStyle w:val="5"/>
                         <w:spacing w:before="264" w:line="215" w:lineRule="exact"/>
                         <w:rPr>
                           <w:color w:val="404040" w:themeColor="text1" w:themeTint="BF"/>
@@ -1394,11 +1901,14 @@
                               <w14:alpha w14:val="60000"/>
                             </w14:schemeClr>
                           </w14:shadow>
-                          <w14:textOutline w14:w="0" w14:cap="flat" w14:cmpd="sng" w14:algn="ctr">
-                            <w14:noFill/>
-                            <w14:prstDash w14:val="solid"/>
-                            <w14:round/>
-                          </w14:textOutline>
+                          <w14:textFill>
+                            <w14:solidFill>
+                              <w14:schemeClr w14:val="tx1">
+                                <w14:lumMod w14:val="75000"/>
+                                <w14:lumOff w14:val="25000"/>
+                              </w14:schemeClr>
+                            </w14:solidFill>
+                          </w14:textFill>
                         </w:rPr>
                       </w:pPr>
                       <w:r>
@@ -1411,18 +1921,21 @@
                               <w14:alpha w14:val="60000"/>
                             </w14:schemeClr>
                           </w14:shadow>
-                          <w14:textOutline w14:w="0" w14:cap="flat" w14:cmpd="sng" w14:algn="ctr">
-                            <w14:noFill/>
-                            <w14:prstDash w14:val="solid"/>
-                            <w14:round/>
-                          </w14:textOutline>
+                          <w14:textFill>
+                            <w14:solidFill>
+                              <w14:schemeClr w14:val="tx1">
+                                <w14:lumMod w14:val="75000"/>
+                                <w14:lumOff w14:val="25000"/>
+                              </w14:schemeClr>
+                            </w14:solidFill>
+                          </w14:textFill>
                         </w:rPr>
                         <w:t>• B2 English level</w:t>
                       </w:r>
                     </w:p>
                     <w:p>
                       <w:pPr>
-                        <w:pStyle w:val="4"/>
+                        <w:pStyle w:val="5"/>
                         <w:spacing w:before="264" w:line="215" w:lineRule="exact"/>
                         <w:rPr>
                           <w:color w:val="404040" w:themeColor="text1" w:themeTint="BF"/>
@@ -1433,11 +1946,14 @@
                               <w14:alpha w14:val="60000"/>
                             </w14:schemeClr>
                           </w14:shadow>
-                          <w14:textOutline w14:w="0" w14:cap="flat" w14:cmpd="sng" w14:algn="ctr">
-                            <w14:noFill/>
-                            <w14:prstDash w14:val="solid"/>
-                            <w14:round/>
-                          </w14:textOutline>
+                          <w14:textFill>
+                            <w14:solidFill>
+                              <w14:schemeClr w14:val="tx1">
+                                <w14:lumMod w14:val="75000"/>
+                                <w14:lumOff w14:val="25000"/>
+                              </w14:schemeClr>
+                            </w14:solidFill>
+                          </w14:textFill>
                         </w:rPr>
                       </w:pPr>
                       <w:r>
@@ -1450,22 +1966,33 @@
                               <w14:alpha w14:val="60000"/>
                             </w14:schemeClr>
                           </w14:shadow>
-                          <w14:textOutline w14:w="0" w14:cap="flat" w14:cmpd="sng" w14:algn="ctr">
-                            <w14:noFill/>
-                            <w14:prstDash w14:val="solid"/>
-                            <w14:round/>
-                          </w14:textOutline>
+                          <w14:textFill>
+                            <w14:solidFill>
+                              <w14:schemeClr w14:val="tx1">
+                                <w14:lumMod w14:val="75000"/>
+                                <w14:lumOff w14:val="25000"/>
+                              </w14:schemeClr>
+                            </w14:solidFill>
+                          </w14:textFill>
                         </w:rPr>
                         <w:t>• Problem-solving</w:t>
                       </w:r>
                     </w:p>
                     <w:p>
                       <w:pPr>
-                        <w:pStyle w:val="a4"/>
+                        <w:pStyle w:val="12"/>
                         <w:rPr>
                           <w:color w:val="404040" w:themeColor="text1" w:themeTint="BF"/>
                           <w:sz w:val="60"/>
                           <w:szCs w:val="60"/>
+                          <w14:textFill>
+                            <w14:solidFill>
+                              <w14:schemeClr w14:val="tx1">
+                                <w14:lumMod w14:val="75000"/>
+                                <w14:lumOff w14:val="25000"/>
+                              </w14:schemeClr>
+                            </w14:solidFill>
+                          </w14:textFill>
                         </w:rPr>
                       </w:pPr>
                       <w:r>
@@ -1473,13 +2000,21 @@
                           <w:color w:val="404040" w:themeColor="text1" w:themeTint="BF"/>
                           <w:sz w:val="60"/>
                           <w:szCs w:val="60"/>
+                          <w14:textFill>
+                            <w14:solidFill>
+                              <w14:schemeClr w14:val="tx1">
+                                <w14:lumMod w14:val="75000"/>
+                                <w14:lumOff w14:val="25000"/>
+                              </w14:schemeClr>
+                            </w14:solidFill>
+                          </w14:textFill>
                         </w:rPr>
                         <w:t>SARVARBEK</w:t>
                       </w:r>
                     </w:p>
                     <w:p>
                       <w:pPr>
-                        <w:pStyle w:val="4"/>
+                        <w:pStyle w:val="5"/>
                         <w:spacing w:before="264" w:line="215" w:lineRule="exact"/>
                         <w:rPr>
                           <w:color w:val="404040" w:themeColor="text1" w:themeTint="BF"/>
@@ -1490,11 +2025,14 @@
                               <w14:alpha w14:val="60000"/>
                             </w14:schemeClr>
                           </w14:shadow>
-                          <w14:textOutline w14:w="0" w14:cap="flat" w14:cmpd="sng" w14:algn="ctr">
-                            <w14:noFill/>
-                            <w14:prstDash w14:val="solid"/>
-                            <w14:round/>
-                          </w14:textOutline>
+                          <w14:textFill>
+                            <w14:solidFill>
+                              <w14:schemeClr w14:val="tx1">
+                                <w14:lumMod w14:val="75000"/>
+                                <w14:lumOff w14:val="25000"/>
+                              </w14:schemeClr>
+                            </w14:solidFill>
+                          </w14:textFill>
                         </w:rPr>
                       </w:pPr>
                     </w:p>
@@ -1506,21 +2044,18 @@
         </mc:AlternateContent>
       </w:r>
       <w:r>
-        <w:rPr>
-          <w:noProof/>
-        </w:rPr>
         <mc:AlternateContent>
           <mc:Choice Requires="wps">
             <w:drawing>
-              <wp:anchor distT="0" distB="0" distL="114300" distR="114300" simplePos="0" relativeHeight="251667456" behindDoc="0" locked="0" layoutInCell="1" allowOverlap="1" wp14:anchorId="32F3FB4F" wp14:editId="1F1AD365">
+              <wp:anchor distT="0" distB="0" distL="114300" distR="114300" simplePos="0" relativeHeight="251659264" behindDoc="0" locked="0" layoutInCell="1" allowOverlap="1">
                 <wp:simplePos x="0" y="0"/>
                 <wp:positionH relativeFrom="column">
-                  <wp:posOffset>-409543</wp:posOffset>
+                  <wp:posOffset>-494665</wp:posOffset>
                 </wp:positionH>
                 <wp:positionV relativeFrom="paragraph">
-                  <wp:posOffset>1035176</wp:posOffset>
+                  <wp:posOffset>408940</wp:posOffset>
                 </wp:positionV>
-                <wp:extent cx="4386021" cy="1163807"/>
+                <wp:extent cx="4385945" cy="1163955"/>
                 <wp:effectExtent l="0" t="0" r="14605" b="17780"/>
                 <wp:wrapNone/>
                 <wp:docPr id="20" name="Прямоугольник 20"/>
@@ -1563,9 +2098,6 @@
                         </a:fontRef>
                       </wps:style>
                       <wps:bodyPr rot="0" spcFirstLastPara="0" vertOverflow="overflow" horzOverflow="overflow" vert="horz" wrap="square" lIns="91440" tIns="45720" rIns="91440" bIns="45720" numCol="1" spcCol="0" rtlCol="0" fromWordArt="0" anchor="ctr" anchorCtr="0" forceAA="0" compatLnSpc="1">
-                        <a:prstTxWarp prst="textNoShape">
-                          <a:avLst/>
-                        </a:prstTxWarp>
                         <a:noAutofit/>
                       </wps:bodyPr>
                     </wps:wsp>
@@ -1576,324 +2108,20 @@
           </mc:Choice>
           <mc:Fallback>
             <w:pict>
-              <v:rect w14:anchorId="01A2D9DE" id="Прямоугольник 20" o:spid="_x0000_s1026" style="position:absolute;margin-left:-32.25pt;margin-top:81.5pt;width:345.35pt;height:91.65pt;z-index:251667456;visibility:visible;mso-wrap-style:square;mso-wrap-distance-left:9pt;mso-wrap-distance-top:0;mso-wrap-distance-right:9pt;mso-wrap-distance-bottom:0;mso-position-horizontal:absolute;mso-position-horizontal-relative:text;mso-position-vertical:absolute;mso-position-vertical-relative:text;v-text-anchor:middle" o:gfxdata="UEsDBBQABgAIAAAAIQC2gziS/gAAAOEBAAATAAAAW0NvbnRlbnRfVHlwZXNdLnhtbJSRQU7DMBBF&#10;90jcwfIWJU67QAgl6YK0S0CoHGBkTxKLZGx5TGhvj5O2G0SRWNoz/78nu9wcxkFMGNg6quQqL6RA&#10;0s5Y6ir5vt9lD1JwBDIwOMJKHpHlpr69KfdHjyxSmriSfYz+USnWPY7AufNIadK6MEJMx9ApD/oD&#10;OlTrorhX2lFEilmcO2RdNtjC5xDF9pCuTyYBB5bi6bQ4syoJ3g9WQ0ymaiLzg5KdCXlKLjvcW893&#10;SUOqXwnz5DrgnHtJTxOsQfEKIT7DmDSUCaxw7Rqn8787ZsmRM9e2VmPeBN4uqYvTtW7jvijg9N/y&#10;JsXecLq0q+WD6m8AAAD//wMAUEsDBBQABgAIAAAAIQA4/SH/1gAAAJQBAAALAAAAX3JlbHMvLnJl&#10;bHOkkMFqwzAMhu+DvYPRfXGawxijTi+j0GvpHsDYimMaW0Yy2fr2M4PBMnrbUb/Q94l/f/hMi1qR&#10;JVI2sOt6UJgd+ZiDgffL8ekFlFSbvV0oo4EbChzGx4f9GRdb25HMsYhqlCwG5lrLq9biZkxWOiqY&#10;22YiTra2kYMu1l1tQD30/bPm3wwYN0x18gb45AdQl1tp5j/sFB2T0FQ7R0nTNEV3j6o9feQzro1i&#10;OWA14Fm+Q8a1a8+Bvu/d/dMb2JY5uiPbhG/ktn4cqGU/er3pcvwCAAD//wMAUEsDBBQABgAIAAAA&#10;IQBLw9FRuQIAAMAFAAAOAAAAZHJzL2Uyb0RvYy54bWysVM1u2zAMvg/YOwi6r7bT9GdBnSJI0WFA&#10;0RZrh54VWYoNyJImKXGy04BdB+wR9hC7DPvpMzhvNEr+SdYVOxTLQaFM8iP5ieTJ6aoUaMmMLZRM&#10;cbIXY8QkVVkh5yl+e3v+4hgj64jMiFCSpXjNLD4dP392UukRG6hciYwZBCDSjiqd4tw5PYoiS3NW&#10;ErunNJOg5MqUxMHVzKPMkArQSxEN4vgwqpTJtFGUWQtfzxolHgd8zhl1V5xb5pBIMeTmwmnCOfNn&#10;ND4ho7khOi9omwZ5QhYlKSQE7aHOiCNoYYq/oMqCGmUVd3tUlZHivKAs1ADVJPGDam5yolmoBcix&#10;uqfJ/j9Yerm8NqjIUjwAeiQp4Y3qL5sPm8/1z/p+87H+Wt/XPzaf6l/1t/o7AiNgrNJ2BI43+tq0&#10;NwuiL3/FTen/oTC0Ciyve5bZyiEKH4f7x4fxIMGIgi5JDveP4yOPGm3dtbHuFVMl8kKKDTxjYJcs&#10;L6xrTDsTH80qUWTnhRDh4luHTYVBSwKPPpsnLfgfVkI+yRFy9J6RZ6CpOUhuLZjHE/IN48AmVDkI&#10;CYc+3iZDKGXSJY0qJxlrcjyI4ddl2aUfCAmAHplDdT12C9BZNiAddkNPa+9dWRiD3jn+V2KNc+8R&#10;IivpeueykMo8BiCgqjZyY9+R1FDjWZqpbA29ZlQzhFbT8wKe94JYd00MTB00IGwSdwUHF6pKsWol&#10;jHJl3j/23dvDMIAWowqmOMX23YIYhpF4LWFMXibDoR/7cBkeHPkmN7ua2a5GLsqpgp6B3oTsgujt&#10;nehEblR5Bwtn4qOCikgKsVNMnekuU9dsF1hZlE0mwQxGXRN3IW809eCeVd++t6s7YnTb4w7G41J1&#10;E09GD1q9sfWeUk0WTvEizMGW15ZvWBOhcdqV5vfQ7j1YbRfv+DcAAAD//wMAUEsDBBQABgAIAAAA&#10;IQDhnpMG3wAAAAsBAAAPAAAAZHJzL2Rvd25yZXYueG1sTI/BTsMwEETvSPyDtUhcUOs0aa02xKkQ&#10;ElcQhQs3N97GEfE6it008PUsJziu5mn2TbWffS8mHGMXSMNqmYFAaoLtqNXw/va02IKIyZA1fSDU&#10;8IUR9vX1VWVKGy70itMhtYJLKJZGg0tpKKWMjUNv4jIMSJydwuhN4nNspR3Nhct9L/MsU9KbjviD&#10;MwM+Omw+D2evYffdvKRtGDYudR+71q+eT+N0p/XtzfxwDyLhnP5g+NVndajZ6RjOZKPoNSzUesMo&#10;B6rgUUyoXOUgjhqKtSpA1pX8v6H+AQAA//8DAFBLAQItABQABgAIAAAAIQC2gziS/gAAAOEBAAAT&#10;AAAAAAAAAAAAAAAAAAAAAABbQ29udGVudF9UeXBlc10ueG1sUEsBAi0AFAAGAAgAAAAhADj9If/W&#10;AAAAlAEAAAsAAAAAAAAAAAAAAAAALwEAAF9yZWxzLy5yZWxzUEsBAi0AFAAGAAgAAAAhAEvD0VG5&#10;AgAAwAUAAA4AAAAAAAAAAAAAAAAALgIAAGRycy9lMm9Eb2MueG1sUEsBAi0AFAAGAAgAAAAhAOGe&#10;kwbfAAAACwEAAA8AAAAAAAAAAAAAAAAAEwUAAGRycy9kb3ducmV2LnhtbFBLBQYAAAAABAAEAPMA&#10;AAAfBgAAAAA=&#10;" fillcolor="white [3212]" strokecolor="white [3212]" strokeweight="2pt"/>
+              <v:rect id="Прямоугольник 20" o:spid="_x0000_s1026" o:spt="1" style="position:absolute;left:0pt;margin-left:-38.95pt;margin-top:32.2pt;height:91.65pt;width:345.35pt;z-index:251659264;v-text-anchor:middle;mso-width-relative:page;mso-height-relative:page;" fillcolor="#FFFFFF [3212]" filled="t" stroked="t" coordsize="21600,21600" o:gfxdata="UEsDBAoAAAAAAIdO4kAAAAAAAAAAAAAAAAAEAAAAZHJzL1BLAwQUAAAACACHTuJAfo5CRdoAAAAK&#10;AQAADwAAAGRycy9kb3ducmV2LnhtbE2PQU+DQBCF7yb+h82YeGsXCAFFhh5MTOrJio32OGVXILKz&#10;hN0W6q93PelxMl/e+165WcwgznpyvWWEeB2B0NxY1XOLsH97Wt2BcJ5Y0WBZI1y0g011fVVSoezM&#10;r/pc+1aEEHYFIXTej4WUrum0Ibe2o+bw+7STIR/OqZVqojmEm0EmUZRJQz2Hho5G/djp5qs+GYTd&#10;pd1/L+PHc9u80Py+3R3q7SFFvL2JowcQXi/+D4Zf/aAOVXA62hMrJwaEVZ7fBxQhS1MQAcjiJGw5&#10;IiRpnoOsSvl/QvUDUEsDBBQAAAAIAIdO4kB4UDHgegIAAPQEAAAOAAAAZHJzL2Uyb0RvYy54bWyt&#10;VEtuGzEM3RfoHQTtmxk7zqdGxoERw0WBoAmQFl3LGskzgH6lZI/TVYFuC+QIPUQ3RT85w/hGpTST&#10;b7vIol7IpEg9ko/kHB1vtCJrAb62pqCDnZwSYbgta7Ms6Lu38xeHlPjATMmUNaKgl8LT48nzZ0eN&#10;G4uhrawqBRAEMX7cuIJWIbhxlnleCc38jnXCoFFa0CygCsusBNYgulbZMM/3s8ZC6cBy4T3ezjoj&#10;7RHhKYBWypqLmeUrLUzoUEEoFrAkX9XO00nKVkrBw5mUXgSiCoqVhnRiEJQX8cwmR2y8BOaqmvcp&#10;sKek8KgmzWqDQW+hZiwwsoL6Lyhdc7DeyrDDrc66QhIjWMUgf8TNRcWcSLUg1d7dku7/Hyx/sz4H&#10;UpcFHSIlhmnsePt1+2l71f5qr7ef22/tdftz+6X93X5vfxB0QsYa58f48MKdQ695FGP5Gwk6/mNh&#10;ZJNYvrxlWWwC4Xg52j3cz4cDSjjaBoP93cP8IKJmd88d+PBKWE2iUFDANiZ22frUh871xiVG81bV&#10;5bxWKimwXJwoIGuGLZ+nX4/+wE0Z0mDRe6Mc6+YMB1niAKGoHZLhzZISppa4ITxAiv3gtX9akJjk&#10;jPmqSyYh9LkogwVHHjvmorSw5SX2Amw3pN7xeY3vT5kP5wxwKjFR3NtwhodUFrO3vURJZeHjv+6j&#10;Pw4LWilpcMqxsg8rBoIS9drgGL0cjEYIG5Iy2juIQwD3LYv7FrPSJxZZxd5hdkmM/kHdiBKsfo/r&#10;PY1R0cQMx9gdh71yErrtww8EF9NpcsNVcCycmgvHI3jsorHTVbCyTt2+Y6cnDZchzUu/uHHb7uvJ&#10;6+5jNfkDUEsDBAoAAAAAAIdO4kAAAAAAAAAAAAAAAAAGAAAAX3JlbHMvUEsDBBQAAAAIAIdO4kCK&#10;FGY80QAAAJQBAAALAAAAX3JlbHMvLnJlbHOlkMFqwzAMhu+DvYPRfXGawxijTi+j0GvpHsDYimMa&#10;W0Yy2fr28w6DZfS2o36h7xP//vCZFrUiS6RsYNf1oDA78jEHA++X49MLKKk2e7tQRgM3FDiMjw/7&#10;My62tiOZYxHVKFkMzLWWV63FzZisdFQwt81EnGxtIwddrLvagHro+2fNvxkwbpjq5A3wyQ+gLrfS&#10;zH/YKTomoal2jpKmaYruHlUHtmWO7sg24Ru5RrMcsBrwLBoHalnXfgR9X7/7p97TRz7jutV+h4zr&#10;j1dvuhy/AFBLAwQUAAAACACHTuJAfublIPcAAADhAQAAEwAAAFtDb250ZW50X1R5cGVzXS54bWyV&#10;kUFOwzAQRfdI3MHyFiVOu0AIJemCtEtAqBxgZE8Si2RseUxob4+TthtEkVjaM/+/J7vcHMZBTBjY&#10;OqrkKi+kQNLOWOoq+b7fZQ9ScAQyMDjCSh6R5aa+vSn3R48sUpq4kn2M/lEp1j2OwLnzSGnSujBC&#10;TMfQKQ/6AzpU66K4V9pRRIpZnDtkXTbYwucQxfaQrk8mAQeW4um0OLMqCd4PVkNMpmoi84OSnQl5&#10;Si473FvPd0lDql8J8+Q64Jx7SU8TrEHxCiE+w5g0lAmsjPuigFP+d8lsOXLm2tZqzJvATYq94XSx&#10;utaOa9c4/d/y7ZK6dKvlg+pvUEsBAhQAFAAAAAgAh07iQH7m5SD3AAAA4QEAABMAAAAAAAAAAQAg&#10;AAAA7QQAAFtDb250ZW50X1R5cGVzXS54bWxQSwECFAAKAAAAAACHTuJAAAAAAAAAAAAAAAAABgAA&#10;AAAAAAAAABAAAADPAwAAX3JlbHMvUEsBAhQAFAAAAAgAh07iQIoUZjzRAAAAlAEAAAsAAAAAAAAA&#10;AQAgAAAA8wMAAF9yZWxzLy5yZWxzUEsBAhQACgAAAAAAh07iQAAAAAAAAAAAAAAAAAQAAAAAAAAA&#10;AAAQAAAAAAAAAGRycy9QSwECFAAUAAAACACHTuJAfo5CRdoAAAAKAQAADwAAAAAAAAABACAAAAAi&#10;AAAAZHJzL2Rvd25yZXYueG1sUEsBAhQAFAAAAAgAh07iQHhQMeB6AgAA9AQAAA4AAAAAAAAAAQAg&#10;AAAAKQEAAGRycy9lMm9Eb2MueG1sUEsFBgAAAAAGAAYAWQEAABUGAAAAAA==&#10;">
+                <v:fill on="t" focussize="0,0"/>
+                <v:stroke weight="2pt" color="#FFFFFF [3212]" joinstyle="round"/>
+                <v:imagedata o:title=""/>
+                <o:lock v:ext="edit" aspectratio="f"/>
+              </v:rect>
             </w:pict>
           </mc:Fallback>
         </mc:AlternateContent>
       </w:r>
-      <w:r>
-        <w:rPr>
-          <w:noProof/>
-        </w:rPr>
-        <mc:AlternateContent>
-          <mc:Choice Requires="wps">
-            <w:drawing>
-              <wp:anchor distT="0" distB="0" distL="114300" distR="114300" simplePos="0" relativeHeight="251659264" behindDoc="0" locked="0" layoutInCell="1" allowOverlap="1" wp14:anchorId="115ED398" wp14:editId="406E2C5F">
-                <wp:simplePos x="0" y="0"/>
-                <wp:positionH relativeFrom="column">
-                  <wp:posOffset>-301055</wp:posOffset>
-                </wp:positionH>
-                <wp:positionV relativeFrom="paragraph">
-                  <wp:posOffset>308190</wp:posOffset>
-                </wp:positionV>
-                <wp:extent cx="2719953" cy="705173"/>
-                <wp:effectExtent l="0" t="0" r="0" b="0"/>
-                <wp:wrapNone/>
-                <wp:docPr id="19" name="Надпись 19"/>
-                <wp:cNvGraphicFramePr/>
-                <a:graphic xmlns:a="http://schemas.openxmlformats.org/drawingml/2006/main">
-                  <a:graphicData uri="http://schemas.microsoft.com/office/word/2010/wordprocessingShape">
-                    <wps:wsp>
-                      <wps:cNvSpPr txBox="1"/>
-                      <wps:spPr>
-                        <a:xfrm>
-                          <a:off x="0" y="0"/>
-                          <a:ext cx="2719953" cy="705173"/>
-                        </a:xfrm>
-                        <a:prstGeom prst="rect">
-                          <a:avLst/>
-                        </a:prstGeom>
-                        <a:noFill/>
-                        <a:ln>
-                          <a:noFill/>
-                        </a:ln>
-                      </wps:spPr>
-                      <wps:txbx>
-                        <w:txbxContent>
-                          <w:p>
-                            <w:pPr>
-                              <w:pStyle w:val="a4"/>
-                              <w:ind w:left="0"/>
-                              <w:rPr>
-                                <w:color w:val="404040" w:themeColor="text1" w:themeTint="BF"/>
-                                <w:sz w:val="48"/>
-                                <w:szCs w:val="48"/>
-                              </w:rPr>
-                            </w:pPr>
-                            <w:r>
-                              <w:rPr>
-                                <w:color w:val="404040" w:themeColor="text1" w:themeTint="BF"/>
-                                <w:sz w:val="48"/>
-                                <w:szCs w:val="48"/>
-                              </w:rPr>
-                              <w:t>Main points</w:t>
-                            </w:r>
-                          </w:p>
-                          <w:p>
-                            <w:pPr>
-                              <w:pStyle w:val="a3"/>
-                              <w:spacing w:line="215" w:lineRule="exact"/>
-                              <w:ind w:left="365"/>
-                              <w:rPr>
-                                <w:color w:val="404040" w:themeColor="text1" w:themeTint="BF"/>
-                                <w:sz w:val="48"/>
-                                <w:szCs w:val="48"/>
-                                <w14:shadow w14:blurRad="38100" w14:dist="19050" w14:dir="2700000" w14:sx="100000" w14:sy="100000" w14:kx="0" w14:ky="0" w14:algn="tl">
-                                  <w14:schemeClr w14:val="dk1">
-                                    <w14:alpha w14:val="60000"/>
-                                  </w14:schemeClr>
-                                </w14:shadow>
-                                <w14:textOutline w14:w="0" w14:cap="flat" w14:cmpd="sng" w14:algn="ctr">
-                                  <w14:noFill/>
-                                  <w14:prstDash w14:val="solid"/>
-                                  <w14:round/>
-                                </w14:textOutline>
-                              </w:rPr>
-                            </w:pPr>
-                          </w:p>
-                        </w:txbxContent>
-                      </wps:txbx>
-                      <wps:bodyPr rot="0" spcFirstLastPara="0" vertOverflow="overflow" horzOverflow="overflow" vert="horz" wrap="square" lIns="91440" tIns="45720" rIns="91440" bIns="45720" numCol="1" spcCol="0" rtlCol="0" fromWordArt="0" anchor="t" anchorCtr="0" forceAA="0" compatLnSpc="1">
-                        <a:prstTxWarp prst="textNoShape">
-                          <a:avLst/>
-                        </a:prstTxWarp>
-                        <a:noAutofit/>
-                      </wps:bodyPr>
-                    </wps:wsp>
-                  </a:graphicData>
-                </a:graphic>
-                <wp14:sizeRelH relativeFrom="margin">
-                  <wp14:pctWidth>0</wp14:pctWidth>
-                </wp14:sizeRelH>
-                <wp14:sizeRelV relativeFrom="margin">
-                  <wp14:pctHeight>0</wp14:pctHeight>
-                </wp14:sizeRelV>
-              </wp:anchor>
-            </w:drawing>
-          </mc:Choice>
-          <mc:Fallback>
-            <w:pict>
-              <v:shape w14:anchorId="115ED398" id="Надпись 19" o:spid="_x0000_s1029" type="#_x0000_t202" style="position:absolute;left:0;text-align:left;margin-left:-23.7pt;margin-top:24.25pt;width:214.15pt;height:55.55pt;z-index:251659264;visibility:visible;mso-wrap-style:square;mso-width-percent:0;mso-height-percent:0;mso-wrap-distance-left:9pt;mso-wrap-distance-top:0;mso-wrap-distance-right:9pt;mso-wrap-distance-bottom:0;mso-position-horizontal:absolute;mso-position-horizontal-relative:text;mso-position-vertical:absolute;mso-position-vertical-relative:text;mso-width-percent:0;mso-height-percent:0;mso-width-relative:margin;mso-height-relative:margin;v-text-anchor:top" o:gfxdata="UEsDBBQABgAIAAAAIQC2gziS/gAAAOEBAAATAAAAW0NvbnRlbnRfVHlwZXNdLnhtbJSRQU7DMBBF&#10;90jcwfIWJU67QAgl6YK0S0CoHGBkTxKLZGx5TGhvj5O2G0SRWNoz/78nu9wcxkFMGNg6quQqL6RA&#10;0s5Y6ir5vt9lD1JwBDIwOMJKHpHlpr69KfdHjyxSmriSfYz+USnWPY7AufNIadK6MEJMx9ApD/oD&#10;OlTrorhX2lFEilmcO2RdNtjC5xDF9pCuTyYBB5bi6bQ4syoJ3g9WQ0ymaiLzg5KdCXlKLjvcW893&#10;SUOqXwnz5DrgnHtJTxOsQfEKIT7DmDSUCaxw7Rqn8787ZsmRM9e2VmPeBN4uqYvTtW7jvijg9N/y&#10;JsXecLq0q+WD6m8AAAD//wMAUEsDBBQABgAIAAAAIQA4/SH/1gAAAJQBAAALAAAAX3JlbHMvLnJl&#10;bHOkkMFqwzAMhu+DvYPRfXGawxijTi+j0GvpHsDYimMaW0Yy2fr2M4PBMnrbUb/Q94l/f/hMi1qR&#10;JVI2sOt6UJgd+ZiDgffL8ekFlFSbvV0oo4EbChzGx4f9GRdb25HMsYhqlCwG5lrLq9biZkxWOiqY&#10;22YiTra2kYMu1l1tQD30/bPm3wwYN0x18gb45AdQl1tp5j/sFB2T0FQ7R0nTNEV3j6o9feQzro1i&#10;OWA14Fm+Q8a1a8+Bvu/d/dMb2JY5uiPbhG/ktn4cqGU/er3pcvwCAAD//wMAUEsDBBQABgAIAAAA&#10;IQAjUBXbQQIAAFcEAAAOAAAAZHJzL2Uyb0RvYy54bWysVM1uEzEQviPxDpbvZLNpQsgqmyq0CkKq&#10;2kop6tnx2slKa4+xneyGG3degXfgwIEbr5C+EWNv/iicEBdnPDM74/m+bzK+bFRFNsK6EnRO006X&#10;EqE5FKVe5vTDw+zVG0qcZ7pgFWiR061w9HLy8sW4NpnowQqqQliCRbTLapPTlfcmSxLHV0Ix1wEj&#10;NAYlWMU8Xu0yKSyrsbqqkl63+zqpwRbGAhfOofe6DdJJrC+l4P5OSic8qXKKb/PxtPFchDOZjFm2&#10;tMysSr5/BvuHVyhWamx6LHXNPCNrW/5RSpXcggPpOxxUAlKWXMQZcJq0+2ya+YoZEWdBcJw5wuT+&#10;X1l+u7m3pCyQuxElminkaPd19233ffdz9+Pp89MXggFEqTYuw+S5wXTfvIUGvzj4HTrD8I20Kvzi&#10;WATjiPf2iLFoPOHo7A3T0WhwQQnH2LA7SIcXoUxy+tpY598JUCQYObXIYYSWbW6cb1MPKaGZhllZ&#10;VZHHSv/mwJrBk4Snt08Mlm8WTRw49g2eBRRbnMpCqw5n+KzE1jfM+XtmUQ44CErc3+EhK6hzCnuL&#10;khXYT3/zh3xkCaOU1CivnLqPa2YFJdV7jfyN0n4/6DFe+oNhDy/2PLI4j+i1ugJUcIrLZHg0Q76v&#10;Dqa0oB5xE6ahK4aY5tg7p/5gXvlW9LhJXEynMQkVaJi/0XPDQ+mAXQD2oXlk1uzR98jbLRyEyLJn&#10;JLS5LerTtQdZRoZOqO7hR/VGjvebFtbj/B6zTv8Hk18AAAD//wMAUEsDBBQABgAIAAAAIQBntL/D&#10;3gAAAAoBAAAPAAAAZHJzL2Rvd25yZXYueG1sTI/BTsMwEETvSPyDtUjcWhtIShLiVAjEFdRCK3Fz&#10;420SEa+j2G3C37Oc4Liap5m35Xp2vTjjGDpPGm6WCgRS7W1HjYaP95dFBiJEQ9b0nlDDNwZYV5cX&#10;pSmsn2iD521sBJdQKIyGNsahkDLULToTln5A4uzoR2cin2Mj7WgmLne9vFVqJZ3piBdaM+BTi/XX&#10;9uQ07F6Pn/tEvTXPLh0mPytJLpdaX1/Njw8gIs7xD4ZffVaHip0O/kQ2iF7DIrlPGNWQZCkIBu4y&#10;lYM4MJnmK5BVKf+/UP0AAAD//wMAUEsBAi0AFAAGAAgAAAAhALaDOJL+AAAA4QEAABMAAAAAAAAA&#10;AAAAAAAAAAAAAFtDb250ZW50X1R5cGVzXS54bWxQSwECLQAUAAYACAAAACEAOP0h/9YAAACUAQAA&#10;CwAAAAAAAAAAAAAAAAAvAQAAX3JlbHMvLnJlbHNQSwECLQAUAAYACAAAACEAI1AV20ECAABXBAAA&#10;DgAAAAAAAAAAAAAAAAAuAgAAZHJzL2Uyb0RvYy54bWxQSwECLQAUAAYACAAAACEAZ7S/w94AAAAK&#10;AQAADwAAAAAAAAAAAAAAAACbBAAAZHJzL2Rvd25yZXYueG1sUEsFBgAAAAAEAAQA8wAAAKYFAAAA&#10;AA==&#10;" filled="f" stroked="f">
-                <v:fill o:detectmouseclick="t"/>
-                <v:textbox>
-                  <w:txbxContent>
-                    <w:p>
-                      <w:pPr>
-                        <w:pStyle w:val="a4"/>
-                        <w:ind w:left="0"/>
-                        <w:rPr>
-                          <w:color w:val="404040" w:themeColor="text1" w:themeTint="BF"/>
-                          <w:sz w:val="48"/>
-                          <w:szCs w:val="48"/>
-                        </w:rPr>
-                      </w:pPr>
-                      <w:r>
-                        <w:rPr>
-                          <w:color w:val="404040" w:themeColor="text1" w:themeTint="BF"/>
-                          <w:sz w:val="48"/>
-                          <w:szCs w:val="48"/>
-                        </w:rPr>
-                        <w:t>Main points</w:t>
-                      </w:r>
-                    </w:p>
-                    <w:p>
-                      <w:pPr>
-                        <w:pStyle w:val="a3"/>
-                        <w:spacing w:line="215" w:lineRule="exact"/>
-                        <w:ind w:left="365"/>
-                        <w:rPr>
-                          <w:color w:val="404040" w:themeColor="text1" w:themeTint="BF"/>
-                          <w:sz w:val="48"/>
-                          <w:szCs w:val="48"/>
-                          <w14:shadow w14:blurRad="38100" w14:dist="19050" w14:dir="2700000" w14:sx="100000" w14:sy="100000" w14:kx="0" w14:ky="0" w14:algn="tl">
-                            <w14:schemeClr w14:val="dk1">
-                              <w14:alpha w14:val="60000"/>
-                            </w14:schemeClr>
-                          </w14:shadow>
-                          <w14:textOutline w14:w="0" w14:cap="flat" w14:cmpd="sng" w14:algn="ctr">
-                            <w14:noFill/>
-                            <w14:prstDash w14:val="solid"/>
-                            <w14:round/>
-                          </w14:textOutline>
-                        </w:rPr>
-                      </w:pPr>
-                    </w:p>
-                  </w:txbxContent>
-                </v:textbox>
-              </v:shape>
-            </w:pict>
-          </mc:Fallback>
-        </mc:AlternateContent>
-      </w:r>
-    </w:p>
-    <w:p>
-      <w:pPr>
-        <w:pStyle w:val="a3"/>
-        <w:sectPr>
-          <w:type w:val="continuous"/>
-          <w:pgSz w:w="11910" w:h="16850"/>
-          <w:pgMar w:top="1420" w:right="850" w:bottom="280" w:left="708" w:header="720" w:footer="720" w:gutter="0"/>
-          <w:cols w:num="3" w:space="720" w:equalWidth="0">
-            <w:col w:w="1080" w:space="3360"/>
-            <w:col w:w="3779" w:space="1089"/>
-            <w:col w:w="1044"/>
-          </w:cols>
-        </w:sectPr>
-      </w:pPr>
-    </w:p>
-    <w:p>
-      <w:pPr>
-        <w:pStyle w:val="1"/>
-        <w:spacing w:before="167"/>
-      </w:pPr>
-      <w:r>
-        <w:rPr>
-          <w:color w:val="FFFFFF"/>
-          <w:w w:val="95"/>
-        </w:rPr>
-        <w:t>S</w:t>
-      </w:r>
-      <w:r>
-        <w:rPr>
-          <w:color w:val="FFFFFF"/>
-          <w:spacing w:val="-5"/>
-          <w:w w:val="95"/>
-        </w:rPr>
-        <w:t xml:space="preserve"> </w:t>
-      </w:r>
-      <w:r>
-        <w:rPr>
-          <w:color w:val="FFFFFF"/>
-          <w:w w:val="95"/>
-        </w:rPr>
-        <w:t>K</w:t>
-      </w:r>
-      <w:r>
-        <w:rPr>
-          <w:color w:val="FFFFFF"/>
-          <w:spacing w:val="-4"/>
-          <w:w w:val="95"/>
-        </w:rPr>
-        <w:t xml:space="preserve"> </w:t>
-      </w:r>
-      <w:r>
-        <w:rPr>
-          <w:color w:val="FFFFFF"/>
-          <w:w w:val="95"/>
-        </w:rPr>
-        <w:t>I</w:t>
-      </w:r>
-      <w:r>
-        <w:rPr>
-          <w:color w:val="FFFFFF"/>
-          <w:spacing w:val="-4"/>
-          <w:w w:val="95"/>
-        </w:rPr>
-        <w:t xml:space="preserve"> </w:t>
-      </w:r>
-      <w:r>
-        <w:rPr>
-          <w:color w:val="FFFFFF"/>
-          <w:w w:val="95"/>
-        </w:rPr>
-        <w:t>L</w:t>
-      </w:r>
-      <w:r>
-        <w:rPr>
-          <w:color w:val="FFFFFF"/>
-          <w:spacing w:val="-4"/>
-          <w:w w:val="95"/>
-        </w:rPr>
-        <w:t xml:space="preserve"> </w:t>
-      </w:r>
-      <w:proofErr w:type="spellStart"/>
-      <w:r>
-        <w:rPr>
-          <w:color w:val="FFFFFF"/>
-          <w:w w:val="95"/>
-        </w:rPr>
-        <w:t>L</w:t>
-      </w:r>
-      <w:proofErr w:type="spellEnd"/>
-      <w:r>
-        <w:rPr>
-          <w:color w:val="FFFFFF"/>
-          <w:spacing w:val="-4"/>
-          <w:w w:val="95"/>
-        </w:rPr>
-        <w:t xml:space="preserve"> </w:t>
-      </w:r>
-      <w:r>
-        <w:rPr>
-          <w:color w:val="FFFFFF"/>
-          <w:spacing w:val="-10"/>
-          <w:w w:val="95"/>
-        </w:rPr>
-        <w:t>S</w:t>
-      </w:r>
-    </w:p>
-    <w:p>
-      <w:pPr>
-        <w:pStyle w:val="4"/>
-        <w:spacing w:before="264" w:line="215" w:lineRule="exact"/>
-        <w:rPr>
-          <w:color w:val="FFFFFF" w:themeColor="background1"/>
-        </w:rPr>
-      </w:pPr>
-    </w:p>
-    <w:p>
-      <w:pPr>
-        <w:pStyle w:val="4"/>
-        <w:spacing w:before="264" w:line="215" w:lineRule="exact"/>
-        <w:rPr>
-          <w:color w:val="FFFFFF" w:themeColor="background1"/>
-        </w:rPr>
-      </w:pPr>
-      <w:r>
-        <w:rPr>
-          <w:color w:val="FFFFFF" w:themeColor="background1"/>
-        </w:rPr>
-        <w:t xml:space="preserve">Front-end </w:t>
-      </w:r>
-    </w:p>
-    <w:p>
-      <w:pPr>
-        <w:pStyle w:val="a3"/>
-        <w:spacing w:before="89" w:line="338" w:lineRule="auto"/>
-        <w:ind w:right="260"/>
-      </w:pPr>
-      <w:r>
-        <w:br w:type="column"/>
-      </w:r>
-    </w:p>
-    <w:p>
-      <w:pPr>
-        <w:pStyle w:val="a3"/>
-        <w:spacing w:line="338" w:lineRule="auto"/>
-        <w:sectPr>
-          <w:type w:val="continuous"/>
-          <w:pgSz w:w="11910" w:h="16850"/>
-          <w:pgMar w:top="1420" w:right="850" w:bottom="280" w:left="708" w:header="720" w:footer="720" w:gutter="0"/>
-          <w:cols w:num="2" w:space="720" w:equalWidth="0">
-            <w:col w:w="2006" w:space="2741"/>
-            <w:col w:w="5605"/>
-          </w:cols>
-        </w:sectPr>
-      </w:pPr>
-    </w:p>
-    <w:p>
-      <w:pPr>
-        <w:pStyle w:val="4"/>
+    </w:p>
+    <w:p>
+      <w:pPr>
+        <w:pStyle w:val="5"/>
         <w:spacing w:before="176"/>
       </w:pPr>
       <w:r>
@@ -1912,19 +2140,29 @@
         <w:rPr>
           <w:color w:val="FFFFFF" w:themeColor="background1"/>
           <w:sz w:val="20"/>
+          <w14:textFill>
+            <w14:solidFill>
+              <w14:schemeClr w14:val="bg1"/>
+            </w14:solidFill>
+          </w14:textFill>
         </w:rPr>
       </w:pPr>
       <w:r>
         <w:rPr>
           <w:color w:val="FFFFFF" w:themeColor="background1"/>
           <w:sz w:val="20"/>
+          <w14:textFill>
+            <w14:solidFill>
+              <w14:schemeClr w14:val="bg1"/>
+            </w14:solidFill>
+          </w14:textFill>
         </w:rPr>
         <w:t>Team-working</w:t>
       </w:r>
     </w:p>
     <w:p>
       <w:pPr>
-        <w:pStyle w:val="a3"/>
+        <w:pStyle w:val="9"/>
         <w:spacing w:line="215" w:lineRule="exact"/>
         <w:ind w:left="365"/>
       </w:pPr>
@@ -1934,7 +2172,7 @@
     </w:p>
     <w:p>
       <w:pPr>
-        <w:pStyle w:val="a3"/>
+        <w:pStyle w:val="9"/>
         <w:spacing w:line="215" w:lineRule="exact"/>
         <w:ind w:left="365"/>
       </w:pPr>
@@ -1944,13 +2182,13 @@
     </w:p>
     <w:p>
       <w:pPr>
-        <w:pStyle w:val="a3"/>
+        <w:pStyle w:val="9"/>
         <w:spacing w:line="215" w:lineRule="exact"/>
         <w:sectPr>
           <w:type w:val="continuous"/>
           <w:pgSz w:w="11910" w:h="16850"/>
           <w:pgMar w:top="1420" w:right="850" w:bottom="280" w:left="708" w:header="720" w:footer="720" w:gutter="0"/>
-          <w:cols w:num="3" w:space="720" w:equalWidth="0">
+          <w:cols w:equalWidth="0" w:num="3">
             <w:col w:w="1918" w:space="2182"/>
             <w:col w:w="4159" w:space="756"/>
             <w:col w:w="1337"/>
@@ -1960,7 +2198,7 @@
     </w:p>
     <w:p>
       <w:pPr>
-        <w:pStyle w:val="4"/>
+        <w:pStyle w:val="5"/>
         <w:spacing w:before="52" w:line="388" w:lineRule="auto"/>
         <w:ind w:right="38"/>
         <w:rPr>
@@ -1996,7 +2234,7 @@
     </w:p>
     <w:p>
       <w:pPr>
-        <w:pStyle w:val="4"/>
+        <w:pStyle w:val="5"/>
         <w:spacing w:before="52" w:line="388" w:lineRule="auto"/>
         <w:ind w:right="38"/>
         <w:rPr>
@@ -2012,9 +2250,12 @@
     </w:p>
     <w:p>
       <w:pPr>
-        <w:pStyle w:val="a3"/>
+        <w:pStyle w:val="9"/>
         <w:spacing w:before="90" w:line="338" w:lineRule="auto"/>
         <w:ind w:left="671"/>
+        <w:rPr>
+          <w:vertAlign w:val="baseline"/>
+        </w:rPr>
       </w:pPr>
       <w:r>
         <w:br w:type="column"/>
@@ -2022,18 +2263,18 @@
     </w:p>
     <w:p>
       <w:pPr>
-        <w:pStyle w:val="a3"/>
-      </w:pPr>
-    </w:p>
-    <w:p>
-      <w:pPr>
-        <w:pStyle w:val="a3"/>
+        <w:pStyle w:val="9"/>
+      </w:pPr>
+    </w:p>
+    <w:p>
+      <w:pPr>
+        <w:pStyle w:val="9"/>
         <w:spacing w:before="153"/>
       </w:pPr>
     </w:p>
     <w:p>
       <w:pPr>
-        <w:pStyle w:val="1"/>
+        <w:pStyle w:val="2"/>
         <w:ind w:left="365"/>
         <w:rPr>
           <w:color w:val="2D2D2F"/>
@@ -2042,7 +2283,7 @@
     </w:p>
     <w:p>
       <w:pPr>
-        <w:pStyle w:val="1"/>
+        <w:pStyle w:val="2"/>
         <w:ind w:left="365"/>
       </w:pPr>
       <w:r>
@@ -2054,12 +2295,12 @@
     </w:p>
     <w:p>
       <w:pPr>
-        <w:pStyle w:val="1"/>
+        <w:pStyle w:val="2"/>
         <w:sectPr>
           <w:type w:val="continuous"/>
           <w:pgSz w:w="11910" w:h="16850"/>
           <w:pgMar w:top="1420" w:right="850" w:bottom="280" w:left="708" w:header="720" w:footer="720" w:gutter="0"/>
-          <w:cols w:num="2" w:space="720" w:equalWidth="0">
+          <w:cols w:equalWidth="0" w:num="2">
             <w:col w:w="1818" w:space="2282"/>
             <w:col w:w="6252"/>
           </w:cols>
@@ -2078,13 +2319,12 @@
       <w:r>
         <w:rPr>
           <w:rFonts w:ascii="Arial Black"/>
-          <w:noProof/>
           <w:sz w:val="28"/>
         </w:rPr>
         <mc:AlternateContent>
           <mc:Choice Requires="wpg">
             <w:drawing>
-              <wp:anchor distT="0" distB="0" distL="0" distR="0" simplePos="0" relativeHeight="251659264" behindDoc="1" locked="0" layoutInCell="1" allowOverlap="1" wp14:anchorId="4BBD1413" wp14:editId="67E7742B">
+              <wp:anchor distT="0" distB="0" distL="0" distR="0" simplePos="0" relativeHeight="251660288" behindDoc="1" locked="0" layoutInCell="1" allowOverlap="1">
                 <wp:simplePos x="0" y="0"/>
                 <wp:positionH relativeFrom="page">
                   <wp:posOffset>0</wp:posOffset>
@@ -2499,7 +2739,7 @@
                           <pic:cNvPicPr/>
                         </pic:nvPicPr>
                         <pic:blipFill>
-                          <a:blip r:embed="rId8" cstate="print"/>
+                          <a:blip r:embed="rId5" cstate="print"/>
                           <a:stretch>
                             <a:fillRect/>
                           </a:stretch>
@@ -2520,7 +2760,7 @@
                           <pic:cNvPicPr/>
                         </pic:nvPicPr>
                         <pic:blipFill>
-                          <a:blip r:embed="rId9" cstate="print"/>
+                          <a:blip r:embed="rId6" cstate="print"/>
                           <a:stretch>
                             <a:fillRect/>
                           </a:stretch>
@@ -2541,7 +2781,7 @@
                           <pic:cNvPicPr/>
                         </pic:nvPicPr>
                         <pic:blipFill>
-                          <a:blip r:embed="rId10" cstate="print"/>
+                          <a:blip r:embed="rId7" cstate="print"/>
                           <a:stretch>
                             <a:fillRect/>
                           </a:stretch>
@@ -2787,54 +3027,68 @@
           </mc:Choice>
           <mc:Fallback>
             <w:pict>
-              <v:group w14:anchorId="64DB2402" id="Group 1" o:spid="_x0000_s1026" style="position:absolute;margin-left:0;margin-top:0;width:595.55pt;height:842.05pt;z-index:-251657216;mso-wrap-distance-left:0;mso-wrap-distance-right:0;mso-position-horizontal-relative:page;mso-position-vertical-relative:page" coordsize="75634,106940" o:gfxdata="UEsDBBQABgAIAAAAIQCxgme2CgEAABMCAAATAAAAW0NvbnRlbnRfVHlwZXNdLnhtbJSRwU7DMAyG&#10;70i8Q5QralN2QAit3YGOIyA0HiBK3DaicaI4lO3tSbpNgokh7Rjb3+8vyXK1tSObIJBxWPPbsuIM&#10;UDltsK/5++apuOeMokQtR4dQ8x0QXzXXV8vNzgOxRCPVfIjRPwhBagArqXQeMHU6F6yM6Rh64aX6&#10;kD2IRVXdCeUwAsYi5gzeLFvo5OcY2XqbynsTjz1nj/u5vKrmxmY+18WfRICRThDp/WiUjOluYkJ9&#10;4lUcnMpEzjM0GE83SfzMhtz57fRzwYF7SY8ZjAb2KkN8ljaZCx1IwMK1TpX/Z2RJS4XrOqOgbAOt&#10;Z+rodC5buy8MMF0a3ibsDaZjupi/tPkGAAD//wMAUEsDBBQABgAIAAAAIQA4/SH/1gAAAJQBAAAL&#10;AAAAX3JlbHMvLnJlbHOkkMFqwzAMhu+DvYPRfXGawxijTi+j0GvpHsDYimMaW0Yy2fr2M4PBMnrb&#10;Ub/Q94l/f/hMi1qRJVI2sOt6UJgd+ZiDgffL8ekFlFSbvV0oo4EbChzGx4f9GRdb25HMsYhqlCwG&#10;5lrLq9biZkxWOiqY22YiTra2kYMu1l1tQD30/bPm3wwYN0x18gb45AdQl1tp5j/sFB2T0FQ7R0nT&#10;NEV3j6o9feQzro1iOWA14Fm+Q8a1a8+Bvu/d/dMb2JY5uiPbhG/ktn4cqGU/er3pcvwCAAD//wMA&#10;UEsDBBQABgAIAAAAIQDMCKfP0AgAAIUwAAAOAAAAZHJzL2Uyb0RvYy54bWzsW22Pm0YQ/l6p/wHx&#10;vTG7vFu5RFWviSJVbdS0P4DD2EbFQIE7X/59n91lYLHPsJdermmbRLnF54fd2ZlnhtkZ8vL1/aGw&#10;7rKmzavyymYvHNvKyrTa5OXuyv79tzffRbbVdkm5SYqqzK7sj1lrv3717Tcvj/U649W+KjZZY2GS&#10;sl0f6yt733X1erVq0312SNoXVZ2V+HJbNYekw8dmt9o0yRGzH4oVd5xgdayaTd1Uada2+O21+tJ+&#10;JeffbrO0+2W7bbPOKq5syNbJn438eSN+rl69TNa7Jqn3edqLkXyCFIckL7HoMNV10iXWbZOfTXXI&#10;06Zqq233Iq0Oq2q7zdNM7gG7Yc7Jbt421W0t97JbH3f1oCao9kRPnzxt+vPd+8bKN7CdbZXJASaS&#10;q1pMqOZY79ZAvG3qD/X7pv/FTn0Su73fNgcxYh/WvVTqx0Gp2X1npfhl6AeuF/m2leI75gSx57i+&#10;0nu6h3HObkz3P+q3Mpjt9NYVLb0SEg4CHWuQqB311P49PX3YJ3Um1d8KLfR64qOeFGu40pTEDGpq&#10;1y00ZqojHnou2Dyz0WSd3rbd26yS+k7ufmo7Rd0NXSV7ukrvS7ps4ACC+oWkfmdboH5jW6D+jTJB&#10;nXTiPiGouLSOV/YgzF6zlwAcqrvst0pCO2E1AWReaFu9Yd04isWssM4ILUr9FmzxHEwQGms5u4JK&#10;D8WE9B2NCqNLYI4UJNRkpSnTomozJb5QhdzHoB6IoBugrYp88yYvCqGNttnd/FA01l0CTfNr/H3T&#10;q0GDganECXF1U20+glBHRJ4ru/3zNmky2yrelaAsNt7RRUMXN3TRdMUPlQxmYumy+v62q7a5IINc&#10;Qc3bf4AvCB9+BqdwT53CfZRT8NANHRZLckRhyMKoj8wURLyIO3wIIjwkY1MA0m3zWZ2DBHnIH7yI&#10;xdiG3AUJOO8IhFIUBMcWiVeUwkVjn0fycaMRzJCHWKNpu+uk3Su+yhl6uhZlTxwVu/6DPPVOeeo9&#10;kqeIeBzPMgQxz2Oxw2TwT9ZfeXoSIL/y1DDHezjJCE55GjyKp8yPA84QlMFT33djLmk+0pTz2ON+&#10;n5PRB/Xoe/aISstbSDfo+qHoOs0HLsVVzOBGvnqSTKPrmEP0uYOGlHd5lLxQQkCjno+YI09Xf0x6&#10;obwH8cUPv4b52SPSw+6DnJTOMipHDx/lPi7+IAfp3cfzfU+mM6P/+F5AxxKOAw2ONP0T9Nm9p5dE&#10;+E4vyEO+40YMTyoRDbgTOnHUS3vRiZgf9mk9KBjIzV/MwVngczW34OsCWDnxRAjyMhon3sY4802X&#10;5zwKQhknL8qK2fqNGYA1pS2LoYEdxN55MXSwZg7SwFmkGM9mjzW3Ms78mWxUCrGYBKFRmWQ09DxO&#10;2VhfmeahcWpiYRIlIX1P4+m6Sm9z2HEvy1jNCpIWc/OOWEHy+f1rWOka03n/tnHxOI+Uc/IAtZWY&#10;nlqXnNmNXQfphPD9AFHLkbWXix6CUo2IbIZo1KwYza3LQgakURlSR0c47plLEnvRUFqgOWlUc+u7&#10;XEbrOlyWREeHYYyKx9SkU0kmaM0+hHpKAniRE8Uyt4NBDQjgBYEoM82JrxHAAK2ZdCILbZbGMwKg&#10;IujGxpL4juNEtE+ak8YzAhigNSMZSDJBo+QlD30XXWiC1uxD8j4hAZjnOd6gmGUCQHQ/NFa7CXok&#10;wFQW2iyNpwQA2ouDeU8aqcg8HGgCWZK+qPYxApigRyOZSDJB85DPE3eC1uxDunhKAnDPDwLKNgwI&#10;wF0nDuf5q6ndAK0RYCILbZbGMwJw32GBuSQB/JT2SXPSeBoBGF9Ga0YykERHe2HM5mPRBK3Zh+Q9&#10;IwBI/R+oNNd5usa/vk2Fq7P2y3I7D3d1t6IWrlqCB6M5Dknzx239HTpq0GJ+kxd591F2B3F4FkKV&#10;d+/zVHRjxIexk4MDnjolvjsku8ySpyJCCLx4TJ7dflPkNRX+xXUvKPoqJy25B/aq2n3XVXp7yMpO&#10;9S+brIDMVdnu87pFf2adHW4ytOOadxtUklP0Tjv05OomLzvx3EaVt2uyLkV7Illv0YD4FR0e9Twf&#10;vpBCj3KKLVxoRiGshp5K4DzOeKgiw3jOjYJA9Hdk+43H8XC6omOuKCWLnpQlLiAzZJH1CirBC173&#10;kF6XShApIeRSFsHFv4YzqCzpnJHJt1CwYNWXwBmcxD87Z3AkV5xxY5wtVPoxcoY5LnOEGDhDxFq2&#10;/P/ljDhQ6aTBZ3jsl8QaVIo/O2sQYNTB0kWDz0eJVkYzapzgVBX29WiGVrhPJaqnY82z9EGZ9haF&#10;qjziN9ioWBwh4gO9RUGtYHqPYXiFwveQUCk9hR4qj2gnTvTkRiHenugjchjE6Inie8RZUtSzdUJ7&#10;ScRLAlwJMl95RN/M58PR6VKqigIOziei/sA4VkBPWG2PUicaVcqHIpPQhiGa5tXloPloVPMSMnB4&#10;PH9G0SUIg8idT2j13S2jtUISX5ZER6OkFsxrboLW7EJ6OEtRxxrkow3vOKHvUBV32fBxjAoq+T/J&#10;Q+Op3Q3AvTEnUtB0NE7Mjq6uPwQgQtB4KgCedbETzR9NNbMboDXTGEgyQTt49s46jI7WrUK7e0Kz&#10;h8gtAzonLVtdvAHF5zk7+poBWFl9IgRtkkbd6BAVb2/M6k5bPmLuEMloNhrVrKPJw2XwaBUDMXQw&#10;NDYfcDSwbg6S9QnN7TM8uMyd3It9b6EQNerbAKzMPRGCNkmjbm6fhc5C9Wlc3nfdYIhfNBuNp+Y2&#10;AI9GMRBDB3v+0Gik5WlUYuhgzRwEekJzo8KCl+96f1n2bo70zjWN6QZgZe6JELRJGnVzozfq4o0p&#10;s1QC75lF/nwYHb3bADwaxUAMHRygNTErsw7WzEEaeEJzK2dQ+lu29nx5dHSseVz/3JYp3pzlei7I&#10;xHEON66r9DaHHQ28jNWssCjDiEUfcan6OTTtde1fNO4n1RDfyD89ybSXCf+xt1XlC914112eafr3&#10;8sXL9PpnXOv/e+DVXwAAAP//AwBQSwMECgAAAAAAAAAhAI3mKMLTAQAA0wEAABQAAABkcnMvbWVk&#10;aWEvaW1hZ2UxLnBuZ4lQTkcNChoKAAAADUlIRFIAAAASAAAAGwgGAAAAccHfnwAAAAZiS0dEAP8A&#10;/wD/oL2nkwAAAAlwSFlzAAAOxAAADsQBlSsOGwAAAXNJREFUOI2dlTFO3FAQhj+bINEs0KRA4Qwk&#10;BUUiZRvOEC7ADeAUXCEUS0FOEBoqiKJoFaF0OQAIApRJkVTg/WieV97NPO96f2kKj//5/J5nnl2o&#10;BHoP7ADbKQB+pDgHvv1XoTZjTR04W4PkHdc2IW/VmzkgtW5SzQRoTb3tAGnCVpug4wUgtQYqhdoH&#10;vkZvHBhNXZcZX79M3Yk0BNaBpRTrKRdpB/U0WG6l9pzsKClXBf7PhXoPbARbWso8vQq2+FBoOJFd&#10;QZTAU6agN2cO4KkEvgc3SuBsqrCXclHnhqh7LTNSTUVOe6iletlimqVLtajb+k4dLQAZmc5bc0Y+&#10;LQA6MTj9m+q/DpC/6qu6vtmBX8Bhpr2RDoG78ZWTR2BFvZ5jNVfJG37Y6tidA/Rhui4CoX5pgVxE&#10;NTnQG+MBrNTXXUCoRwHoY87fBnqp/mlAfqdcZxDqQQO03+YtjH+QtZaBn4DAFvCYM76YMXSPwEEC&#10;ZSEAz5grcZQrFSMDAAAAAElFTkSuQmCCUEsDBAoAAAAAAAAAIQCs8cu1ZQEAAGUBAAAUAAAAZHJz&#10;L21lZGlhL2ltYWdlMi5wbmeJUE5HDQoaCgAAAA1JSERSAAAAFQAAABQIBgAAAGJLdjMAAAAGYktH&#10;RAD/AP8A/6C9p5MAAAAJcEhZcwAADsQAAA7EAZUrDhsAAAEFSURBVDiN7dGhTsNwEAfgDrLsAWaW&#10;gFyyV5ghzE3xFGBAgwCFwu4NIBjQYCbBYyYHmSBBoiAICKEf5kpG2daNFMcll/57vd+XtE2QFPQy&#10;dnCH7bifmSkC1zDwvQYxXxhdxfkYdIEOLsdmZ1iZB63hAC8RHKKb2+nGXOztR24iuoFRLD9hF9Up&#10;b1LFHp5jfxT5L7SJfjxMcYpGwbfOuhH7aeT7aCZ4iMEN2nNi+W5HHu6TOLxj85dgggq2wvnI0Kyu&#10;0FoQbOF6zPiBwisO5f7ohK7F3lsuPxHNaoj1KWAHt1Ny6Sw0q2PUA6vjpGB/LhQecRTXokorkJRc&#10;S2WD/+jfob2Szd4nfQepddsYSzYAAAAASUVORK5CYIJQSwMECgAAAAAAAAAhAJpfDfYLAgAACwIA&#10;ABQAAABkcnMvbWVkaWEvaW1hZ2UzLnBuZ4lQTkcNChoKAAAADUlIRFIAAAAUAAAAHAgGAAAAYdqf&#10;YAAAAAZiS0dEAP8A/wD/oL2nkwAAAAlwSFlzAAAOxAAADsQBlSsOGwAAAatJREFUSImdlj1oFUEU&#10;Rk9enkgE0aBdEPJTiyQRBEsxJKAQLAMhQUvT2IqksrPzpxMLaxFBQrC0TZEiRcTCQAj4QCIYQsBY&#10;xGPxdmEzzrx9sx8MM3PvnbN3di6zi0rRWuqM+lLdUG+rm+qtSkxtKwfD6idP627Rd3KAbeASsAFM&#10;cFqDRd8mQy3gTgRWVTZwLuEbKPrBhD8JnKmJyc7wXMJnJSYLeJDw/QFOgMc5QNTtoFyO1OfqRXUs&#10;p2TKsvkVbPMasFPMU9kn1aoshu7J3suFhMAvgW2FzFIJgduBbRRYbApEHfF/fVPbuQei0gK+A1vB&#10;cyaA+00SLIt2LeJbBc42Bb6L+K4AD3OB1f2vRd7lvnq+yQWLOq3+jUCfNgWivooAf6vjkcWX1Qfq&#10;UC/gkPo1Al0P4qbVw8K3o06lgKjX1eMIdMXut+d1MV4usi93sZQCoi5EgMfqj8r8rXpT3avYXvR6&#10;wasRaKhNdVL9XBrqTu1NH9Cf6qzdO9QBta5UHwHPgDM9Yk6AJ0Cn3/q6oe7WZPpevdBPhqWGgXlg&#10;CpgErgIduj8JH4CPAP8AkQWOPov7lrUAAAAASUVORK5CYIJQSwMEFAAGAAgAAAAhAKh8M7reAAAA&#10;BwEAAA8AAABkcnMvZG93bnJldi54bWxMj81qwzAQhO+FvoPYQm+NrP6ExLEcQmh7CoUkhdLbxtrY&#10;JtbKWIrtvH2VXtrLMsssM99my9E2oqfO1441qEkCgrhwpuZSw+f+7WEGwgdkg41j0nAhD8v89ibD&#10;1LiBt9TvQiliCPsUNVQhtKmUvqjIop+4ljh6R9dZDHHtSmk6HGK4beRjkkylxZpjQ4UtrSsqTruz&#10;1fA+4LB6Uq/95nRcX773Lx9fG0Va39+NqwWIQGP4O4YrfkSHPDId3JmNF42G+Ej4nVdPzZUCcYhq&#10;OntWIPNM/ufPfwAAAP//AwBQSwMEFAAGAAgAAAAhADcnR2HMAAAAKQIAABkAAABkcnMvX3JlbHMv&#10;ZTJvRG9jLnhtbC5yZWxzvJHBagIxEIbvQt8hzL2b3RWKiFkvIngV+wBDMpsNbiYhiaW+vYFSqCD1&#10;5nFm+L//g9lsv/0svihlF1hB17QgiHUwjq2Cz9P+fQUiF2SDc2BScKUM2+FtsTnSjKWG8uRiFpXC&#10;WcFUSlxLmfVEHnMTInG9jCF5LHVMVkbUZ7Qk+7b9kOkvA4Y7pjgYBelgliBO11ibn7PDODpNu6Av&#10;nrg8qJDO1+4KxGSpKPBkHP4sl01kC/KxQ/8ah/4/h+41Dt2vg7x78HADAAD//wMAUEsBAi0AFAAG&#10;AAgAAAAhALGCZ7YKAQAAEwIAABMAAAAAAAAAAAAAAAAAAAAAAFtDb250ZW50X1R5cGVzXS54bWxQ&#10;SwECLQAUAAYACAAAACEAOP0h/9YAAACUAQAACwAAAAAAAAAAAAAAAAA7AQAAX3JlbHMvLnJlbHNQ&#10;SwECLQAUAAYACAAAACEAzAinz9AIAACFMAAADgAAAAAAAAAAAAAAAAA6AgAAZHJzL2Uyb0RvYy54&#10;bWxQSwECLQAKAAAAAAAAACEAjeYowtMBAADTAQAAFAAAAAAAAAAAAAAAAAA2CwAAZHJzL21lZGlh&#10;L2ltYWdlMS5wbmdQSwECLQAKAAAAAAAAACEArPHLtWUBAABlAQAAFAAAAAAAAAAAAAAAAAA7DQAA&#10;ZHJzL21lZGlhL2ltYWdlMi5wbmdQSwECLQAKAAAAAAAAACEAml8N9gsCAAALAgAAFAAAAAAAAAAA&#10;AAAAAADSDgAAZHJzL21lZGlhL2ltYWdlMy5wbmdQSwECLQAUAAYACAAAACEAqHwzut4AAAAHAQAA&#10;DwAAAAAAAAAAAAAAAAAPEQAAZHJzL2Rvd25yZXYueG1sUEsBAi0AFAAGAAgAAAAhADcnR2HMAAAA&#10;KQIAABkAAAAAAAAAAAAAAAAAGhIAAGRycy9fcmVscy9lMm9Eb2MueG1sLnJlbHNQSwUGAAAAAAgA&#10;CAAAAgAAHRMAAAAA&#10;">
-                <v:shape id="Graphic 2" o:spid="_x0000_s1027" style="position:absolute;width:27432;height:106940;visibility:visible;mso-wrap-style:square;v-text-anchor:top" coordsize="2743200,10694035" o:gfxdata="UEsDBBQABgAIAAAAIQDb4fbL7gAAAIUBAAATAAAAW0NvbnRlbnRfVHlwZXNdLnhtbHyQz07DMAyH&#10;70i8Q+QralM4IITa7kDhCAiNB7ASt43WOlEcyvb2pNu4IODoPz9/n1xv9vOkForiPDdwXVagiI23&#10;jocG3rdPxR0oScgWJ8/UwIEENu3lRb09BBKV0ywNjCmFe63FjDSjlD4Q50nv44wpl3HQAc0OB9I3&#10;VXWrjedEnIq03oC27qjHjympx31un0wiTQLq4bS4shrAECZnMGVTvbD9QSnOhDInjzsyuiBXWQP0&#10;r4R18jfgnHvJr4nOknrFmJ5xzhraRtHWf3Kkpfz/yGo5S+H73hkquyhdjr3R8m2lj09svwAAAP//&#10;AwBQSwMEFAAGAAgAAAAhAFr0LFu/AAAAFQEAAAsAAABfcmVscy8ucmVsc2zPwWrDMAwG4Ptg72B0&#10;X5TuUMaI01uh19I+gLGVxCy2jGSy9e1nemrHjpL4P0nD4SetZiPRyNnCruvBUPYcYp4tXC/Htw8w&#10;Wl0ObuVMFm6kcBhfX4Yzra62kC6xqGlKVgtLreUTUf1CyWnHhXKbTCzJ1VbKjMX5LzcTvvf9HuXR&#10;gPHJNKdgQU5hB+ZyK23zHztFL6w81c5zQp6m6P9TMfB3PtPWFCczVQtB9N4U2rp2HOA44NMz4y8A&#10;AAD//wMAUEsDBBQABgAIAAAAIQDqB16iwwAAANoAAAAPAAAAZHJzL2Rvd25yZXYueG1sRI9Bi8Iw&#10;FITvwv6H8Bb2pqkFrXSN4i4IK+hBK8LeHs2zLTYvpYm1/nsjCB6HmfmGmS97U4uOWldZVjAeRSCI&#10;c6srLhQcs/VwBsJ5ZI21ZVJwJwfLxcdgjqm2N95Td/CFCBB2KSoovW9SKV1ekkE3sg1x8M62NeiD&#10;bAupW7wFuKllHEVTabDisFBiQ78l5ZfD1Sg4JZckdsnxnG221e5fN5Psp5so9fXZr75BeOr9O/xq&#10;/2kFMTyvhBsgFw8AAAD//wMAUEsBAi0AFAAGAAgAAAAhANvh9svuAAAAhQEAABMAAAAAAAAAAAAA&#10;AAAAAAAAAFtDb250ZW50X1R5cGVzXS54bWxQSwECLQAUAAYACAAAACEAWvQsW78AAAAVAQAACwAA&#10;AAAAAAAAAAAAAAAfAQAAX3JlbHMvLnJlbHNQSwECLQAUAAYACAAAACEA6gdeosMAAADaAAAADwAA&#10;AAAAAAAAAAAAAAAHAgAAZHJzL2Rvd25yZXYueG1sUEsFBgAAAAADAAMAtwAAAPcCAAAAAA==&#10;" path="m2743147,10693989l,10693989,,,2743147,r,10693989xe" fillcolor="#2d2d2f" stroked="f">
-                  <v:path arrowok="t"/>
+              <v:group id="_x0000_s1026" o:spid="_x0000_s1026" o:spt="203" style="position:absolute;left:0pt;margin-left:0pt;margin-top:0pt;height:842.05pt;width:595.55pt;mso-position-horizontal-relative:page;mso-position-vertical-relative:page;z-index:-251656192;mso-width-relative:page;mso-height-relative:page;" coordsize="7563410,10694035" o:gfxdata="UEsDBAoAAAAAAIdO4kAAAAAAAAAAAAAAAAAEAAAAZHJzL1BLAwQUAAAACACHTuJALy38etcAAAAH&#10;AQAADwAAAGRycy9kb3ducmV2LnhtbE2PT2vCQBDF7wW/wzKF3upm+0c0zUZE2p6kUBXE25gdk2B2&#10;NmTXRL99117ay/CGN7z3m2x+sY3oqfO1Yw1qnIAgLpypudSw3Xw8TkH4gGywcUwaruRhno/uMkyN&#10;G/ib+nUoRQxhn6KGKoQ2ldIXFVn0Y9cSR+/oOoshrl0pTYdDDLeNfEqSibRYc2yosKVlRcVpfbYa&#10;PgccFs/qvV+djsvrfvP6tVsp0vrhXiVvIAJdwt8x3PAjOuSR6eDObLxoNMRHwu+8eWqmFIhDVJPp&#10;iwKZZ/I/f/4DUEsDBBQAAAAIAIdO4kDV5oQLrQgAAP4vAAAOAAAAZHJzL2Uyb0RvYy54bWztWu1u&#10;28YS/V+g70DofyNy+S3ELi7qJghQtEGT+wA0RX0AFMmStOW8fc/ucsihZJHrVvHtLeIgXso63J2d&#10;MzOcneHbH58OufWY1c2+LG4Wzht7YWVFWq73xfZm8d/P736IFlbTJsU6ycsiu1l8yZrFj7fff/f2&#10;WK0yUe7KfJ3VFiYpmtWxulns2rZaLZdNussOSfOmrLICX27K+pC0+Fhvl+s6OWL2Q74Uth0sj2W9&#10;ruoyzZoGf73TXy66GWuTCcvNZp9md2X6cMiKVs9aZ3nSYkvNbl81i1sl7WaTpe1vm02TtVZ+s8BO&#10;W/Ubi+D6Xv5e3r5NVts6qXb7tBMhMRHhZE+HZF9g0X6qu6RNrId6fzbVYZ/WZVNu2jdpeVjqjSiN&#10;YBeOfaKb93X5UKm9bFfHbdUrHUSdaP0vT5v++vixtvZrWMLCKpIDCFerWo5UzbHaroB4X1efqo91&#10;94et/iR3+7SpD3LEPqwnpdQvvVKzp9ZK8cfQD1wv8hdWiu8cO4g92/W13tMdyDm7Md39zG91QNXp&#10;rUtaeikl7AU6VjDJZtBT8/f09GmXVJlSfyO10OlJDHrSViO0phSmV1OzaqAxUx2J0HPhGxMbTVbp&#10;Q9O+z0ql7+Txl6bVprumq2RHV+lTQZc1HECafq5Mv11YMP1amf69pqBKWnmfFFReWsebRS/MjvEl&#10;AYfyMftcKmgrWZNAxwsXVkesG0exnBXsDNC84Ldgi+dggtBYqdk1VHkoJqTvaNQYLoE5Uhohk5Wm&#10;TPOyybT4UhVqH716IAInoCnz/frdPs+lNpp6e/9TXluPCTQt7vDvXacGBoOlkk3Iq/ty/QUGdUTk&#10;uVk0fzwkdbaw8g8FTBYbb+mipot7uqjb/KdSBTO5dFH+56EtN3tpDGoFPW/3Ab4gffgVnMI9dQr3&#10;RU4hQje0nVgZRxSGThh1kZmCiBcJW/RBRIRENgUgzs1XdQ4S5Dl/8CInxjbULkjAaUcglDZB2Nis&#10;4eWFdNHYF5F63DADM7RDrFE37V3S7LS9qhk6c82LznB07PoX2ql3aqfeC+0UEU/gWYYg5nlObDsq&#10;+Cerb3Z6EiC/2alhjvd8khGc2mnwIjt1/DgQDoIy7NT33VgoMx/MVIjYE36Xk9EH/eh79YhKy1tI&#10;N+j6ueg6zgcuxVXM4Ea+fpKMo+uQQ3S5A0OquzxKXighoJHnI+bI09Vfkl5o70F88cNvYV6e9S4e&#10;kZ53H+SkdJbROXr4Ivdx8YMcpHMfz/c9lc4M/uN7AR1LBA40ONJ0T9BX955OEuk7nSDP+Y4bOXhS&#10;yWgg7NCOo07ai07k+GGX1sMEA7X5izm4E/hCzy3tdQasnXgkBHkZjSNvc4Tjmy4vRBSEKk5elBWz&#10;dRszADOlzYvBwDZi77QYHMzoIA2cRYrhbPZSujU502eyQSlkxSQIjZqSgehpnOaYr0zz0DimWFKi&#10;JaTvaTxdV+ttCjvsZR7LWFBmMTXvgJVGPr1/hlWuMZ73b5OLx3mknVMEqK3E9NS65Mxu7NpIJ6Tv&#10;B4hatqq9XPQQlGpkZDNEo2bl0NxcFiKQRk0kR0c47plLEntRX1qgOWnUc/NdzqO5Ducl4egwjFHx&#10;GFM6lmSEZvwQ6poG4EV2FKvcDoQaGIAXBLLMNCU+MwADNKN0JAttlsYzA0BF0I2NJfFt245onzQn&#10;jWcGYIBmJBlIMkKj5KUOfRddaIRm/JC8VzQAx/Nsr1fMvAFAdD80VrsJejCAsSy0WRpPDQBoLw6m&#10;PWkwRcfDgSZQJemLah8igAl6IMlEkhFahGLacEdoxg/p4poGIDw/CCjbMDAA4dpxOG2/TO0GaGYA&#10;I1loszSeGYDwbScwlySAn9I+aU4aTyOAI+bRjCQDSTjaC2NnOhaN0IwfkvfMAGDU/4JKc7VPV/jf&#10;talwddZ+mW8O4q72AbXw27dytuLx4z6VbRT5YWjB4GSmj3cfDsk2s9RxhhASL59vZ7ff5/uKKvby&#10;+roNR6teZYf7DH20+sMaJeAULdQWzbSq3hetfOCiPNvWWZuir5CsNugc/I7WjH4Q918ooQc55RYu&#10;dJEQD0NPZ16ecESoXXo4oEZBIBszqm8m4rg/FtH5VNaAZTPJkheQGbKoQgPVzqVBdpBOl1oQJSHk&#10;0ozg4uuTjVoOJ1ulu1Iz0hz+CWTj7PvVycYhWJPtxsjm9QN/INuxXceWYiBrj1l++n9Itjx7cLbx&#10;GT7yT6IbRdWvTjdcWp/BXPTCfFQzVfygHgMOICG109E19qmacz26X6Vl6LAXDnSRDn/BRuXi8O1P&#10;9MIBdU2p5d+/beB7yD20nkIPRTp03kZ6cqMQLxp0MTAMYrQP8T0iGynq1ZqGnSSyny60INNFOrSY&#10;fNGfMi5ldah1IJWXR3VHYAW0T/X2KMugUWdHqMdIbRiiaV4uB81Ho56XkIEt4ul0nksQBpE7nfvx&#10;3c2jWc1FzEvC0ag+BdOaG6EZL6SHs2xuKNe9mHjbDn2bCp7zxMcxio3k/yQPjae8G4A7MkdS0HQ0&#10;jmhHA9TvAxAhaDwVAA+p2I6mT3GMdgM0o8ZAkhHaxkNz0mE4mrNCu7si7SGyuYCOFPOsy5eFxLTN&#10;Dr5mANasj4SgTdLISYeoeNFhUnds+chx+0hGs9GoZx0oD+fBAysGYnAwNDYdcBiY00GyXpFu38GD&#10;y9zJvdj3Zmo2g74NwJrukRC0SRo53b4T2jOFmmF533WDPn7RbDSe0m0AHkgxEIODPb/vydHyNGox&#10;OJjRQaAr0o1iBN5T6/xl3rsF0jvXNKYbgDXdIyFokzRyutFGdPFykVkqgVeyIn86jA7ebQAeSDEQ&#10;g4MDVPEnZeZgRgdp4Ip0a2fQ+ptne7qSODjWNK57bqsUb4q5zhZU4jiFG9bVepvCDgTPYxkLszIM&#10;WLTc5gqFfX+ba/8iuX+p3PZO/XRGxt67+5+92KnefcZr4epM073CLt87559xzV/bv/0TUEsDBAoA&#10;AAAAAIdO4kAAAAAAAAAAAAAAAAAKAAAAZHJzL21lZGlhL1BLAwQUAAAACACHTuJAml8N9hACAAAL&#10;AgAAFAAAAGRycy9tZWRpYS9pbWFnZTMucG5nAQsC9P2JUE5HDQoaCgAAAA1JSERSAAAAFAAAABwI&#10;BgAAAGHan2AAAAAGYktHRAD/AP8A/6C9p5MAAAAJcEhZcwAADsQAAA7EAZUrDhsAAAGrSURBVEiJ&#10;nZY9aBVBFEZPXp5IBNGgXRDyU4skEQRLMSSgECwDIUFL09iKpLKz86cTC2sRQUKwtE2RIkXEwkAI&#10;+EAiGELAWMRj8XZhM868fbMfDDNz752zd3Yus4tK0VrqjPpS3VBvq5vqrUpMbSsHw+onT+tu0Xdy&#10;gG3gErABTHBag0XfJkMt4E4EVlU2cC7hGyj6wYQ/CZypicnO8FzCZyUmC3iQ8P0BToDHOUDU7aBc&#10;jtTn6kV1LKdkyrL5FWzzGrBTzFPZJ9WqLIbuyd7LhYTAL4FthcxSCYHbgW0UWGwKRB3xf31T27kH&#10;otICvgNbwXMmgPtNEiyLdi3iWwXONgW+i/iuAA9zgdX9r0Xe5b56vskFizqt/o1AnzYFor6KAH+r&#10;45HFl9UH6lAv4JD6NQJdD+Km1cPCt6NOpYCo19XjCHTF7rfndTFeLrIvd7GUAqIuRIDH6o/K/K16&#10;U92r2F70esGrEWioTXVS/Vwa6k7tTR/Qn+qs3TvUAbWuVB8Bz4AzPWJOgCdAp9/6uqHu1mT6Xr3Q&#10;T4alhoF5YAqYBK4CHbo/CR+AjwD/AJEFjj6L+5a1AAAAAElFTkSuQmCCUEsDBBQAAAAIAIdO4kCs&#10;8cu1agEAAGUBAAAUAAAAZHJzL21lZGlhL2ltYWdlMi5wbmcBZQGa/olQTkcNChoKAAAADUlIRFIA&#10;AAAVAAAAFAgGAAAAYkt2MwAAAAZiS0dEAP8A/wD/oL2nkwAAAAlwSFlzAAAOxAAADsQBlSsOGwAA&#10;AQVJREFUOI3t0aFOw3AQB+AOsuwBZpaAXLJXmCHMTfEUYECDAIXC7g0gGNBgJsFjJgeZIEGiIAgI&#10;oR/mSkbZ1o0UxyWX/nu935e0TZAU9DJ2cIftuJ+ZKQLXMPC9BjFfGF3F+Rh0gQ4ux2ZnWJkHreEA&#10;LxEcopvb6cZc7O1HbiK6gVEsP2EX1SlvUsUenmN/FPkvtIl+PExxikbBt866Eftp5PtoJniIwQ3a&#10;c2L5bkce7pM4vGPzl2CCCrbC+cjQrK7QWhBs4XrM+IHCKw7l/uiErsXeWy4/Ec1qiPUpYAe3U3Lp&#10;LDSrY9QDq+OkYH8uFB5xFNeiSiuQlFxLZYP/6N+hvZLN3id9B6l12xhLNgAAAABJRU5ErkJgglBL&#10;AwQUAAAACACHTuJAjeYowtgBAADTAQAAFAAAAGRycy9tZWRpYS9pbWFnZTEucG5nAdMBLP6JUE5H&#10;DQoaCgAAAA1JSERSAAAAEgAAABsIBgAAAHHB358AAAAGYktHRAD/AP8A/6C9p5MAAAAJcEhZcwAA&#10;DsQAAA7EAZUrDhsAAAFzSURBVDiNnZUxTtxQEIY/myDRLNCkQOEMJAVFImUbzhAuwA3gFFwhFEtB&#10;ThAaKoiiaBWhdDkACAKUSZFU4P1onlfezTzven9pCo//+fyeZ55dqAR6D+wA2ykAfqQ4B779V6E2&#10;Y00dOFuD5B3XNiFv1Zs5ILVuUs0EaE297QBpwlaboOMFILUGKoXaB75GbxwYTV2XGV+/TN2JNATW&#10;gaUU6ykXaQf1NFhupfac7CgpVwX+z4V6D2wEW1rKPL0KtvhQaDiRXUGUwFOmoDdnDuCpBL4HN0rg&#10;bKqwl3JR54aoey0zUk1FTnuopXrZYpqlS7Wo2/pOHS0AGZnOW3NGPi0AOjE4/Zvqvw6Qv+qrur7Z&#10;gV/AYaa9kQ6Bu/GVk0dgRb2eYzVXyRt+2OrYnQP0YbouAqF+aYFcRDU50BvjAazU111AqEcB6GPO&#10;3wZ6qf5pQH6nXGcQ6kEDtN/mLYx/kLWWgZ+AwBbwmDO+mDF0j8BBAmUhAM+YK3GUKxUjAwAAAABJ&#10;RU5ErkJgglBLAwQKAAAAAACHTuJAAAAAAAAAAAAAAAAABgAAAF9yZWxzL1BLAwQUAAAACACHTuJA&#10;ihRmPNEAAACUAQAACwAAAF9yZWxzLy5yZWxzpZDBasMwDIbvg72D0X1xmsMYo04vo9Br6R7A2Ipj&#10;GltGMtn69vMOg2X0tqN+oe8T//7wmRa1IkukbGDX9aAwO/IxBwPvl+PTCyipNnu7UEYDNxQ4jI8P&#10;+zMutrYjmWMR1ShZDMy1lletxc2YrHRUMLfNRJxsbSMHXay72oB66Ptnzb8ZMG6Y6uQN8MkPoC63&#10;0sx/2Ck6JqGpdo6SpmmK7h5VB7Zlju7INuEbuUazHLAa8CwaB2pZ134EfV+/+6fe00c+47rVfoeM&#10;649Xb7ocvwBQSwMECgAAAAAAh07iQAAAAAAAAAAAAAAAAAoAAABkcnMvX3JlbHMvUEsDBBQAAAAI&#10;AIdO4kA3J0dhxgAAACkCAAAZAAAAZHJzL19yZWxzL2Uyb0RvYy54bWwucmVsc72RwWoCMRCG70Lf&#10;Icy9m90ViohZLyJ4FfsAQzKbDW4mIYmlvr2BUqgg9eZxZvi//4PZbL/9LL4oZRdYQde0IIh1MI6t&#10;gs/T/n0FIhdkg3NgUnClDNvhbbE50oylhvLkYhaVwlnBVEpcS5n1RB5zEyJxvYwheSx1TFZG1Ge0&#10;JPu2/ZDpLwOGO6Y4GAXpYJYgTtdYm5+zwzg6TbugL564PKiQztfuCsRkqSjwZBz+LJdNZAvysUP/&#10;Gof+P4fuNQ7dr4O8e/BwA1BLAwQUAAAACACHTuJAeee6BAQBAAATAgAAEwAAAFtDb250ZW50X1R5&#10;cGVzXS54bWyVkcFOwzAMhu9IvEOUK2pTdkAIrd2BjiMgNB4gStw2onGiOJTt7Um6TYKJIe0Y29/v&#10;L8lytbUjmyCQcVjz27LiDFA5bbCv+fvmqbjnjKJELUeHUPMdEF8111fLzc4DsUQj1XyI0T8IQWoA&#10;K6l0HjB1OhesjOkYeuGl+pA9iEVV3QnlMALGIuYM3ixb6OTnGNl6m8p7E489Z4/7ubyq5sZmPtfF&#10;n0SAkU4Q6f1olIzpbmJCfeJVHJzKRM4zNBhPN0n8zIbc+e30c8GBe0mPGYwG9ipDfJY2mQsdSGj3&#10;hQGm8v+QbGmpcF1nFJRtoDZhbzAdrc6lw8K1Tl0avp6pY7aYv7T5BlBLAQIUABQAAAAIAIdO4kB5&#10;57oEBAEAABMCAAATAAAAAAAAAAEAIAAAAFISAABbQ29udGVudF9UeXBlc10ueG1sUEsBAhQACgAA&#10;AAAAh07iQAAAAAAAAAAAAAAAAAYAAAAAAAAAAAAQAAAADxAAAF9yZWxzL1BLAQIUABQAAAAIAIdO&#10;4kCKFGY80QAAAJQBAAALAAAAAAAAAAEAIAAAADMQAABfcmVscy8ucmVsc1BLAQIUAAoAAAAAAIdO&#10;4kAAAAAAAAAAAAAAAAAEAAAAAAAAAAAAEAAAAAAAAABkcnMvUEsBAhQACgAAAAAAh07iQAAAAAAA&#10;AAAAAAAAAAoAAAAAAAAAAAAQAAAALREAAGRycy9fcmVscy9QSwECFAAUAAAACACHTuJANydHYcYA&#10;AAApAgAAGQAAAAAAAAABACAAAABVEQAAZHJzL19yZWxzL2Uyb0RvYy54bWwucmVsc1BLAQIUABQA&#10;AAAIAIdO4kAvLfx61wAAAAcBAAAPAAAAAAAAAAEAIAAAACIAAABkcnMvZG93bnJldi54bWxQSwEC&#10;FAAUAAAACACHTuJA1eaEC60IAAD+LwAADgAAAAAAAAABACAAAAAmAQAAZHJzL2Uyb0RvYy54bWxQ&#10;SwECFAAKAAAAAACHTuJAAAAAAAAAAAAAAAAACgAAAAAAAAAAABAAAAD/CQAAZHJzL21lZGlhL1BL&#10;AQIUABQAAAAIAIdO4kCN5ijC2AEAANMBAAAUAAAAAAAAAAEAIAAAAAUOAABkcnMvbWVkaWEvaW1h&#10;Z2UxLnBuZ1BLAQIUABQAAAAIAIdO4kCs8cu1agEAAGUBAAAUAAAAAAAAAAEAIAAAAGkMAABkcnMv&#10;bWVkaWEvaW1hZ2UyLnBuZ1BLAQIUABQAAAAIAIdO4kCaXw32EAIAAAsCAAAUAAAAAAAAAAEAIAAA&#10;ACcKAABkcnMvbWVkaWEvaW1hZ2UzLnBuZ1BLBQYAAAAADAAMANYCAACHEwAAAAA=&#10;">
+                <o:lock v:ext="edit" aspectratio="f"/>
+                <v:shape id="Graphic 2" o:spid="_x0000_s1026" o:spt="100" style="position:absolute;left:0;top:0;height:10694035;width:2743200;" fillcolor="#2D2D2F" filled="t" stroked="f" coordsize="2743200,10694035" o:gfxdata="UEsDBAoAAAAAAIdO4kAAAAAAAAAAAAAAAAAEAAAAZHJzL1BLAwQUAAAACACHTuJAuUjer70AAADa&#10;AAAADwAAAGRycy9kb3ducmV2LnhtbEWPzWrDMBCE74W8g9hAb7Wc0AbjRMkhkOIWX/JHrou1sdxa&#10;KyOpTvr2VaHQ4zAz3zCrzd32YiQfOscKZlkOgrhxuuNWwem4eypAhIissXdMCr4pwGY9eVhhqd2N&#10;9zQeYisShEOJCkyMQyllaAxZDJkbiJN3dd5iTNK3Unu8Jbjt5TzPF9Jix2nB4EBbQ83n4csq0KZa&#10;PL/Wfv9RF/X5/cUNF319U+pxOsuXICLd43/4r11pBXP4vZJugFz/AFBLAwQUAAAACACHTuJAMy8F&#10;njsAAAA5AAAAEAAAAGRycy9zaGFwZXhtbC54bWyzsa/IzVEoSy0qzszPs1Uy1DNQUkjNS85PycxL&#10;t1UKDXHTtVBSKC5JzEtJzMnPS7VVqkwtVrK34+UCAFBLAwQKAAAAAACHTuJAAAAAAAAAAAAAAAAA&#10;BgAAAF9yZWxzL1BLAwQUAAAACACHTuJA1VwmKMwAAACPAQAACwAAAF9yZWxzLy5yZWxzpZCxagMx&#10;DIb3QN/BaO/5kqGUEF+2QtaQQldh6+5MzpaxzDV5+7iUQi9ky6BBv9D3Ce32lzCpmbJ4jgbWTQuK&#10;omXn42Dg8/Tx+g5KCkaHE0cycCWBffey2h1pwlKXZPRJVKVEMTCWkrZaix0poDScKNZJzzlgqW0e&#10;dEJ7xoH0pm3fdP7PgG7BVAdnIB/cBtTpmqr5jh28zSzcl8Zy0Nz33j6iahkx0VeYKgbzQMWAy/Kb&#10;1tOaWqAfm9dPmh1/xyPNS/FPmGn+8+rFG7sbUEsDBBQAAAAIAIdO4kBa4xFm9wAAAOIBAAATAAAA&#10;W0NvbnRlbnRfVHlwZXNdLnhtbJWRTU/EIBCG7yb+BzJX01I9GGNK92D1qEbXHzCBaUu2BcJg3f33&#10;0v24GNfEI8y8z/sE6tV2GsVMka13Cq7LCgQ57Y11vYKP9VNxB4ITOoOjd6RgRwyr5vKiXu8Cschp&#10;xwqGlMK9lKwHmpBLH8jlSefjhCkfYy8D6g32JG+q6lZq7xK5VKSFAU3dUoefYxKP23x9MIk0MoiH&#10;w+LSpQBDGK3GlE3l7MyPluLYUObkfocHG/gqa4D8tWGZnC845l7y00RrSLxiTM84ZQ1pIkvjv1yk&#10;ufwbslhOXPius5rKNnKbY280n6zO0XnAQBn9X/z7kjvB5f6Hmm9QSwECFAAUAAAACACHTuJAWuMR&#10;ZvcAAADiAQAAEwAAAAAAAAABACAAAACOAgAAW0NvbnRlbnRfVHlwZXNdLnhtbFBLAQIUAAoAAAAA&#10;AIdO4kAAAAAAAAAAAAAAAAAGAAAAAAAAAAAAEAAAAHUBAABfcmVscy9QSwECFAAUAAAACACHTuJA&#10;1VwmKMwAAACPAQAACwAAAAAAAAABACAAAACZAQAAX3JlbHMvLnJlbHNQSwECFAAKAAAAAACHTuJA&#10;AAAAAAAAAAAAAAAABAAAAAAAAAAAABAAAAAAAAAAZHJzL1BLAQIUABQAAAAIAIdO4kC5SN6vvQAA&#10;ANoAAAAPAAAAAAAAAAEAIAAAACIAAABkcnMvZG93bnJldi54bWxQSwECFAAUAAAACACHTuJAMy8F&#10;njsAAAA5AAAAEAAAAAAAAAABACAAAAAMAQAAZHJzL3NoYXBleG1sLnhtbFBLBQYAAAAABgAGAFsB&#10;AAC2AwAAAAA=&#10;" path="m2743147,10693989l0,10693989,0,0,2743147,0,2743147,10693989xe">
+                  <v:fill on="t" focussize="0,0"/>
+                  <v:stroke on="f"/>
+                  <v:imagedata o:title=""/>
+                  <o:lock v:ext="edit" aspectratio="f"/>
+                  <v:textbox inset="0mm,0mm,0mm,0mm"/>
                 </v:shape>
-                <v:shape id="Graphic 3" o:spid="_x0000_s1028" style="position:absolute;left:27370;top:87717;width:48203;height:13;visibility:visible;mso-wrap-style:square;v-text-anchor:top" coordsize="4820285,1270" o:gfxdata="UEsDBBQABgAIAAAAIQDb4fbL7gAAAIUBAAATAAAAW0NvbnRlbnRfVHlwZXNdLnhtbHyQz07DMAyH&#10;70i8Q+QralM4IITa7kDhCAiNB7ASt43WOlEcyvb2pNu4IODoPz9/n1xv9vOkForiPDdwXVagiI23&#10;jocG3rdPxR0oScgWJ8/UwIEENu3lRb09BBKV0ywNjCmFe63FjDSjlD4Q50nv44wpl3HQAc0OB9I3&#10;VXWrjedEnIq03oC27qjHjympx31un0wiTQLq4bS4shrAECZnMGVTvbD9QSnOhDInjzsyuiBXWQP0&#10;r4R18jfgnHvJr4nOknrFmJ5xzhraRtHWf3Kkpfz/yGo5S+H73hkquyhdjr3R8m2lj09svwAAAP//&#10;AwBQSwMEFAAGAAgAAAAhAFr0LFu/AAAAFQEAAAsAAABfcmVscy8ucmVsc2zPwWrDMAwG4Ptg72B0&#10;X5TuUMaI01uh19I+gLGVxCy2jGSy9e1nemrHjpL4P0nD4SetZiPRyNnCruvBUPYcYp4tXC/Htw8w&#10;Wl0ObuVMFm6kcBhfX4Yzra62kC6xqGlKVgtLreUTUf1CyWnHhXKbTCzJ1VbKjMX5LzcTvvf9HuXR&#10;gPHJNKdgQU5hB+ZyK23zHztFL6w81c5zQp6m6P9TMfB3PtPWFCczVQtB9N4U2rp2HOA44NMz4y8A&#10;AAD//wMAUEsDBBQABgAIAAAAIQA99n7iwwAAANoAAAAPAAAAZHJzL2Rvd25yZXYueG1sRI/RasJA&#10;FETfC/7DcgVfSt2YQpXUTbBiUSgi2n7AJXtNFrN3Q3abpH/fFQp9HGbmDLMuRtuInjpvHCtYzBMQ&#10;xKXThisFX5/vTysQPiBrbByTgh/yUOSThzVm2g18pv4SKhEh7DNUUIfQZlL6siaLfu5a4uhdXWcx&#10;RNlVUnc4RLhtZJokL9Ki4bhQY0vbmsrb5dsqeMN9ZXqzMNfjx3K3fUz3WJ5Yqdl03LyCCDSG//Bf&#10;+6AVPMP9SrwBMv8FAAD//wMAUEsBAi0AFAAGAAgAAAAhANvh9svuAAAAhQEAABMAAAAAAAAAAAAA&#10;AAAAAAAAAFtDb250ZW50X1R5cGVzXS54bWxQSwECLQAUAAYACAAAACEAWvQsW78AAAAVAQAACwAA&#10;AAAAAAAAAAAAAAAfAQAAX3JlbHMvLnJlbHNQSwECLQAUAAYACAAAACEAPfZ+4sMAAADaAAAADwAA&#10;AAAAAAAAAAAAAAAHAgAAZHJzL2Rvd25yZXYueG1sUEsFBgAAAAADAAMAtwAAAPcCAAAAAA==&#10;" path="m4819701,l,e" filled="f" strokecolor="#2d2d2f" strokeweight=".26467mm">
-                  <v:path arrowok="t"/>
+                <v:shape id="Graphic 3" o:spid="_x0000_s1026" o:spt="100" style="position:absolute;left:2737019;top:8771780;height:1270;width:4820285;" filled="f" stroked="t" coordsize="4820285,1" o:gfxdata="UEsDBAoAAAAAAIdO4kAAAAAAAAAAAAAAAAAEAAAAZHJzL1BLAwQUAAAACACHTuJAt+VuF7sAAADa&#10;AAAADwAAAGRycy9kb3ducmV2LnhtbEWPT2sCMRTE74LfITzBm2ZVLLIaPRREEZF2tdDjY/PcLN28&#10;hCT+6bdvCoUeh5n5DbPaPG0n7hRi61jBZFyAIK6dbrlRcDlvRwsQMSFr7ByTgm+KsFn3eysstXvw&#10;O92r1IgM4ViiApOSL6WMtSGLcew8cfauLlhMWYZG6oCPDLednBbFi7TYcl4w6OnVUP1V3ayC3cHR&#10;JVbN/sOZz3AMJz9/67xSw8GkWIJI9Ez/4b/2XiuYwe+VfAPk+gdQSwMEFAAAAAgAh07iQDMvBZ47&#10;AAAAOQAAABAAAABkcnMvc2hhcGV4bWwueG1ss7GvyM1RKEstKs7Mz7NVMtQzUFJIzUvOT8nMS7dV&#10;Cg1x07VQUiguScxLSczJz0u1VapMLVayt+PlAgBQSwMECgAAAAAAh07iQAAAAAAAAAAAAAAAAAYA&#10;AABfcmVscy9QSwMEFAAAAAgAh07iQNVcJijMAAAAjwEAAAsAAABfcmVscy8ucmVsc6WQsWoDMQyG&#10;90DfwWjv+ZKhlBBftkLWkEJXYevuTM6Wscw1efu4lEIvZMugQb/Q9wnt9pcwqZmyeI4G1k0LiqJl&#10;5+Ng4PP08foOSgpGhxNHMnAlgX33stodacJSl2T0SVSlRDEwlpK2WosdKaA0nCjWSc85YKltHnRC&#10;e8aB9KZt33T+z4BuwVQHZyAf3AbU6Zqq+Y4dvM0s3JfGctDc994+omoZMdFXmCoG80DFgMvym9bT&#10;mlqgH5vXT5odf8cjzUvxT5hp/vPqxRu7G1BLAwQUAAAACACHTuJAWuMRZvcAAADiAQAAEwAAAFtD&#10;b250ZW50X1R5cGVzXS54bWyVkU1PxCAQhu8m/gcyV9NSPRhjSvdg9ahG1x8wgWlLtgXCYN3999L9&#10;uBjXxCPMvM/7BOrVdhrFTJGtdwquywoEOe2Ndb2Cj/VTcQeCEzqDo3ekYEcMq+byol7vArHIaccK&#10;hpTCvZSsB5qQSx/I5Unn44QpH2MvA+oN9iRvqupWau8SuVSkhQFN3VKHn2MSj9t8fTCJNDKIh8Pi&#10;0qUAQxitxpRN5ezMj5bi2FDm5H6HBxv4KmuA/LVhmZwvOOZe8tNEa0i8YkzPOGUNaSJL479cpLn8&#10;G7JYTlz4rrOayjZym2NvNJ+sztF5wEAZ/V/8+5I7weX+h5pvUEsBAhQAFAAAAAgAh07iQFrjEWb3&#10;AAAA4gEAABMAAAAAAAAAAQAgAAAAjAIAAFtDb250ZW50X1R5cGVzXS54bWxQSwECFAAKAAAAAACH&#10;TuJAAAAAAAAAAAAAAAAABgAAAAAAAAAAABAAAABzAQAAX3JlbHMvUEsBAhQAFAAAAAgAh07iQNVc&#10;JijMAAAAjwEAAAsAAAAAAAAAAQAgAAAAlwEAAF9yZWxzLy5yZWxzUEsBAhQACgAAAAAAh07iQAAA&#10;AAAAAAAAAAAAAAQAAAAAAAAAAAAQAAAAAAAAAGRycy9QSwECFAAUAAAACACHTuJAt+VuF7sAAADa&#10;AAAADwAAAAAAAAABACAAAAAiAAAAZHJzL2Rvd25yZXYueG1sUEsBAhQAFAAAAAgAh07iQDMvBZ47&#10;AAAAOQAAABAAAAAAAAAAAQAgAAAACgEAAGRycy9zaGFwZXhtbC54bWxQSwUGAAAAAAYABgBbAQAA&#10;tAMAAAAA&#10;" path="m4819701,0l0,0e">
+                  <v:fill on="f" focussize="0,0"/>
+                  <v:stroke weight="0.750236220472441pt" color="#2D2D2F" joinstyle="round"/>
+                  <v:imagedata o:title=""/>
+                  <o:lock v:ext="edit" aspectratio="f"/>
+                  <v:textbox inset="0mm,0mm,0mm,0mm"/>
                 </v:shape>
-                <v:shape id="Graphic 4" o:spid="_x0000_s1029" style="position:absolute;left:27431;top:44190;width:48203;height:12;visibility:visible;mso-wrap-style:square;v-text-anchor:top" coordsize="4820285,1270" o:gfxdata="UEsDBBQABgAIAAAAIQDb4fbL7gAAAIUBAAATAAAAW0NvbnRlbnRfVHlwZXNdLnhtbHyQz07DMAyH&#10;70i8Q+QralM4IITa7kDhCAiNB7ASt43WOlEcyvb2pNu4IODoPz9/n1xv9vOkForiPDdwXVagiI23&#10;jocG3rdPxR0oScgWJ8/UwIEENu3lRb09BBKV0ywNjCmFe63FjDSjlD4Q50nv44wpl3HQAc0OB9I3&#10;VXWrjedEnIq03oC27qjHjympx31un0wiTQLq4bS4shrAECZnMGVTvbD9QSnOhDInjzsyuiBXWQP0&#10;r4R18jfgnHvJr4nOknrFmJ5xzhraRtHWf3Kkpfz/yGo5S+H73hkquyhdjr3R8m2lj09svwAAAP//&#10;AwBQSwMEFAAGAAgAAAAhAFr0LFu/AAAAFQEAAAsAAABfcmVscy8ucmVsc2zPwWrDMAwG4Ptg72B0&#10;X5TuUMaI01uh19I+gLGVxCy2jGSy9e1nemrHjpL4P0nD4SetZiPRyNnCruvBUPYcYp4tXC/Htw8w&#10;Wl0ObuVMFm6kcBhfX4Yzra62kC6xqGlKVgtLreUTUf1CyWnHhXKbTCzJ1VbKjMX5LzcTvvf9HuXR&#10;gPHJNKdgQU5hB+ZyK23zHztFL6w81c5zQp6m6P9TMfB3PtPWFCczVQtB9N4U2rp2HOA44NMz4y8A&#10;AAD//wMAUEsDBBQABgAIAAAAIQCyH+aWwwAAANoAAAAPAAAAZHJzL2Rvd25yZXYueG1sRI/RasJA&#10;FETfC/7DcgVfSt0YSpXUTbBiUSgi2n7AJXtNFrN3Q3abpH/fFQp9HGbmDLMuRtuInjpvHCtYzBMQ&#10;xKXThisFX5/vTysQPiBrbByTgh/yUOSThzVm2g18pv4SKhEh7DNUUIfQZlL6siaLfu5a4uhdXWcx&#10;RNlVUnc4RLhtZJokL9Ki4bhQY0vbmsrb5dsqeMN9ZXqzMNfjx3K3fUz3WJ5Yqdl03LyCCDSG//Bf&#10;+6AVPMP9SrwBMv8FAAD//wMAUEsBAi0AFAAGAAgAAAAhANvh9svuAAAAhQEAABMAAAAAAAAAAAAA&#10;AAAAAAAAAFtDb250ZW50X1R5cGVzXS54bWxQSwECLQAUAAYACAAAACEAWvQsW78AAAAVAQAACwAA&#10;AAAAAAAAAAAAAAAfAQAAX3JlbHMvLnJlbHNQSwECLQAUAAYACAAAACEAsh/mlsMAAADaAAAADwAA&#10;AAAAAAAAAAAAAAAHAgAAZHJzL2Rvd25yZXYueG1sUEsFBgAAAAADAAMAtwAAAPcCAAAAAA==&#10;" path="m4819701,l,e" filled="f" strokecolor="#2d2d2f" strokeweight=".26467mm">
-                  <v:path arrowok="t"/>
+                <v:shape id="Graphic 4" o:spid="_x0000_s1026" o:spt="100" style="position:absolute;left:2743125;top:4419012;height:1270;width:4820285;" filled="f" stroked="t" coordsize="4820285,1" o:gfxdata="UEsDBAoAAAAAAIdO4kAAAAAAAAAAAAAAAAAEAAAAZHJzL1BLAwQUAAAACACHTuJAOAz2Y7sAAADa&#10;AAAADwAAAGRycy9kb3ducmV2LnhtbEWPT2sCMRTE74LfITzBm2YVLbIaPRREEZF2tdDjY/PcLN28&#10;hCT+6bdvCoUeh5n5DbPaPG0n7hRi61jBZFyAIK6dbrlRcDlvRwsQMSFr7ByTgm+KsFn3eysstXvw&#10;O92r1IgM4ViiApOSL6WMtSGLcew8cfauLlhMWYZG6oCPDLednBbFi7TYcl4w6OnVUP1V3ayC3cHR&#10;JVbN/sOZz3AMJz9/67xSw8GkWIJI9Ez/4b/2XiuYwe+VfAPk+gdQSwMEFAAAAAgAh07iQDMvBZ47&#10;AAAAOQAAABAAAABkcnMvc2hhcGV4bWwueG1ss7GvyM1RKEstKs7Mz7NVMtQzUFJIzUvOT8nMS7dV&#10;Cg1x07VQUiguScxLSczJz0u1VapMLVayt+PlAgBQSwMECgAAAAAAh07iQAAAAAAAAAAAAAAAAAYA&#10;AABfcmVscy9QSwMEFAAAAAgAh07iQNVcJijMAAAAjwEAAAsAAABfcmVscy8ucmVsc6WQsWoDMQyG&#10;90DfwWjv+ZKhlBBftkLWkEJXYevuTM6Wscw1efu4lEIvZMugQb/Q9wnt9pcwqZmyeI4G1k0LiqJl&#10;5+Ng4PP08foOSgpGhxNHMnAlgX33stodacJSl2T0SVSlRDEwlpK2WosdKaA0nCjWSc85YKltHnRC&#10;e8aB9KZt33T+z4BuwVQHZyAf3AbU6Zqq+Y4dvM0s3JfGctDc994+omoZMdFXmCoG80DFgMvym9bT&#10;mlqgH5vXT5odf8cjzUvxT5hp/vPqxRu7G1BLAwQUAAAACACHTuJAWuMRZvcAAADiAQAAEwAAAFtD&#10;b250ZW50X1R5cGVzXS54bWyVkU1PxCAQhu8m/gcyV9NSPRhjSvdg9ahG1x8wgWlLtgXCYN3999L9&#10;uBjXxCPMvM/7BOrVdhrFTJGtdwquywoEOe2Ndb2Cj/VTcQeCEzqDo3ekYEcMq+byol7vArHIaccK&#10;hpTCvZSsB5qQSx/I5Unn44QpH2MvA+oN9iRvqupWau8SuVSkhQFN3VKHn2MSj9t8fTCJNDKIh8Pi&#10;0qUAQxitxpRN5ezMj5bi2FDm5H6HBxv4KmuA/LVhmZwvOOZe8tNEa0i8YkzPOGUNaSJL479cpLn8&#10;G7JYTlz4rrOayjZym2NvNJ+sztF5wEAZ/V/8+5I7weX+h5pvUEsBAhQAFAAAAAgAh07iQFrjEWb3&#10;AAAA4gEAABMAAAAAAAAAAQAgAAAAjAIAAFtDb250ZW50X1R5cGVzXS54bWxQSwECFAAKAAAAAACH&#10;TuJAAAAAAAAAAAAAAAAABgAAAAAAAAAAABAAAABzAQAAX3JlbHMvUEsBAhQAFAAAAAgAh07iQNVc&#10;JijMAAAAjwEAAAsAAAAAAAAAAQAgAAAAlwEAAF9yZWxzLy5yZWxzUEsBAhQACgAAAAAAh07iQAAA&#10;AAAAAAAAAAAAAAQAAAAAAAAAAAAQAAAAAAAAAGRycy9QSwECFAAUAAAACACHTuJAOAz2Y7sAAADa&#10;AAAADwAAAAAAAAABACAAAAAiAAAAZHJzL2Rvd25yZXYueG1sUEsBAhQAFAAAAAgAh07iQDMvBZ47&#10;AAAAOQAAABAAAAAAAAAAAQAgAAAACgEAAGRycy9zaGFwZXhtbC54bWxQSwUGAAAAAAYABgBbAQAA&#10;tAMAAAAA&#10;" path="m4819701,0l0,0e">
+                  <v:fill on="f" focussize="0,0"/>
+                  <v:stroke weight="0.750236220472441pt" color="#2D2D2F" joinstyle="round"/>
+                  <v:imagedata o:title=""/>
+                  <o:lock v:ext="edit" aspectratio="f"/>
+                  <v:textbox inset="0mm,0mm,0mm,0mm"/>
                 </v:shape>
-                <v:shape id="Graphic 6" o:spid="_x0000_s1030" style="position:absolute;left:15962;top:5539;width:22942;height:22942;visibility:visible;mso-wrap-style:square;v-text-anchor:top" coordsize="2294255,2294255" o:gfxdata="UEsDBBQABgAIAAAAIQDb4fbL7gAAAIUBAAATAAAAW0NvbnRlbnRfVHlwZXNdLnhtbHyQz07DMAyH&#10;70i8Q+QralM4IITa7kDhCAiNB7ASt43WOlEcyvb2pNu4IODoPz9/n1xv9vOkForiPDdwXVagiI23&#10;jocG3rdPxR0oScgWJ8/UwIEENu3lRb09BBKV0ywNjCmFe63FjDSjlD4Q50nv44wpl3HQAc0OB9I3&#10;VXWrjedEnIq03oC27qjHjympx31un0wiTQLq4bS4shrAECZnMGVTvbD9QSnOhDInjzsyuiBXWQP0&#10;r4R18jfgnHvJr4nOknrFmJ5xzhraRtHWf3Kkpfz/yGo5S+H73hkquyhdjr3R8m2lj09svwAAAP//&#10;AwBQSwMEFAAGAAgAAAAhAFr0LFu/AAAAFQEAAAsAAABfcmVscy8ucmVsc2zPwWrDMAwG4Ptg72B0&#10;X5TuUMaI01uh19I+gLGVxCy2jGSy9e1nemrHjpL4P0nD4SetZiPRyNnCruvBUPYcYp4tXC/Htw8w&#10;Wl0ObuVMFm6kcBhfX4Yzra62kC6xqGlKVgtLreUTUf1CyWnHhXKbTCzJ1VbKjMX5LzcTvvf9HuXR&#10;gPHJNKdgQU5hB+ZyK23zHztFL6w81c5zQp6m6P9TMfB3PtPWFCczVQtB9N4U2rp2HOA44NMz4y8A&#10;AAD//wMAUEsDBBQABgAIAAAAIQA7DZXjwQAAANoAAAAPAAAAZHJzL2Rvd25yZXYueG1sRI/NasMw&#10;EITvhbyD2EBvtZwc3NaJEkIgEMgpbnGvi7WxTKyVsRT/vH0VKPQ4zMw3zHY/2VYM1PvGsYJVkoIg&#10;rpxuuFbw/XV6+wDhA7LG1jEpmMnDfrd42WKu3chXGopQiwhhn6MCE0KXS+krQxZ94jri6N1cbzFE&#10;2ddS9zhGuG3lOk0zabHhuGCwo6Oh6l48rIJyRu2641jOF30yP+Mt+zTvqNTrcjpsQASawn/4r33W&#10;CjJ4Xok3QO5+AQAA//8DAFBLAQItABQABgAIAAAAIQDb4fbL7gAAAIUBAAATAAAAAAAAAAAAAAAA&#10;AAAAAABbQ29udGVudF9UeXBlc10ueG1sUEsBAi0AFAAGAAgAAAAhAFr0LFu/AAAAFQEAAAsAAAAA&#10;AAAAAAAAAAAAHwEAAF9yZWxzLy5yZWxzUEsBAi0AFAAGAAgAAAAhADsNlePBAAAA2gAAAA8AAAAA&#10;AAAAAAAAAAAABwIAAGRycy9kb3ducmV2LnhtbFBLBQYAAAAAAwADALcAAAD1AgAAAAA=&#10;" path="m,l2293859,r,2293849l,2293849,,xe" filled="f" strokecolor="#2d2d2f" strokeweight=".52936mm">
-                  <v:path arrowok="t"/>
+                <v:shape id="Graphic 6" o:spid="_x0000_s1026" o:spt="100" style="position:absolute;left:1596213;top:553924;height:2294255;width:2294255;" filled="f" stroked="t" coordsize="2294255,2294255" o:gfxdata="UEsDBAoAAAAAAIdO4kAAAAAAAAAAAAAAAAAEAAAAZHJzL1BLAwQUAAAACACHTuJAlCJh6rwAAADa&#10;AAAADwAAAGRycy9kb3ducmV2LnhtbEWPzarCMBSE98J9h3AuuNPUi6hUowvBi+hC/EFdHptjW2xO&#10;ahOrvr0RBJfDzHzDjCYPU4iaKpdbVtBpRyCIE6tzThXstrPWAITzyBoLy6TgSQ4m45/GCGNt77ym&#10;euNTESDsYlSQeV/GUrokI4OubUvi4J1tZdAHWaVSV3gPcFPIvyjqSYM5h4UMS5pmlFw2N6Ng/Sxn&#10;+6R/PS7r1eK4t6f5/0F2lWr+dqIhCE8P/w1/2nOtoAfvK+EGyPELUEsDBBQAAAAIAIdO4kAzLwWe&#10;OwAAADkAAAAQAAAAZHJzL3NoYXBleG1sLnhtbLOxr8jNUShLLSrOzM+zVTLUM1BSSM1Lzk/JzEu3&#10;VQoNcdO1UFIoLknMS0nMyc9LtVWqTC1Wsrfj5QIAUEsDBAoAAAAAAIdO4kAAAAAAAAAAAAAAAAAG&#10;AAAAX3JlbHMvUEsDBBQAAAAIAIdO4kDVXCYozAAAAI8BAAALAAAAX3JlbHMvLnJlbHOlkLFqAzEM&#10;hvdA38Fo7/mSoZQQX7ZC1pBCV2Hr7kzOlrHMNXn7uJRCL2TLoEG/0PcJ7faXMKmZsniOBtZNC4qi&#10;ZefjYODz9PH6DkoKRocTRzJwJYF997LaHWnCUpdk9ElUpUQxMJaStlqLHSmgNJwo1knPOWCpbR50&#10;QnvGgfSmbd90/s+AbsFUB2cgH9wG1OmaqvmOHbzNLNyXxnLQ3PfePqJqGTHRV5gqBvNAxYDL8pvW&#10;05paoB+b10+aHX/HI81L8U+Yaf7z6sUbuxtQSwMEFAAAAAgAh07iQFrjEWb3AAAA4gEAABMAAABb&#10;Q29udGVudF9UeXBlc10ueG1slZFNT8QgEIbvJv4HMlfTUj0YY0r3YPWoRtcfMIFpS7YFwmDd/ffS&#10;/bgY18QjzLzP+wTq1XYaxUyRrXcKrssKBDntjXW9go/1U3EHghM6g6N3pGBHDKvm8qJe7wKxyGnH&#10;CoaUwr2UrAeakEsfyOVJ5+OEKR9jLwPqDfYkb6rqVmrvErlUpIUBTd1Sh59jEo/bfH0wiTQyiIfD&#10;4tKlAEMYrcaUTeXszI+W4thQ5uR+hwcb+CprgPy1YZmcLzjmXvLTRGtIvGJMzzhlDWkiS+O/XKS5&#10;/BuyWE5c+K6zmso2cptjbzSfrM7RecBAGf1f/PuSO8Hl/oeab1BLAQIUABQAAAAIAIdO4kBa4xFm&#10;9wAAAOIBAAATAAAAAAAAAAEAIAAAAI0CAABbQ29udGVudF9UeXBlc10ueG1sUEsBAhQACgAAAAAA&#10;h07iQAAAAAAAAAAAAAAAAAYAAAAAAAAAAAAQAAAAdAEAAF9yZWxzL1BLAQIUABQAAAAIAIdO4kDV&#10;XCYozAAAAI8BAAALAAAAAAAAAAEAIAAAAJgBAABfcmVscy8ucmVsc1BLAQIUAAoAAAAAAIdO4kAA&#10;AAAAAAAAAAAAAAAEAAAAAAAAAAAAEAAAAAAAAABkcnMvUEsBAhQAFAAAAAgAh07iQJQiYeq8AAAA&#10;2gAAAA8AAAAAAAAAAQAgAAAAIgAAAGRycy9kb3ducmV2LnhtbFBLAQIUABQAAAAIAIdO4kAzLwWe&#10;OwAAADkAAAAQAAAAAAAAAAEAIAAAAAsBAABkcnMvc2hhcGV4bWwueG1sUEsFBgAAAAAGAAYAWwEA&#10;ALUDAAAAAA==&#10;" path="m0,0l2293859,0,2293859,2293849,0,2293849,0,0xe">
+                  <v:fill on="f" focussize="0,0"/>
+                  <v:stroke weight="1.50055118110236pt" color="#2D2D2F" joinstyle="round"/>
+                  <v:imagedata o:title=""/>
+                  <o:lock v:ext="edit" aspectratio="f"/>
+                  <v:textbox inset="0mm,0mm,0mm,0mm"/>
                 </v:shape>
-                <v:shape id="Graphic 7" o:spid="_x0000_s1031" style="position:absolute;left:33331;top:55455;width:546;height:26949;visibility:visible;mso-wrap-style:square;v-text-anchor:top" coordsize="54610,2694940" o:gfxdata="UEsDBBQABgAIAAAAIQDb4fbL7gAAAIUBAAATAAAAW0NvbnRlbnRfVHlwZXNdLnhtbHyQz07DMAyH&#10;70i8Q+QralM4IITa7kDhCAiNB7ASt43WOlEcyvb2pNu4IODoPz9/n1xv9vOkForiPDdwXVagiI23&#10;jocG3rdPxR0oScgWJ8/UwIEENu3lRb09BBKV0ywNjCmFe63FjDSjlD4Q50nv44wpl3HQAc0OB9I3&#10;VXWrjedEnIq03oC27qjHjympx31un0wiTQLq4bS4shrAECZnMGVTvbD9QSnOhDInjzsyuiBXWQP0&#10;r4R18jfgnHvJr4nOknrFmJ5xzhraRtHWf3Kkpfz/yGo5S+H73hkquyhdjr3R8m2lj09svwAAAP//&#10;AwBQSwMEFAAGAAgAAAAhAFr0LFu/AAAAFQEAAAsAAABfcmVscy8ucmVsc2zPwWrDMAwG4Ptg72B0&#10;X5TuUMaI01uh19I+gLGVxCy2jGSy9e1nemrHjpL4P0nD4SetZiPRyNnCruvBUPYcYp4tXC/Htw8w&#10;Wl0ObuVMFm6kcBhfX4Yzra62kC6xqGlKVgtLreUTUf1CyWnHhXKbTCzJ1VbKjMX5LzcTvvf9HuXR&#10;gPHJNKdgQU5hB+ZyK23zHztFL6w81c5zQp6m6P9TMfB3PtPWFCczVQtB9N4U2rp2HOA44NMz4y8A&#10;AAD//wMAUEsDBBQABgAIAAAAIQCXQAoCxAAAANoAAAAPAAAAZHJzL2Rvd25yZXYueG1sRI9Ba8JA&#10;FITvhf6H5RV6KWZjD1Wim1CEgr0UjAGvz+wzWZp9G7NbE/31bqHQ4zAz3zDrYrKduNDgjWMF8yQF&#10;QVw7bbhRUO0/ZksQPiBr7ByTgit5KPLHhzVm2o28o0sZGhEh7DNU0IbQZ1L6uiWLPnE9cfRObrAY&#10;ohwaqQccI9x28jVN36RFw3GhxZ42LdXf5Y9VwMeX0uF2vJ1vn/PKHL6q09VUSj0/Te8rEIGm8B/+&#10;a2+1ggX8Xok3QOZ3AAAA//8DAFBLAQItABQABgAIAAAAIQDb4fbL7gAAAIUBAAATAAAAAAAAAAAA&#10;AAAAAAAAAABbQ29udGVudF9UeXBlc10ueG1sUEsBAi0AFAAGAAgAAAAhAFr0LFu/AAAAFQEAAAsA&#10;AAAAAAAAAAAAAAAAHwEAAF9yZWxzLy5yZWxzUEsBAi0AFAAGAAgAAAAhAJdACgLEAAAA2gAAAA8A&#10;AAAAAAAAAAAAAAAABwIAAGRycy9kb3ducmV2LnhtbFBLBQYAAAAAAwADALcAAAD4AgAAAAA=&#10;" path="m38112,207098l21577,190563r-5055,l,207098r,5055l16522,228676r5055,l38112,212153r,-2527l38112,207098xem38112,16522l21577,,16522,,,16522r,5055l16522,38112r5055,l38112,21577r,-2527l38112,16522xem53987,2675699l39306,2661005r-4496,l20116,2675699r,4496l34810,2694889r4496,l53987,2680195r,-2248l53987,2675699xem53987,2480894l39306,2466200r-4496,l20116,2480894r,4496l34810,2500084r4496,l53987,2485390r,-2248l53987,2480894xem53987,1440484l39306,1425790r-4496,l20116,1440484r,4483l34810,1459661r4496,l53987,1444967r,-2247l53987,1440484xem53987,1245666l39306,1230972r-4496,l20116,1245666r,4496l34810,1264856r4496,l53987,1250162r,-2248l53987,1245666xe" fillcolor="#2d2d2f" stroked="f">
-                  <v:path arrowok="t"/>
+                <v:shape id="Graphic 7" o:spid="_x0000_s1026" o:spt="100" style="position:absolute;left:3333178;top:5545543;height:2694940;width:54610;" fillcolor="#2D2D2F" filled="t" stroked="f" coordsize="54610,2694940" o:gfxdata="UEsDBAoAAAAAAIdO4kAAAAAAAAAAAAAAAAAEAAAAZHJzL1BLAwQUAAAACACHTuJAz37Pq70AAADa&#10;AAAADwAAAGRycy9kb3ducmV2LnhtbEWPQWvCQBSE7wX/w/IEb3WjtNpGNyIFaT0IVUu9PrLPJCT7&#10;NuyumvrrXUHocZiZb5j5ojONOJPzlWUFo2ECgji3uuJCwc9+9fwGwgdkjY1lUvBHHhZZ72mOqbYX&#10;3tJ5FwoRIexTVFCG0KZS+rwkg35oW+LoHa0zGKJ0hdQOLxFuGjlOkok0WHFcKLGlj5LyencyCuru&#10;4N9fXtulu26vq19ebz6/l0GpQX+UzEAE6sJ/+NH+0gqmcL8Sb4DMblBLAwQUAAAACACHTuJAMy8F&#10;njsAAAA5AAAAEAAAAGRycy9zaGFwZXhtbC54bWyzsa/IzVEoSy0qzszPs1Uy1DNQUkjNS85PycxL&#10;t1UKDXHTtVBSKC5JzEtJzMnPS7VVqkwtVrK34+UCAFBLAwQKAAAAAACHTuJAAAAAAAAAAAAAAAAA&#10;BgAAAF9yZWxzL1BLAwQUAAAACACHTuJA1VwmKMwAAACPAQAACwAAAF9yZWxzLy5yZWxzpZCxagMx&#10;DIb3QN/BaO/5kqGUEF+2QtaQQldh6+5MzpaxzDV5+7iUQi9ky6BBv9D3Ce32lzCpmbJ4jgbWTQuK&#10;omXn42Dg8/Tx+g5KCkaHE0cycCWBffey2h1pwlKXZPRJVKVEMTCWkrZaix0poDScKNZJzzlgqW0e&#10;dEJ7xoH0pm3fdP7PgG7BVAdnIB/cBtTpmqr5jh28zSzcl8Zy0Nz33j6iahkx0VeYKgbzQMWAy/Kb&#10;1tOaWqAfm9dPmh1/xyPNS/FPmGn+8+rFG7sbUEsDBBQAAAAIAIdO4kBa4xFm9wAAAOIBAAATAAAA&#10;W0NvbnRlbnRfVHlwZXNdLnhtbJWRTU/EIBCG7yb+BzJX01I9GGNK92D1qEbXHzCBaUu2BcJg3f33&#10;0v24GNfEI8y8z/sE6tV2GsVMka13Cq7LCgQ57Y11vYKP9VNxB4ITOoOjd6RgRwyr5vKiXu8Cschp&#10;xwqGlMK9lKwHmpBLH8jlSefjhCkfYy8D6g32JG+q6lZq7xK5VKSFAU3dUoefYxKP23x9MIk0MoiH&#10;w+LSpQBDGK3GlE3l7MyPluLYUObkfocHG/gqa4D8tWGZnC845l7y00RrSLxiTM84ZQ1pIkvjv1yk&#10;ufwbslhOXPius5rKNnKbY280n6zO0XnAQBn9X/z7kjvB5f6Hmm9QSwECFAAUAAAACACHTuJAWuMR&#10;ZvcAAADiAQAAEwAAAAAAAAABACAAAACOAgAAW0NvbnRlbnRfVHlwZXNdLnhtbFBLAQIUAAoAAAAA&#10;AIdO4kAAAAAAAAAAAAAAAAAGAAAAAAAAAAAAEAAAAHUBAABfcmVscy9QSwECFAAUAAAACACHTuJA&#10;1VwmKMwAAACPAQAACwAAAAAAAAABACAAAACZAQAAX3JlbHMvLnJlbHNQSwECFAAKAAAAAACHTuJA&#10;AAAAAAAAAAAAAAAABAAAAAAAAAAAABAAAAAAAAAAZHJzL1BLAQIUABQAAAAIAIdO4kDPfs+rvQAA&#10;ANoAAAAPAAAAAAAAAAEAIAAAACIAAABkcnMvZG93bnJldi54bWxQSwECFAAUAAAACACHTuJAMy8F&#10;njsAAAA5AAAAEAAAAAAAAAABACAAAAAMAQAAZHJzL3NoYXBleG1sLnhtbFBLBQYAAAAABgAGAFsB&#10;AAC2AwAAAAA=&#10;" path="m38112,207098l21577,190563,16522,190563,0,207098,0,212153,16522,228676,21577,228676,38112,212153,38112,209626,38112,207098xem38112,16522l21577,0,16522,0,0,16522,0,21577,16522,38112,21577,38112,38112,21577,38112,19050,38112,16522xem53987,2675699l39306,2661005,34810,2661005,20116,2675699,20116,2680195,34810,2694889,39306,2694889,53987,2680195,53987,2677947,53987,2675699xem53987,2480894l39306,2466200,34810,2466200,20116,2480894,20116,2485390,34810,2500084,39306,2500084,53987,2485390,53987,2483142,53987,2480894xem53987,1440484l39306,1425790,34810,1425790,20116,1440484,20116,1444967,34810,1459661,39306,1459661,53987,1444967,53987,1442720,53987,1440484xem53987,1245666l39306,1230972,34810,1230972,20116,1245666,20116,1250162,34810,1264856,39306,1264856,53987,1250162,53987,1247914,53987,1245666xe">
+                  <v:fill on="t" focussize="0,0"/>
+                  <v:stroke on="f"/>
+                  <v:imagedata o:title=""/>
+                  <o:lock v:ext="edit" aspectratio="f"/>
+                  <v:textbox inset="0mm,0mm,0mm,0mm"/>
                 </v:shape>
-                <v:shapetype id="_x0000_t75" coordsize="21600,21600" o:spt="75" o:preferrelative="t" path="m@4@5l@4@11@9@11@9@5xe" filled="f" stroked="f">
-                  <v:stroke joinstyle="miter"/>
-                  <v:formulas>
-                    <v:f eqn="if lineDrawn pixelLineWidth 0"/>
-                    <v:f eqn="sum @0 1 0"/>
-                    <v:f eqn="sum 0 0 @1"/>
-                    <v:f eqn="prod @2 1 2"/>
-                    <v:f eqn="prod @3 21600 pixelWidth"/>
-                    <v:f eqn="prod @3 21600 pixelHeight"/>
-                    <v:f eqn="sum @0 0 1"/>
-                    <v:f eqn="prod @6 1 2"/>
-                    <v:f eqn="prod @7 21600 pixelWidth"/>
-                    <v:f eqn="sum @8 21600 0"/>
-                    <v:f eqn="prod @7 21600 pixelHeight"/>
-                    <v:f eqn="sum @10 21600 0"/>
-                  </v:formulas>
-                  <v:path o:extrusionok="f" gradientshapeok="t" o:connecttype="rect"/>
-                  <o:lock v:ext="edit" aspectratio="t"/>
-                </v:shapetype>
-                <v:shape id="Image 8" o:spid="_x0000_s1032" type="#_x0000_t75" style="position:absolute;left:4597;top:42127;width:866;height:1300;visibility:visible;mso-wrap-style:square" o:gfxdata="UEsDBBQABgAIAAAAIQDb4fbL7gAAAIUBAAATAAAAW0NvbnRlbnRfVHlwZXNdLnhtbHyQz07DMAyH&#10;70i8Q+QralM4IITa7kDhCAiNB7ASt43WOlEcyvb2pNu4IODoPz9/n1xv9vOkForiPDdwXVagiI23&#10;jocG3rdPxR0oScgWJ8/UwIEENu3lRb09BBKV0ywNjCmFe63FjDSjlD4Q50nv44wpl3HQAc0OB9I3&#10;VXWrjedEnIq03oC27qjHjympx31un0wiTQLq4bS4shrAECZnMGVTvbD9QSnOhDInjzsyuiBXWQP0&#10;r4R18jfgnHvJr4nOknrFmJ5xzhraRtHWf3Kkpfz/yGo5S+H73hkquyhdjr3R8m2lj09svwAAAP//&#10;AwBQSwMEFAAGAAgAAAAhAFr0LFu/AAAAFQEAAAsAAABfcmVscy8ucmVsc2zPwWrDMAwG4Ptg72B0&#10;X5TuUMaI01uh19I+gLGVxCy2jGSy9e1nemrHjpL4P0nD4SetZiPRyNnCruvBUPYcYp4tXC/Htw8w&#10;Wl0ObuVMFm6kcBhfX4Yzra62kC6xqGlKVgtLreUTUf1CyWnHhXKbTCzJ1VbKjMX5LzcTvvf9HuXR&#10;gPHJNKdgQU5hB+ZyK23zHztFL6w81c5zQp6m6P9TMfB3PtPWFCczVQtB9N4U2rp2HOA44NMz4y8A&#10;AAD//wMAUEsDBBQABgAIAAAAIQAei93pwAAAANoAAAAPAAAAZHJzL2Rvd25yZXYueG1sRE/Pa8Iw&#10;FL4P9j+EN9htTbeDjNpUxG2wgiCrgh4fzTMtNi+hyWz9781hsOPH97tczXYQVxpD71jBa5aDIG6d&#10;7tkoOOy/Xt5BhIiscXBMCm4UYFU9PpRYaDfxD12baEQK4VCggi5GX0gZ2o4shsx54sSd3WgxJjga&#10;qUecUrgd5FueL6TFnlNDh542HbWX5tcqMKd8of3nsdl9tFtpznVtZOOVen6a10sQkeb4L/5zf2sF&#10;aWu6km6ArO4AAAD//wMAUEsBAi0AFAAGAAgAAAAhANvh9svuAAAAhQEAABMAAAAAAAAAAAAAAAAA&#10;AAAAAFtDb250ZW50X1R5cGVzXS54bWxQSwECLQAUAAYACAAAACEAWvQsW78AAAAVAQAACwAAAAAA&#10;AAAAAAAAAAAfAQAAX3JlbHMvLnJlbHNQSwECLQAUAAYACAAAACEAHovd6cAAAADaAAAADwAAAAAA&#10;AAAAAAAAAAAHAgAAZHJzL2Rvd25yZXYueG1sUEsFBgAAAAADAAMAtwAAAPQCAAAAAA==&#10;">
-                  <v:imagedata r:id="rId11" o:title=""/>
+                <v:shape id="Image 8" o:spid="_x0000_s1026" o:spt="75" type="#_x0000_t75" style="position:absolute;left:459746;top:4212772;height:129976;width:86647;" filled="f" o:preferrelative="t" stroked="f" coordsize="21600,21600" o:gfxdata="UEsDBAoAAAAAAIdO4kAAAAAAAAAAAAAAAAAEAAAAZHJzL1BLAwQUAAAACACHTuJAV6AXurcAAADa&#10;AAAADwAAAGRycy9kb3ducmV2LnhtbEVPyYoCMRC9D/gPoQRvY6IHkdbowQUUhMEeQY9Fp0w3diqh&#10;E7e/N4eBOT7ePl++XCse1MXGs4bRUIEgrrxp2Go4/W6/pyBiQjbYeiYNb4qwXPS+5lgY/+QjPcpk&#10;RQ7hWKCGOqVQSBmrmhzGoQ/Embv6zmHKsLPSdPjM4a6VY6Um0mHDuaHGQKuaqlt5dxrsRU1M2JzL&#10;n3V1kPa631tZBq0H/ZGagUj0Sv/iP/fOaMhb85V8A+TiA1BLAwQUAAAACACHTuJAMy8FnjsAAAA5&#10;AAAAEAAAAGRycy9zaGFwZXhtbC54bWyzsa/IzVEoSy0qzszPs1Uy1DNQUkjNS85PycxLt1UKDXHT&#10;tVBSKC5JzEtJzMnPS7VVqkwtVrK34+UCAFBLAwQKAAAAAACHTuJAAAAAAAAAAAAAAAAABgAAAF9y&#10;ZWxzL1BLAwQUAAAACACHTuJA1VwmKMwAAACPAQAACwAAAF9yZWxzLy5yZWxzpZCxagMxDIb3QN/B&#10;aO/5kqGUEF+2QtaQQldh6+5MzpaxzDV5+7iUQi9ky6BBv9D3Ce32lzCpmbJ4jgbWTQuKomXn42Dg&#10;8/Tx+g5KCkaHE0cycCWBffey2h1pwlKXZPRJVKVEMTCWkrZaix0poDScKNZJzzlgqW0edEJ7xoH0&#10;pm3fdP7PgG7BVAdnIB/cBtTpmqr5jh28zSzcl8Zy0Nz33j6iahkx0VeYKgbzQMWAy/Kb1tOaWqAf&#10;m9dPmh1/xyPNS/FPmGn+8+rFG7sbUEsDBBQAAAAIAIdO4kBa4xFm9wAAAOIBAAATAAAAW0NvbnRl&#10;bnRfVHlwZXNdLnhtbJWRTU/EIBCG7yb+BzJX01I9GGNK92D1qEbXHzCBaUu2BcJg3f330v24GNfE&#10;I8y8z/sE6tV2GsVMka13Cq7LCgQ57Y11vYKP9VNxB4ITOoOjd6RgRwyr5vKiXu8CschpxwqGlMK9&#10;lKwHmpBLH8jlSefjhCkfYy8D6g32JG+q6lZq7xK5VKSFAU3dUoefYxKP23x9MIk0MoiHw+LSpQBD&#10;GK3GlE3l7MyPluLYUObkfocHG/gqa4D8tWGZnC845l7y00RrSLxiTM84ZQ1pIkvjv1ykufwbslhO&#10;XPius5rKNnKbY280n6zO0XnAQBn9X/z7kjvB5f6Hmm9QSwECFAAUAAAACACHTuJAWuMRZvcAAADi&#10;AQAAEwAAAAAAAAABACAAAACIAgAAW0NvbnRlbnRfVHlwZXNdLnhtbFBLAQIUAAoAAAAAAIdO4kAA&#10;AAAAAAAAAAAAAAAGAAAAAAAAAAAAEAAAAG8BAABfcmVscy9QSwECFAAUAAAACACHTuJA1VwmKMwA&#10;AACPAQAACwAAAAAAAAABACAAAACTAQAAX3JlbHMvLnJlbHNQSwECFAAKAAAAAACHTuJAAAAAAAAA&#10;AAAAAAAABAAAAAAAAAAAABAAAAAAAAAAZHJzL1BLAQIUABQAAAAIAIdO4kBXoBe6twAAANoAAAAP&#10;AAAAAAAAAAEAIAAAACIAAABkcnMvZG93bnJldi54bWxQSwECFAAUAAAACACHTuJAMy8FnjsAAAA5&#10;AAAAEAAAAAAAAAABACAAAAAGAQAAZHJzL3NoYXBleG1sLnhtbFBLBQYAAAAABgAGAFsBAACwAwAA&#10;AAA=&#10;">
+                  <v:fill on="f" focussize="0,0"/>
+                  <v:stroke on="f"/>
+                  <v:imagedata r:id="rId5" o:title=""/>
+                  <o:lock v:ext="edit" aspectratio="f"/>
                 </v:shape>
-                <v:shape id="Image 9" o:spid="_x0000_s1033" type="#_x0000_t75" style="position:absolute;left:4515;top:39930;width:1031;height:980;visibility:visible;mso-wrap-style:square" o:gfxdata="UEsDBBQABgAIAAAAIQDb4fbL7gAAAIUBAAATAAAAW0NvbnRlbnRfVHlwZXNdLnhtbHyQz07DMAyH&#10;70i8Q+QralM4IITa7kDhCAiNB7ASt43WOlEcyvb2pNu4IODoPz9/n1xv9vOkForiPDdwXVagiI23&#10;jocG3rdPxR0oScgWJ8/UwIEENu3lRb09BBKV0ywNjCmFe63FjDSjlD4Q50nv44wpl3HQAc0OB9I3&#10;VXWrjedEnIq03oC27qjHjympx31un0wiTQLq4bS4shrAECZnMGVTvbD9QSnOhDInjzsyuiBXWQP0&#10;r4R18jfgnHvJr4nOknrFmJ5xzhraRtHWf3Kkpfz/yGo5S+H73hkquyhdjr3R8m2lj09svwAAAP//&#10;AwBQSwMEFAAGAAgAAAAhAFr0LFu/AAAAFQEAAAsAAABfcmVscy8ucmVsc2zPwWrDMAwG4Ptg72B0&#10;X5TuUMaI01uh19I+gLGVxCy2jGSy9e1nemrHjpL4P0nD4SetZiPRyNnCruvBUPYcYp4tXC/Htw8w&#10;Wl0ObuVMFm6kcBhfX4Yzra62kC6xqGlKVgtLreUTUf1CyWnHhXKbTCzJ1VbKjMX5LzcTvvf9HuXR&#10;gPHJNKdgQU5hB+ZyK23zHztFL6w81c5zQp6m6P9TMfB3PtPWFCczVQtB9N4U2rp2HOA44NMz4y8A&#10;AAD//wMAUEsDBBQABgAIAAAAIQAs8wegxAAAANoAAAAPAAAAZHJzL2Rvd25yZXYueG1sRI9Pa8JA&#10;FMTvQr/D8gq96abFv2lWEa1FT2IUen3NPpO02bdpdmvit+8WBI/DzPyGSRadqcSFGldaVvA8iEAQ&#10;Z1aXnCs4HTf9KQjnkTVWlknBlRws5g+9BGNtWz7QJfW5CBB2MSoovK9jKV1WkEE3sDVx8M62MeiD&#10;bHKpG2wD3FTyJYrG0mDJYaHAmlYFZd/pr1Eg2/HP5Lz62H2+vY+W66+JzNPhXqmnx275CsJT5+/h&#10;W3urFczg/0q4AXL+BwAA//8DAFBLAQItABQABgAIAAAAIQDb4fbL7gAAAIUBAAATAAAAAAAAAAAA&#10;AAAAAAAAAABbQ29udGVudF9UeXBlc10ueG1sUEsBAi0AFAAGAAgAAAAhAFr0LFu/AAAAFQEAAAsA&#10;AAAAAAAAAAAAAAAAHwEAAF9yZWxzLy5yZWxzUEsBAi0AFAAGAAgAAAAhACzzB6DEAAAA2gAAAA8A&#10;AAAAAAAAAAAAAAAABwIAAGRycy9kb3ducmV2LnhtbFBLBQYAAAAAAwADALcAAAD4AgAAAAA=&#10;">
-                  <v:imagedata r:id="rId12" o:title=""/>
+                <v:shape id="Image 9" o:spid="_x0000_s1026" o:spt="75" type="#_x0000_t75" style="position:absolute;left:451536;top:3993084;height:97947;width:103102;" filled="f" o:preferrelative="t" stroked="f" coordsize="21600,21600" o:gfxdata="UEsDBAoAAAAAAIdO4kAAAAAAAAAAAAAAAAAEAAAAZHJzL1BLAwQUAAAACACHTuJAZdjN874AAADa&#10;AAAADwAAAGRycy9kb3ducmV2LnhtbEWPT2vCQBTE7wW/w/IEb3Vjaf0TXaVYK3oqRsHrM/tMYrNv&#10;0+xq9Nu7QsHjMDO/YSazqynFhWpXWFbQ60YgiFOrC84U7Lbfr0MQziNrLC2Tghs5mE1bLxOMtW14&#10;Q5fEZyJA2MWoIPe+iqV0aU4GXddWxME72tqgD7LOpK6xCXBTyrco6kuDBYeFHCua55T+JmejQDb9&#10;v8Fxvl8fFsuPz6/TQGbJ+49SnXYvGoPwdPXP8H97pRWM4HEl3AA5vQNQSwMEFAAAAAgAh07iQDMv&#10;BZ47AAAAOQAAABAAAABkcnMvc2hhcGV4bWwueG1ss7GvyM1RKEstKs7Mz7NVMtQzUFJIzUvOT8nM&#10;S7dVCg1x07VQUiguScxLSczJz0u1VapMLVayt+PlAgBQSwMECgAAAAAAh07iQAAAAAAAAAAAAAAA&#10;AAYAAABfcmVscy9QSwMEFAAAAAgAh07iQNVcJijMAAAAjwEAAAsAAABfcmVscy8ucmVsc6WQsWoD&#10;MQyG90DfwWjv+ZKhlBBftkLWkEJXYevuTM6Wscw1efu4lEIvZMugQb/Q9wnt9pcwqZmyeI4G1k0L&#10;iqJl5+Ng4PP08foOSgpGhxNHMnAlgX33stodacJSl2T0SVSlRDEwlpK2WosdKaA0nCjWSc85YKlt&#10;HnRCe8aB9KZt33T+z4BuwVQHZyAf3AbU6Zqq+Y4dvM0s3JfGctDc994+omoZMdFXmCoG80DFgMvy&#10;m9bTmlqgH5vXT5odf8cjzUvxT5hp/vPqxRu7G1BLAwQUAAAACACHTuJAWuMRZvcAAADiAQAAEwAA&#10;AFtDb250ZW50X1R5cGVzXS54bWyVkU1PxCAQhu8m/gcyV9NSPRhjSvdg9ahG1x8wgWlLtgXCYN39&#10;99L9uBjXxCPMvM/7BOrVdhrFTJGtdwquywoEOe2Ndb2Cj/VTcQeCEzqDo3ekYEcMq+byol7vArHI&#10;accKhpTCvZSsB5qQSx/I5Unn44QpH2MvA+oN9iRvqupWau8SuVSkhQFN3VKHn2MSj9t8fTCJNDKI&#10;h8Pi0qUAQxitxpRN5ezMj5bi2FDm5H6HBxv4KmuA/LVhmZwvOOZe8tNEa0i8YkzPOGUNaSJL479c&#10;pLn8G7JYTlz4rrOayjZym2NvNJ+sztF5wEAZ/V/8+5I7weX+h5pvUEsBAhQAFAAAAAgAh07iQFrj&#10;EWb3AAAA4gEAABMAAAAAAAAAAQAgAAAAjwIAAFtDb250ZW50X1R5cGVzXS54bWxQSwECFAAKAAAA&#10;AACHTuJAAAAAAAAAAAAAAAAABgAAAAAAAAAAABAAAAB2AQAAX3JlbHMvUEsBAhQAFAAAAAgAh07i&#10;QNVcJijMAAAAjwEAAAsAAAAAAAAAAQAgAAAAmgEAAF9yZWxzLy5yZWxzUEsBAhQACgAAAAAAh07i&#10;QAAAAAAAAAAAAAAAAAQAAAAAAAAAAAAQAAAAAAAAAGRycy9QSwECFAAUAAAACACHTuJAZdjN874A&#10;AADaAAAADwAAAAAAAAABACAAAAAiAAAAZHJzL2Rvd25yZXYueG1sUEsBAhQAFAAAAAgAh07iQDMv&#10;BZ47AAAAOQAAABAAAAAAAAAAAQAgAAAADQEAAGRycy9zaGFwZXhtbC54bWxQSwUGAAAAAAYABgBb&#10;AQAAtwMAAAAA&#10;">
+                  <v:fill on="f" focussize="0,0"/>
+                  <v:stroke on="f"/>
+                  <v:imagedata r:id="rId6" o:title=""/>
+                  <o:lock v:ext="edit" aspectratio="f"/>
                 </v:shape>
-                <v:shape id="Image 10" o:spid="_x0000_s1034" type="#_x0000_t75" style="position:absolute;left:4542;top:37715;width:947;height:1321;visibility:visible;mso-wrap-style:square" o:gfxdata="UEsDBBQABgAIAAAAIQDb4fbL7gAAAIUBAAATAAAAW0NvbnRlbnRfVHlwZXNdLnhtbHyQz07DMAyH&#10;70i8Q+QralM4IITa7kDhCAiNB7ASt43WOlEcyvb2pNu4IODoPz9/n1xv9vOkForiPDdwXVagiI23&#10;jocG3rdPxR0oScgWJ8/UwIEENu3lRb09BBKV0ywNjCmFe63FjDSjlD4Q50nv44wpl3HQAc0OB9I3&#10;VXWrjedEnIq03oC27qjHjympx31un0wiTQLq4bS4shrAECZnMGVTvbD9QSnOhDInjzsyuiBXWQP0&#10;r4R18jfgnHvJr4nOknrFmJ5xzhraRtHWf3Kkpfz/yGo5S+H73hkquyhdjr3R8m2lj09svwAAAP//&#10;AwBQSwMEFAAGAAgAAAAhAFr0LFu/AAAAFQEAAAsAAABfcmVscy8ucmVsc2zPwWrDMAwG4Ptg72B0&#10;X5TuUMaI01uh19I+gLGVxCy2jGSy9e1nemrHjpL4P0nD4SetZiPRyNnCruvBUPYcYp4tXC/Htw8w&#10;Wl0ObuVMFm6kcBhfX4Yzra62kC6xqGlKVgtLreUTUf1CyWnHhXKbTCzJ1VbKjMX5LzcTvvf9HuXR&#10;gPHJNKdgQU5hB+ZyK23zHztFL6w81c5zQp6m6P9TMfB3PtPWFCczVQtB9N4U2rp2HOA44NMz4y8A&#10;AAD//wMAUEsDBBQABgAIAAAAIQByiCHcxQAAANsAAAAPAAAAZHJzL2Rvd25yZXYueG1sRI9Pa8Mw&#10;DMXvg30Ho8Fuq9OMlpDVLaUw2Gn0zwjrTcRqkjWWg+216bevDoPdJN7Tez8tVqPr1YVC7DwbmE4y&#10;UMS1tx03Br4O7y8FqJiQLfaeycCNIqyWjw8LLK2/8o4u+9QoCeFYooE2paHUOtYtOYwTPxCLdvLB&#10;YZI1NNoGvEq463WeZXPtsGNpaHGgTUv1ef/rDBSf4ZifpoHodbfZVsdZ9f1T5cY8P43rN1CJxvRv&#10;/rv+sIIv9PKLDKCXdwAAAP//AwBQSwECLQAUAAYACAAAACEA2+H2y+4AAACFAQAAEwAAAAAAAAAA&#10;AAAAAAAAAAAAW0NvbnRlbnRfVHlwZXNdLnhtbFBLAQItABQABgAIAAAAIQBa9CxbvwAAABUBAAAL&#10;AAAAAAAAAAAAAAAAAB8BAABfcmVscy8ucmVsc1BLAQItABQABgAIAAAAIQByiCHcxQAAANsAAAAP&#10;AAAAAAAAAAAAAAAAAAcCAABkcnMvZG93bnJldi54bWxQSwUGAAAAAAMAAwC3AAAA+QIAAAAA&#10;">
-                  <v:imagedata r:id="rId13" o:title=""/>
+                <v:shape id="Image 10" o:spid="_x0000_s1026" o:spt="75" type="#_x0000_t75" style="position:absolute;left:454210;top:3771559;height:132058;width:94775;" filled="f" o:preferrelative="t" stroked="f" coordsize="21600,21600" o:gfxdata="UEsDBAoAAAAAAIdO4kAAAAAAAAAAAAAAAAAEAAAAZHJzL1BLAwQUAAAACACHTuJAbbty074AAADb&#10;AAAADwAAAGRycy9kb3ducmV2LnhtbEWPT2vCQBDF74V+h2UEb3WTiEVSVw9CwZOoLUFvQ3ZMUrOz&#10;YXf902/fOQi9zfDevPebxerhenWjEDvPBvJJBoq49rbjxsD31+fbHFRMyBZ7z2TglyKslq8vCyyt&#10;v/OebofUKAnhWKKBNqWh1DrWLTmMEz8Qi3b2wWGSNTTaBrxLuOt1kWXv2mHH0tDiQOuW6svh6gzM&#10;t+FUnPNANN2vd9VpVh1/qsKY8SjPPkAleqR/8/N6YwVf6OUXGUAv/wBQSwMEFAAAAAgAh07iQDMv&#10;BZ47AAAAOQAAABAAAABkcnMvc2hhcGV4bWwueG1ss7GvyM1RKEstKs7Mz7NVMtQzUFJIzUvOT8nM&#10;S7dVCg1x07VQUiguScxLSczJz0u1VapMLVayt+PlAgBQSwMECgAAAAAAh07iQAAAAAAAAAAAAAAA&#10;AAYAAABfcmVscy9QSwMEFAAAAAgAh07iQNVcJijMAAAAjwEAAAsAAABfcmVscy8ucmVsc6WQsWoD&#10;MQyG90DfwWjv+ZKhlBBftkLWkEJXYevuTM6Wscw1efu4lEIvZMugQb/Q9wnt9pcwqZmyeI4G1k0L&#10;iqJl5+Ng4PP08foOSgpGhxNHMnAlgX33stodacJSl2T0SVSlRDEwlpK2WosdKaA0nCjWSc85YKlt&#10;HnRCe8aB9KZt33T+z4BuwVQHZyAf3AbU6Zqq+Y4dvM0s3JfGctDc994+omoZMdFXmCoG80DFgMvy&#10;m9bTmlqgH5vXT5odf8cjzUvxT5hp/vPqxRu7G1BLAwQUAAAACACHTuJAWuMRZvcAAADiAQAAEwAA&#10;AFtDb250ZW50X1R5cGVzXS54bWyVkU1PxCAQhu8m/gcyV9NSPRhjSvdg9ahG1x8wgWlLtgXCYN39&#10;99L9uBjXxCPMvM/7BOrVdhrFTJGtdwquywoEOe2Ndb2Cj/VTcQeCEzqDo3ekYEcMq+byol7vArHI&#10;accKhpTCvZSsB5qQSx/I5Unn44QpH2MvA+oN9iRvqupWau8SuVSkhQFN3VKHn2MSj9t8fTCJNDKI&#10;h8Pi0qUAQxitxpRN5ezMj5bi2FDm5H6HBxv4KmuA/LVhmZwvOOZe8tNEa0i8YkzPOGUNaSJL479c&#10;pLn8G7JYTlz4rrOayjZym2NvNJ+sztF5wEAZ/V/8+5I7weX+h5pvUEsBAhQAFAAAAAgAh07iQFrj&#10;EWb3AAAA4gEAABMAAAAAAAAAAQAgAAAAjwIAAFtDb250ZW50X1R5cGVzXS54bWxQSwECFAAKAAAA&#10;AACHTuJAAAAAAAAAAAAAAAAABgAAAAAAAAAAABAAAAB2AQAAX3JlbHMvUEsBAhQAFAAAAAgAh07i&#10;QNVcJijMAAAAjwEAAAsAAAAAAAAAAQAgAAAAmgEAAF9yZWxzLy5yZWxzUEsBAhQACgAAAAAAh07i&#10;QAAAAAAAAAAAAAAAAAQAAAAAAAAAAAAQAAAAAAAAAGRycy9QSwECFAAUAAAACACHTuJAbbty074A&#10;AADbAAAADwAAAAAAAAABACAAAAAiAAAAZHJzL2Rvd25yZXYueG1sUEsBAhQAFAAAAAgAh07iQDMv&#10;BZ47AAAAOQAAABAAAAAAAAAAAQAgAAAADQEAAGRycy9zaGFwZXhtbC54bWxQSwUGAAAAAAYABgBb&#10;AQAAtwMAAAAA&#10;">
+                  <v:fill on="f" focussize="0,0"/>
+                  <v:stroke on="f"/>
+                  <v:imagedata r:id="rId7" o:title=""/>
+                  <o:lock v:ext="edit" aspectratio="f"/>
                 </v:shape>
-                <v:shape id="Graphic 11" o:spid="_x0000_s1035" style="position:absolute;left:5420;top:74455;width:387;height:12769;visibility:visible;mso-wrap-style:square;v-text-anchor:top" coordsize="38735,1276985" o:gfxdata="UEsDBBQABgAIAAAAIQDb4fbL7gAAAIUBAAATAAAAW0NvbnRlbnRfVHlwZXNdLnhtbHyQz07DMAyH&#10;70i8Q+QralM4IITa7kDhCAiNB7ASt43WOlEcyvb2pNu4IODoPz9/n1xv9vOkForiPDdwXVagiI23&#10;jocG3rdPxR0oScgWJ8/UwIEENu3lRb09BBKV0ywNjCmFe63FjDSjlD4Q50nv44wpl3HQAc0OB9I3&#10;VXWrjedEnIq03oC27qjHjympx31un0wiTQLq4bS4shrAECZnMGVTvbD9QSnOhDInjzsyuiBXWQP0&#10;r4R18jfgnHvJr4nOknrFmJ5xzhraRtHWf3Kkpfz/yGo5S+H73hkquyhdjr3R8m2lj09svwAAAP//&#10;AwBQSwMEFAAGAAgAAAAhAFr0LFu/AAAAFQEAAAsAAABfcmVscy8ucmVsc2zPwWrDMAwG4Ptg72B0&#10;X5TuUMaI01uh19I+gLGVxCy2jGSy9e1nemrHjpL4P0nD4SetZiPRyNnCruvBUPYcYp4tXC/Htw8w&#10;Wl0ObuVMFm6kcBhfX4Yzra62kC6xqGlKVgtLreUTUf1CyWnHhXKbTCzJ1VbKjMX5LzcTvvf9HuXR&#10;gPHJNKdgQU5hB+ZyK23zHztFL6w81c5zQp6m6P9TMfB3PtPWFCczVQtB9N4U2rp2HOA44NMz4y8A&#10;AAD//wMAUEsDBBQABgAIAAAAIQB8XgkawQAAANsAAAAPAAAAZHJzL2Rvd25yZXYueG1sRE9Ni8Iw&#10;EL0L/ocwgrc1VUGka5Qq6i7iQesePA7N2Ha3mZQmav33RljwNo/3ObNFaypxo8aVlhUMBxEI4szq&#10;knMFP6fNxxSE88gaK8uk4EEOFvNuZ4axtnc+0i31uQgh7GJUUHhfx1K6rCCDbmBr4sBdbGPQB9jk&#10;Ujd4D+GmkqMomkiDJYeGAmtaFZT9pVej4Pp12NH6vF2aZL8f12lO2W9CSvV7bfIJwlPr3+J/97cO&#10;84fw+iUcIOdPAAAA//8DAFBLAQItABQABgAIAAAAIQDb4fbL7gAAAIUBAAATAAAAAAAAAAAAAAAA&#10;AAAAAABbQ29udGVudF9UeXBlc10ueG1sUEsBAi0AFAAGAAgAAAAhAFr0LFu/AAAAFQEAAAsAAAAA&#10;AAAAAAAAAAAAHwEAAF9yZWxzLy5yZWxzUEsBAi0AFAAGAAgAAAAhAHxeCRrBAAAA2wAAAA8AAAAA&#10;AAAAAAAAAAAABwIAAGRycy9kb3ducmV2LnhtbFBLBQYAAAAAAwADALcAAAD1AgAAAAA=&#10;" path="m38112,1255242l21590,1238719r-5055,l,1255242r,5055l16535,1276832r5055,l38112,1260297r,-2528l38112,1255242xem38112,1007503l21590,990968r-5055,l,1007503r,5055l16535,1029081r5055,l38112,1012558r,-2527l38112,1007503xem38112,759764l21590,743229r-5055,l,759764r,5055l16535,781342r5055,l38112,764819r,-2527l38112,759764xem38112,512013l21590,495490r-5055,l,512013r,5054l16535,533603r5055,l38112,517067r,-2527l38112,512013xem38112,264274l21590,247738r-5055,l,264274r,5054l16535,285851r5055,l38112,269328r,-2527l38112,264274xem38112,16535l21590,,16535,,,16535r,5055l16535,38112r5055,l38112,21590r,-2528l38112,16535xe" stroked="f">
-                  <v:path arrowok="t"/>
+                <v:shape id="Graphic 11" o:spid="_x0000_s1026" o:spt="100" style="position:absolute;left:542010;top:7445501;height:1276985;width:38735;" fillcolor="#FFFFFF" filled="t" stroked="f" coordsize="38735,1276985" o:gfxdata="UEsDBAoAAAAAAIdO4kAAAAAAAAAAAAAAAAAEAAAAZHJzL1BLAwQUAAAACACHTuJAs7PRbbsAAADb&#10;AAAADwAAAGRycy9kb3ducmV2LnhtbEVPS4vCMBC+L/gfwgh7WTSt4Faq0YMgiJfFB/U6NGMfNpPa&#10;pD7+vVlY2Nt8fM9ZrJ6mEXfqXGVZQTyOQBDnVldcKDgdN6MZCOeRNTaWScGLHKyWg48Fpto+eE/3&#10;gy9ECGGXooLS+zaV0uUlGXRj2xIH7mI7gz7ArpC6w0cIN42cRNG3NFhxaCixpXVJ+fXQGwU135Lp&#10;Mcv6PquSXf3T9vX1/KXU5zCO5iA8Pf2/+M+91WF+DL+/hAPk8g1QSwMEFAAAAAgAh07iQDMvBZ47&#10;AAAAOQAAABAAAABkcnMvc2hhcGV4bWwueG1ss7GvyM1RKEstKs7Mz7NVMtQzUFJIzUvOT8nMS7dV&#10;Cg1x07VQUiguScxLSczJz0u1VapMLVayt+PlAgBQSwMECgAAAAAAh07iQAAAAAAAAAAAAAAAAAYA&#10;AABfcmVscy9QSwMEFAAAAAgAh07iQNVcJijMAAAAjwEAAAsAAABfcmVscy8ucmVsc6WQsWoDMQyG&#10;90DfwWjv+ZKhlBBftkLWkEJXYevuTM6Wscw1efu4lEIvZMugQb/Q9wnt9pcwqZmyeI4G1k0LiqJl&#10;5+Ng4PP08foOSgpGhxNHMnAlgX33stodacJSl2T0SVSlRDEwlpK2WosdKaA0nCjWSc85YKltHnRC&#10;e8aB9KZt33T+z4BuwVQHZyAf3AbU6Zqq+Y4dvM0s3JfGctDc994+omoZMdFXmCoG80DFgMvym9bT&#10;mlqgH5vXT5odf8cjzUvxT5hp/vPqxRu7G1BLAwQUAAAACACHTuJAWuMRZvcAAADiAQAAEwAAAFtD&#10;b250ZW50X1R5cGVzXS54bWyVkU1PxCAQhu8m/gcyV9NSPRhjSvdg9ahG1x8wgWlLtgXCYN3999L9&#10;uBjXxCPMvM/7BOrVdhrFTJGtdwquywoEOe2Ndb2Cj/VTcQeCEzqDo3ekYEcMq+byol7vArHIaccK&#10;hpTCvZSsB5qQSx/I5Unn44QpH2MvA+oN9iRvqupWau8SuVSkhQFN3VKHn2MSj9t8fTCJNDKIh8Pi&#10;0qUAQxitxpRN5ezMj5bi2FDm5H6HBxv4KmuA/LVhmZwvOOZe8tNEa0i8YkzPOGUNaSJL479cpLn8&#10;G7JYTlz4rrOayjZym2NvNJ+sztF5wEAZ/V/8+5I7weX+h5pvUEsBAhQAFAAAAAgAh07iQFrjEWb3&#10;AAAA4gEAABMAAAAAAAAAAQAgAAAAjAIAAFtDb250ZW50X1R5cGVzXS54bWxQSwECFAAKAAAAAACH&#10;TuJAAAAAAAAAAAAAAAAABgAAAAAAAAAAABAAAABzAQAAX3JlbHMvUEsBAhQAFAAAAAgAh07iQNVc&#10;JijMAAAAjwEAAAsAAAAAAAAAAQAgAAAAlwEAAF9yZWxzLy5yZWxzUEsBAhQACgAAAAAAh07iQAAA&#10;AAAAAAAAAAAAAAQAAAAAAAAAAAAQAAAAAAAAAGRycy9QSwECFAAUAAAACACHTuJAs7PRbbsAAADb&#10;AAAADwAAAAAAAAABACAAAAAiAAAAZHJzL2Rvd25yZXYueG1sUEsBAhQAFAAAAAgAh07iQDMvBZ47&#10;AAAAOQAAABAAAAAAAAAAAQAgAAAACgEAAGRycy9zaGFwZXhtbC54bWxQSwUGAAAAAAYABgBbAQAA&#10;tAMAAAAA&#10;" path="m38112,1255242l21590,1238719,16535,1238719,0,1255242,0,1260297,16535,1276832,21590,1276832,38112,1260297,38112,1257769,38112,1255242xem38112,1007503l21590,990968,16535,990968,0,1007503,0,1012558,16535,1029081,21590,1029081,38112,1012558,38112,1010031,38112,1007503xem38112,759764l21590,743229,16535,743229,0,759764,0,764819,16535,781342,21590,781342,38112,764819,38112,762292,38112,759764xem38112,512013l21590,495490,16535,495490,0,512013,0,517067,16535,533603,21590,533603,38112,517067,38112,514540,38112,512013xem38112,264274l21590,247738,16535,247738,0,264274,0,269328,16535,285851,21590,285851,38112,269328,38112,266801,38112,264274xem38112,16535l21590,0,16535,0,0,16535,0,21590,16535,38112,21590,38112,38112,21590,38112,19062,38112,16535xe">
+                  <v:fill on="t" focussize="0,0"/>
+                  <v:stroke on="f"/>
+                  <v:imagedata o:title=""/>
+                  <o:lock v:ext="edit" aspectratio="f"/>
+                  <v:textbox inset="0mm,0mm,0mm,0mm"/>
                 </v:shape>
-                <w10:wrap anchorx="page" anchory="page"/>
               </v:group>
             </w:pict>
           </mc:Fallback>
@@ -2984,7 +3238,7 @@
     </w:p>
     <w:p>
       <w:pPr>
-        <w:pStyle w:val="2"/>
+        <w:pStyle w:val="3"/>
         <w:rPr>
           <w:bCs w:val="0"/>
         </w:rPr>
@@ -2995,44 +3249,42 @@
         </w:rPr>
         <w:br w:type="column"/>
       </w:r>
-      <w:proofErr w:type="spellStart"/>
       <w:r>
         <w:rPr>
           <w:bCs w:val="0"/>
           <w:color w:val="404040" w:themeColor="text1" w:themeTint="BF"/>
-        </w:rPr>
-        <w:t>Vohidov</w:t>
-      </w:r>
-      <w:proofErr w:type="spellEnd"/>
-      <w:r>
-        <w:rPr>
-          <w:bCs w:val="0"/>
-          <w:color w:val="404040" w:themeColor="text1" w:themeTint="BF"/>
-        </w:rPr>
-        <w:t xml:space="preserve"> </w:t>
-      </w:r>
-      <w:proofErr w:type="spellStart"/>
-      <w:r>
-        <w:rPr>
-          <w:bCs w:val="0"/>
-          <w:color w:val="404040" w:themeColor="text1" w:themeTint="BF"/>
-        </w:rPr>
-        <w:t>Sarvarbek</w:t>
-      </w:r>
-      <w:proofErr w:type="spellEnd"/>
+          <w14:textFill>
+            <w14:solidFill>
+              <w14:schemeClr w14:val="tx1">
+                <w14:lumMod w14:val="75000"/>
+                <w14:lumOff w14:val="25000"/>
+              </w14:schemeClr>
+            </w14:solidFill>
+          </w14:textFill>
+        </w:rPr>
+        <w:t>Vohidov Sarvarbek</w:t>
+      </w:r>
       <w:r>
         <w:rPr>
           <w:bCs w:val="0"/>
           <w:color w:val="404040" w:themeColor="text1" w:themeTint="BF"/>
           <w:spacing w:val="-8"/>
           <w:w w:val="90"/>
+          <w14:textFill>
+            <w14:solidFill>
+              <w14:schemeClr w14:val="tx1">
+                <w14:lumMod w14:val="75000"/>
+                <w14:lumOff w14:val="25000"/>
+              </w14:schemeClr>
+            </w14:solidFill>
+          </w14:textFill>
         </w:rPr>
         <w:t xml:space="preserve"> </w:t>
       </w:r>
     </w:p>
     <w:p>
       <w:pPr>
-        <w:pStyle w:val="4"/>
+        <w:pStyle w:val="5"/>
         <w:ind w:left="25"/>
         <w:rPr>
           <w:sz w:val="28"/>
@@ -3046,23 +3298,7 @@
           <w:szCs w:val="28"/>
           <w:vertAlign w:val="subscript"/>
         </w:rPr>
-        <w:t>Uzbekistan</w:t>
-      </w:r>
-      <w:r>
-        <w:rPr>
-          <w:sz w:val="28"/>
-          <w:szCs w:val="28"/>
-          <w:vertAlign w:val="subscript"/>
-        </w:rPr>
-        <w:t xml:space="preserve"> / </w:t>
-      </w:r>
-      <w:r>
-        <w:rPr>
-          <w:sz w:val="28"/>
-          <w:szCs w:val="28"/>
-          <w:vertAlign w:val="subscript"/>
-        </w:rPr>
-        <w:t>Tashkent</w:t>
+        <w:t>Uzbekistan / Tashkent</w:t>
       </w:r>
     </w:p>
     <w:p>
@@ -3129,23 +3365,41 @@
         </w:rPr>
         <w:t xml:space="preserve"> </w:t>
       </w:r>
-      <w:hyperlink r:id="rId14" w:history="1">
-        <w:r>
-          <w:rPr>
-            <w:rStyle w:val="a7"/>
-            <w:color w:val="A6A6A6" w:themeColor="background1" w:themeShade="A6"/>
-            <w:spacing w:val="-2"/>
-            <w:w w:val="95"/>
-            <w:sz w:val="14"/>
-            <w:szCs w:val="20"/>
-          </w:rPr>
-          <w:t>tylertheunknownss@gmail.com</w:t>
-        </w:r>
-      </w:hyperlink>
-    </w:p>
-    <w:p>
-      <w:pPr>
-        <w:pStyle w:val="2"/>
+      <w:r>
+        <w:fldChar w:fldCharType="begin"/>
+      </w:r>
+      <w:r>
+        <w:instrText xml:space="preserve"> HYPERLINK "mailto:tylertheunknownss@gmail.com" </w:instrText>
+      </w:r>
+      <w:r>
+        <w:fldChar w:fldCharType="separate"/>
+      </w:r>
+      <w:r>
+        <w:rPr>
+          <w:rStyle w:val="10"/>
+          <w:color w:val="A6A6A6" w:themeColor="background1" w:themeShade="A6"/>
+          <w:spacing w:val="-2"/>
+          <w:w w:val="95"/>
+          <w:sz w:val="14"/>
+          <w:szCs w:val="20"/>
+        </w:rPr>
+        <w:t>tylertheunknownss@gmail.com</w:t>
+      </w:r>
+      <w:r>
+        <w:rPr>
+          <w:rStyle w:val="10"/>
+          <w:color w:val="A6A6A6" w:themeColor="background1" w:themeShade="A6"/>
+          <w:spacing w:val="-2"/>
+          <w:w w:val="95"/>
+          <w:sz w:val="14"/>
+          <w:szCs w:val="20"/>
+        </w:rPr>
+        <w:fldChar w:fldCharType="end"/>
+      </w:r>
+    </w:p>
+    <w:p>
+      <w:pPr>
+        <w:pStyle w:val="3"/>
       </w:pPr>
       <w:r>
         <w:rPr>
@@ -3164,19 +3418,11 @@
     </w:p>
     <w:p>
       <w:pPr>
-        <w:pStyle w:val="4"/>
+        <w:pStyle w:val="5"/>
         <w:ind w:left="25"/>
       </w:pPr>
       <w:r>
-        <w:t xml:space="preserve">PDP </w:t>
-      </w:r>
-      <w:proofErr w:type="spellStart"/>
-      <w:r>
-        <w:t>Shool</w:t>
-      </w:r>
-      <w:proofErr w:type="spellEnd"/>
-      <w:r>
-        <w:t xml:space="preserve"> / Ecosystem</w:t>
+        <w:t>PDP Shool / Ecosystem</w:t>
       </w:r>
     </w:p>
     <w:p>
@@ -3184,7 +3430,9 @@
         <w:spacing w:before="156"/>
         <w:ind w:left="25"/>
         <w:rPr>
+          <w:rFonts w:hint="default"/>
           <w:sz w:val="16"/>
+          <w:lang w:val="en-US"/>
         </w:rPr>
       </w:pPr>
       <w:r>
@@ -3216,7 +3464,6 @@
           <w:sz w:val="16"/>
         </w:rPr>
       </w:pPr>
-      <w:proofErr w:type="gramStart"/>
       <w:r>
         <w:rPr>
           <w:b/>
@@ -3248,7 +3495,6 @@
         </w:rPr>
         <w:t>:</w:t>
       </w:r>
-      <w:proofErr w:type="gramEnd"/>
       <w:r>
         <w:rPr>
           <w:b/>
@@ -3264,7 +3510,7 @@
       <w:type w:val="continuous"/>
       <w:pgSz w:w="11910" w:h="16850"/>
       <w:pgMar w:top="1420" w:right="850" w:bottom="280" w:left="708" w:header="720" w:footer="720" w:gutter="0"/>
-      <w:cols w:num="3" w:space="720" w:equalWidth="0">
+      <w:cols w:equalWidth="0" w:num="3">
         <w:col w:w="2351" w:space="2089"/>
         <w:col w:w="2401" w:space="1028"/>
         <w:col w:w="2483"/>
@@ -3274,379 +3520,303 @@
 </w:document>
 </file>
 
-<file path=word/endnotes.xml><?xml version="1.0" encoding="utf-8"?>
-<w:endnotes xmlns:wpc="http://schemas.microsoft.com/office/word/2010/wordprocessingCanvas" xmlns:cx="http://schemas.microsoft.com/office/drawing/2014/chartex" xmlns:cx1="http://schemas.microsoft.com/office/drawing/2015/9/8/chartex" xmlns:cx2="http://schemas.microsoft.com/office/drawing/2015/10/21/chartex" xmlns:cx3="http://schemas.microsoft.com/office/drawing/2016/5/9/chartex" xmlns:cx4="http://schemas.microsoft.com/office/drawing/2016/5/10/chartex" xmlns:cx5="http://schemas.microsoft.com/office/drawing/2016/5/11/chartex" xmlns:cx6="http://schemas.microsoft.com/office/drawing/2016/5/12/chartex" xmlns:cx7="http://schemas.microsoft.com/office/drawing/2016/5/13/chartex" xmlns:cx8="http://schemas.microsoft.com/office/drawing/2016/5/14/chartex" xmlns:mc="http://schemas.openxmlformats.org/markup-compatibility/2006" xmlns:aink="http://schemas.microsoft.com/office/drawing/2016/ink" xmlns:am3d="http://schemas.microsoft.com/office/drawing/2017/model3d" xmlns:o="urn:schemas-microsoft-com:office:office" xmlns:r="http://schemas.openxmlformats.org/officeDocument/2006/relationships" xmlns:m="http://schemas.openxmlformats.org/officeDocument/2006/math" xmlns:v="urn:schemas-microsoft-com:vml" xmlns:wp14="http://schemas.microsoft.com/office/word/2010/wordprocessingDrawing" xmlns:wp="http://schemas.openxmlformats.org/drawingml/2006/wordprocessingDrawing" xmlns:w10="urn:schemas-microsoft-com:office:word" xmlns:w="http://schemas.openxmlformats.org/wordprocessingml/2006/main" xmlns:w14="http://schemas.microsoft.com/office/word/2010/wordml" xmlns:w15="http://schemas.microsoft.com/office/word/2012/wordml" xmlns:w16cex="http://schemas.microsoft.com/office/word/2018/wordml/cex" xmlns:w16cid="http://schemas.microsoft.com/office/word/2016/wordml/cid" xmlns:w16="http://schemas.microsoft.com/office/word/2018/wordml" xmlns:w16sdtdh="http://schemas.microsoft.com/office/word/2020/wordml/sdtdatahash" xmlns:w16se="http://schemas.microsoft.com/office/word/2015/wordml/symex" xmlns:wpg="http://schemas.microsoft.com/office/word/2010/wordprocessingGroup" xmlns:wpi="http://schemas.microsoft.com/office/word/2010/wordprocessingInk" xmlns:wne="http://schemas.microsoft.com/office/word/2006/wordml" xmlns:wps="http://schemas.microsoft.com/office/word/2010/wordprocessingShape" mc:Ignorable="w14 w15 w16se w16cid w16 w16cex w16sdtdh wp14">
-  <w:endnote w:type="separator" w:id="-1">
-    <w:p>
-      <w:r>
-        <w:separator/>
-      </w:r>
-    </w:p>
-  </w:endnote>
-  <w:endnote w:type="continuationSeparator" w:id="0">
-    <w:p>
-      <w:r>
-        <w:continuationSeparator/>
-      </w:r>
-    </w:p>
-  </w:endnote>
-</w:endnotes>
-</file>
-
-<file path=word/footnotes.xml><?xml version="1.0" encoding="utf-8"?>
-<w:footnotes xmlns:wpc="http://schemas.microsoft.com/office/word/2010/wordprocessingCanvas" xmlns:cx="http://schemas.microsoft.com/office/drawing/2014/chartex" xmlns:cx1="http://schemas.microsoft.com/office/drawing/2015/9/8/chartex" xmlns:cx2="http://schemas.microsoft.com/office/drawing/2015/10/21/chartex" xmlns:cx3="http://schemas.microsoft.com/office/drawing/2016/5/9/chartex" xmlns:cx4="http://schemas.microsoft.com/office/drawing/2016/5/10/chartex" xmlns:cx5="http://schemas.microsoft.com/office/drawing/2016/5/11/chartex" xmlns:cx6="http://schemas.microsoft.com/office/drawing/2016/5/12/chartex" xmlns:cx7="http://schemas.microsoft.com/office/drawing/2016/5/13/chartex" xmlns:cx8="http://schemas.microsoft.com/office/drawing/2016/5/14/chartex" xmlns:mc="http://schemas.openxmlformats.org/markup-compatibility/2006" xmlns:aink="http://schemas.microsoft.com/office/drawing/2016/ink" xmlns:am3d="http://schemas.microsoft.com/office/drawing/2017/model3d" xmlns:o="urn:schemas-microsoft-com:office:office" xmlns:r="http://schemas.openxmlformats.org/officeDocument/2006/relationships" xmlns:m="http://schemas.openxmlformats.org/officeDocument/2006/math" xmlns:v="urn:schemas-microsoft-com:vml" xmlns:wp14="http://schemas.microsoft.com/office/word/2010/wordprocessingDrawing" xmlns:wp="http://schemas.openxmlformats.org/drawingml/2006/wordprocessingDrawing" xmlns:w10="urn:schemas-microsoft-com:office:word" xmlns:w="http://schemas.openxmlformats.org/wordprocessingml/2006/main" xmlns:w14="http://schemas.microsoft.com/office/word/2010/wordml" xmlns:w15="http://schemas.microsoft.com/office/word/2012/wordml" xmlns:w16cex="http://schemas.microsoft.com/office/word/2018/wordml/cex" xmlns:w16cid="http://schemas.microsoft.com/office/word/2016/wordml/cid" xmlns:w16="http://schemas.microsoft.com/office/word/2018/wordml" xmlns:w16sdtdh="http://schemas.microsoft.com/office/word/2020/wordml/sdtdatahash" xmlns:w16se="http://schemas.microsoft.com/office/word/2015/wordml/symex" xmlns:wpg="http://schemas.microsoft.com/office/word/2010/wordprocessingGroup" xmlns:wpi="http://schemas.microsoft.com/office/word/2010/wordprocessingInk" xmlns:wne="http://schemas.microsoft.com/office/word/2006/wordml" xmlns:wps="http://schemas.microsoft.com/office/word/2010/wordprocessingShape" mc:Ignorable="w14 w15 w16se w16cid w16 w16cex w16sdtdh wp14">
-  <w:footnote w:type="separator" w:id="-1">
-    <w:p>
-      <w:r>
-        <w:separator/>
-      </w:r>
-    </w:p>
-  </w:footnote>
-  <w:footnote w:type="continuationSeparator" w:id="0">
-    <w:p>
-      <w:r>
-        <w:continuationSeparator/>
-      </w:r>
-    </w:p>
-  </w:footnote>
-</w:footnotes>
-</file>
-
 <file path=word/styles.xml><?xml version="1.0" encoding="utf-8"?>
-<w:styles xmlns:mc="http://schemas.openxmlformats.org/markup-compatibility/2006" xmlns:r="http://schemas.openxmlformats.org/officeDocument/2006/relationships" xmlns:w="http://schemas.openxmlformats.org/wordprocessingml/2006/main" xmlns:w14="http://schemas.microsoft.com/office/word/2010/wordml" xmlns:w15="http://schemas.microsoft.com/office/word/2012/wordml" xmlns:w16cex="http://schemas.microsoft.com/office/word/2018/wordml/cex" xmlns:w16cid="http://schemas.microsoft.com/office/word/2016/wordml/cid" xmlns:w16="http://schemas.microsoft.com/office/word/2018/wordml" xmlns:w16sdtdh="http://schemas.microsoft.com/office/word/2020/wordml/sdtdatahash" xmlns:w16se="http://schemas.microsoft.com/office/word/2015/wordml/symex" mc:Ignorable="w14 w15 w16se w16cid w16 w16cex w16sdtdh">
+<w:styles xmlns:mc="http://schemas.openxmlformats.org/markup-compatibility/2006" xmlns:o="urn:schemas-microsoft-com:office:office" xmlns:r="http://schemas.openxmlformats.org/officeDocument/2006/relationships" xmlns:m="http://schemas.openxmlformats.org/officeDocument/2006/math" xmlns:v="urn:schemas-microsoft-com:vml" xmlns:w="http://schemas.openxmlformats.org/wordprocessingml/2006/main" xmlns:w14="http://schemas.microsoft.com/office/word/2010/wordml" xmlns:w10="urn:schemas-microsoft-com:office:word" xmlns:sl="http://schemas.openxmlformats.org/schemaLibrary/2006/main" xmlns:wpsCustomData="http://www.wps.cn/officeDocument/2013/wpsCustomData" mc:Ignorable="w14">
   <w:docDefaults>
     <w:rPrDefault>
       <w:rPr>
-        <w:rFonts w:asciiTheme="minorHAnsi" w:eastAsiaTheme="minorHAnsi" w:hAnsiTheme="minorHAnsi" w:cstheme="minorBidi"/>
-        <w:lang w:val="en-US" w:eastAsia="en-US" w:bidi="ar-SA"/>
+        <w:rFonts w:ascii="Times New Roman" w:hAnsi="Times New Roman" w:eastAsia="SimSun" w:cs="Times New Roman"/>
       </w:rPr>
     </w:rPrDefault>
     <w:pPrDefault/>
   </w:docDefaults>
-  <w:latentStyles w:defLockedState="0" w:defUIPriority="0" w:defSemiHidden="0" w:defUnhideWhenUsed="0" w:defQFormat="0" w:count="376">
-    <w:lsdException w:name="Normal" w:uiPriority="1" w:qFormat="1"/>
-    <w:lsdException w:name="heading 1" w:uiPriority="1" w:qFormat="1"/>
-    <w:lsdException w:name="heading 2" w:uiPriority="1" w:qFormat="1"/>
-    <w:lsdException w:name="heading 3" w:uiPriority="1" w:qFormat="1"/>
-    <w:lsdException w:name="heading 4" w:uiPriority="1" w:qFormat="1"/>
-    <w:lsdException w:name="heading 5" w:uiPriority="1" w:qFormat="1"/>
-    <w:lsdException w:name="heading 6" w:semiHidden="1" w:unhideWhenUsed="1" w:qFormat="1"/>
-    <w:lsdException w:name="heading 7" w:semiHidden="1" w:unhideWhenUsed="1" w:qFormat="1"/>
-    <w:lsdException w:name="heading 8" w:semiHidden="1" w:unhideWhenUsed="1" w:qFormat="1"/>
-    <w:lsdException w:name="heading 9" w:semiHidden="1" w:unhideWhenUsed="1" w:qFormat="1"/>
-    <w:lsdException w:name="caption" w:semiHidden="1" w:unhideWhenUsed="1" w:qFormat="1"/>
-    <w:lsdException w:name="Title" w:uiPriority="1" w:qFormat="1"/>
-    <w:lsdException w:name="Default Paragraph Font" w:semiHidden="1" w:uiPriority="1" w:unhideWhenUsed="1"/>
-    <w:lsdException w:name="Body Text" w:uiPriority="1" w:qFormat="1"/>
-    <w:lsdException w:name="Subtitle" w:qFormat="1"/>
-    <w:lsdException w:name="Strong" w:qFormat="1"/>
-    <w:lsdException w:name="Emphasis" w:qFormat="1"/>
-    <w:lsdException w:name="HTML Top of Form" w:semiHidden="1" w:uiPriority="99" w:unhideWhenUsed="1"/>
-    <w:lsdException w:name="HTML Bottom of Form" w:semiHidden="1" w:uiPriority="99" w:unhideWhenUsed="1"/>
-    <w:lsdException w:name="Normal Table" w:semiHidden="1" w:unhideWhenUsed="1"/>
-    <w:lsdException w:name="No List" w:semiHidden="1" w:uiPriority="99" w:unhideWhenUsed="1"/>
-    <w:lsdException w:name="Outline List 1" w:semiHidden="1" w:uiPriority="99" w:unhideWhenUsed="1"/>
-    <w:lsdException w:name="Outline List 2" w:semiHidden="1" w:uiPriority="99" w:unhideWhenUsed="1"/>
-    <w:lsdException w:name="Outline List 3" w:semiHidden="1" w:uiPriority="99" w:unhideWhenUsed="1"/>
-    <w:lsdException w:name="Table Simple 1" w:semiHidden="1" w:unhideWhenUsed="1"/>
-    <w:lsdException w:name="Table Simple 2" w:semiHidden="1" w:unhideWhenUsed="1"/>
-    <w:lsdException w:name="Table Simple 3" w:semiHidden="1" w:unhideWhenUsed="1"/>
-    <w:lsdException w:name="Table Classic 1" w:semiHidden="1" w:unhideWhenUsed="1"/>
-    <w:lsdException w:name="Table Classic 2" w:semiHidden="1" w:unhideWhenUsed="1"/>
-    <w:lsdException w:name="Table Classic 3" w:semiHidden="1" w:unhideWhenUsed="1"/>
-    <w:lsdException w:name="Table Classic 4" w:semiHidden="1" w:unhideWhenUsed="1"/>
-    <w:lsdException w:name="Table Colorful 1" w:semiHidden="1" w:unhideWhenUsed="1"/>
-    <w:lsdException w:name="Table Colorful 2" w:semiHidden="1" w:unhideWhenUsed="1"/>
-    <w:lsdException w:name="Table Colorful 3" w:semiHidden="1" w:unhideWhenUsed="1"/>
-    <w:lsdException w:name="Table Columns 1" w:semiHidden="1" w:unhideWhenUsed="1"/>
-    <w:lsdException w:name="Table Columns 2" w:semiHidden="1" w:unhideWhenUsed="1"/>
-    <w:lsdException w:name="Table Columns 3" w:semiHidden="1" w:unhideWhenUsed="1"/>
-    <w:lsdException w:name="Table Columns 4" w:semiHidden="1" w:unhideWhenUsed="1"/>
-    <w:lsdException w:name="Table Columns 5" w:semiHidden="1" w:unhideWhenUsed="1"/>
-    <w:lsdException w:name="Table Grid 1" w:semiHidden="1" w:unhideWhenUsed="1"/>
-    <w:lsdException w:name="Table Grid 2" w:semiHidden="1" w:unhideWhenUsed="1"/>
-    <w:lsdException w:name="Table Grid 3" w:semiHidden="1" w:unhideWhenUsed="1"/>
-    <w:lsdException w:name="Table Grid 4" w:semiHidden="1" w:unhideWhenUsed="1"/>
-    <w:lsdException w:name="Table Grid 5" w:semiHidden="1" w:unhideWhenUsed="1"/>
-    <w:lsdException w:name="Table Grid 6" w:semiHidden="1" w:unhideWhenUsed="1"/>
-    <w:lsdException w:name="Table Grid 7" w:semiHidden="1" w:unhideWhenUsed="1"/>
-    <w:lsdException w:name="Table Grid 8" w:semiHidden="1" w:unhideWhenUsed="1"/>
-    <w:lsdException w:name="Table List 1" w:semiHidden="1" w:unhideWhenUsed="1"/>
-    <w:lsdException w:name="Table List 2" w:semiHidden="1" w:unhideWhenUsed="1"/>
-    <w:lsdException w:name="Table List 3" w:semiHidden="1" w:unhideWhenUsed="1"/>
-    <w:lsdException w:name="Table List 4" w:semiHidden="1" w:unhideWhenUsed="1"/>
-    <w:lsdException w:name="Table List 5" w:semiHidden="1" w:unhideWhenUsed="1"/>
-    <w:lsdException w:name="Table List 6" w:semiHidden="1" w:unhideWhenUsed="1"/>
-    <w:lsdException w:name="Table List 7" w:semiHidden="1" w:unhideWhenUsed="1"/>
-    <w:lsdException w:name="Table List 8" w:semiHidden="1" w:unhideWhenUsed="1"/>
-    <w:lsdException w:name="Table 3D effects 1" w:semiHidden="1" w:unhideWhenUsed="1"/>
-    <w:lsdException w:name="Table 3D effects 2" w:semiHidden="1" w:unhideWhenUsed="1"/>
-    <w:lsdException w:name="Table 3D effects 3" w:semiHidden="1" w:unhideWhenUsed="1"/>
-    <w:lsdException w:name="Table Contemporary" w:semiHidden="1" w:unhideWhenUsed="1"/>
-    <w:lsdException w:name="Table Elegant" w:semiHidden="1" w:unhideWhenUsed="1"/>
-    <w:lsdException w:name="Table Professional" w:semiHidden="1" w:unhideWhenUsed="1"/>
-    <w:lsdException w:name="Table Subtle 1" w:semiHidden="1" w:unhideWhenUsed="1"/>
-    <w:lsdException w:name="Table Subtle 2" w:semiHidden="1" w:unhideWhenUsed="1"/>
-    <w:lsdException w:name="Table Web 1" w:semiHidden="1" w:unhideWhenUsed="1"/>
-    <w:lsdException w:name="Table Web 2" w:semiHidden="1" w:unhideWhenUsed="1"/>
-    <w:lsdException w:name="Table Web 3" w:semiHidden="1" w:unhideWhenUsed="1"/>
-    <w:lsdException w:name="Table Theme" w:semiHidden="1" w:unhideWhenUsed="1"/>
-    <w:lsdException w:name="Placeholder Text" w:semiHidden="1" w:uiPriority="99"/>
-    <w:lsdException w:name="No Spacing" w:uiPriority="99"/>
-    <w:lsdException w:name="Light Shading" w:uiPriority="60"/>
-    <w:lsdException w:name="Light List" w:uiPriority="61"/>
-    <w:lsdException w:name="Light Grid" w:uiPriority="62"/>
-    <w:lsdException w:name="Medium Shading 1" w:uiPriority="63"/>
-    <w:lsdException w:name="Medium Shading 2" w:uiPriority="64"/>
-    <w:lsdException w:name="Medium List 1" w:uiPriority="65"/>
-    <w:lsdException w:name="Medium List 2" w:uiPriority="66"/>
-    <w:lsdException w:name="Medium Grid 1" w:uiPriority="67"/>
-    <w:lsdException w:name="Medium Grid 2" w:uiPriority="68"/>
-    <w:lsdException w:name="Medium Grid 3" w:uiPriority="69"/>
-    <w:lsdException w:name="Dark List" w:uiPriority="70"/>
-    <w:lsdException w:name="Colorful Shading" w:uiPriority="71"/>
-    <w:lsdException w:name="Colorful List" w:uiPriority="72"/>
-    <w:lsdException w:name="Colorful Grid" w:uiPriority="73"/>
-    <w:lsdException w:name="Light Shading Accent 1" w:uiPriority="60"/>
-    <w:lsdException w:name="Light List Accent 1" w:uiPriority="61"/>
-    <w:lsdException w:name="Light Grid Accent 1" w:uiPriority="62"/>
-    <w:lsdException w:name="Medium Shading 1 Accent 1" w:uiPriority="63"/>
-    <w:lsdException w:name="Medium Shading 2 Accent 1" w:uiPriority="64"/>
-    <w:lsdException w:name="Medium List 1 Accent 1" w:uiPriority="65"/>
-    <w:lsdException w:name="Revision" w:semiHidden="1" w:uiPriority="99"/>
-    <w:lsdException w:name="List Paragraph" w:uiPriority="1" w:qFormat="1"/>
-    <w:lsdException w:name="Quote" w:uiPriority="99"/>
-    <w:lsdException w:name="Intense Quote" w:uiPriority="99"/>
-    <w:lsdException w:name="Medium List 2 Accent 1" w:uiPriority="66"/>
-    <w:lsdException w:name="Medium Grid 1 Accent 1" w:uiPriority="67"/>
-    <w:lsdException w:name="Medium Grid 2 Accent 1" w:uiPriority="68"/>
-    <w:lsdException w:name="Medium Grid 3 Accent 1" w:uiPriority="69"/>
-    <w:lsdException w:name="Dark List Accent 1" w:uiPriority="70"/>
-    <w:lsdException w:name="Colorful Shading Accent 1" w:uiPriority="71"/>
-    <w:lsdException w:name="Colorful List Accent 1" w:uiPriority="72"/>
-    <w:lsdException w:name="Colorful Grid Accent 1" w:uiPriority="73"/>
-    <w:lsdException w:name="Light Shading Accent 2" w:uiPriority="60"/>
-    <w:lsdException w:name="Light List Accent 2" w:uiPriority="61"/>
-    <w:lsdException w:name="Light Grid Accent 2" w:uiPriority="62"/>
-    <w:lsdException w:name="Medium Shading 1 Accent 2" w:uiPriority="63"/>
-    <w:lsdException w:name="Medium Shading 2 Accent 2" w:uiPriority="64"/>
-    <w:lsdException w:name="Medium List 1 Accent 2" w:uiPriority="65"/>
-    <w:lsdException w:name="Medium List 2 Accent 2" w:uiPriority="66"/>
-    <w:lsdException w:name="Medium Grid 1 Accent 2" w:uiPriority="67"/>
-    <w:lsdException w:name="Medium Grid 2 Accent 2" w:uiPriority="68"/>
-    <w:lsdException w:name="Medium Grid 3 Accent 2" w:uiPriority="69"/>
-    <w:lsdException w:name="Dark List Accent 2" w:uiPriority="70"/>
-    <w:lsdException w:name="Colorful Shading Accent 2" w:uiPriority="71"/>
-    <w:lsdException w:name="Colorful List Accent 2" w:uiPriority="72"/>
-    <w:lsdException w:name="Colorful Grid Accent 2" w:uiPriority="73"/>
-    <w:lsdException w:name="Light Shading Accent 3" w:uiPriority="60"/>
-    <w:lsdException w:name="Light List Accent 3" w:uiPriority="61"/>
-    <w:lsdException w:name="Light Grid Accent 3" w:uiPriority="62"/>
-    <w:lsdException w:name="Medium Shading 1 Accent 3" w:uiPriority="63"/>
-    <w:lsdException w:name="Medium Shading 2 Accent 3" w:uiPriority="64"/>
-    <w:lsdException w:name="Medium List 1 Accent 3" w:uiPriority="65"/>
-    <w:lsdException w:name="Medium List 2 Accent 3" w:uiPriority="66"/>
-    <w:lsdException w:name="Medium Grid 1 Accent 3" w:uiPriority="67"/>
-    <w:lsdException w:name="Medium Grid 2 Accent 3" w:uiPriority="68"/>
-    <w:lsdException w:name="Medium Grid 3 Accent 3" w:uiPriority="69"/>
-    <w:lsdException w:name="Dark List Accent 3" w:uiPriority="70"/>
-    <w:lsdException w:name="Colorful Shading Accent 3" w:uiPriority="71"/>
-    <w:lsdException w:name="Colorful List Accent 3" w:uiPriority="72"/>
-    <w:lsdException w:name="Colorful Grid Accent 3" w:uiPriority="73"/>
-    <w:lsdException w:name="Light Shading Accent 4" w:uiPriority="60"/>
-    <w:lsdException w:name="Light List Accent 4" w:uiPriority="61"/>
-    <w:lsdException w:name="Light Grid Accent 4" w:uiPriority="62"/>
-    <w:lsdException w:name="Medium Shading 1 Accent 4" w:uiPriority="63"/>
-    <w:lsdException w:name="Medium Shading 2 Accent 4" w:uiPriority="64"/>
-    <w:lsdException w:name="Medium List 1 Accent 4" w:uiPriority="65"/>
-    <w:lsdException w:name="Medium List 2 Accent 4" w:uiPriority="66"/>
-    <w:lsdException w:name="Medium Grid 1 Accent 4" w:uiPriority="67"/>
-    <w:lsdException w:name="Medium Grid 2 Accent 4" w:uiPriority="68"/>
-    <w:lsdException w:name="Medium Grid 3 Accent 4" w:uiPriority="69"/>
-    <w:lsdException w:name="Dark List Accent 4" w:uiPriority="70"/>
-    <w:lsdException w:name="Colorful Shading Accent 4" w:uiPriority="71"/>
-    <w:lsdException w:name="Colorful List Accent 4" w:uiPriority="72"/>
-    <w:lsdException w:name="Colorful Grid Accent 4" w:uiPriority="73"/>
-    <w:lsdException w:name="Light Shading Accent 5" w:uiPriority="60"/>
-    <w:lsdException w:name="Light List Accent 5" w:uiPriority="61"/>
-    <w:lsdException w:name="Light Grid Accent 5" w:uiPriority="62"/>
-    <w:lsdException w:name="Medium Shading 1 Accent 5" w:uiPriority="63"/>
-    <w:lsdException w:name="Medium Shading 2 Accent 5" w:uiPriority="64"/>
-    <w:lsdException w:name="Medium List 1 Accent 5" w:uiPriority="65"/>
-    <w:lsdException w:name="Medium List 2 Accent 5" w:uiPriority="66"/>
-    <w:lsdException w:name="Medium Grid 1 Accent 5" w:uiPriority="67"/>
-    <w:lsdException w:name="Medium Grid 2 Accent 5" w:uiPriority="68"/>
-    <w:lsdException w:name="Medium Grid 3 Accent 5" w:uiPriority="69"/>
-    <w:lsdException w:name="Dark List Accent 5" w:uiPriority="70"/>
-    <w:lsdException w:name="Colorful Shading Accent 5" w:uiPriority="71"/>
-    <w:lsdException w:name="Colorful List Accent 5" w:uiPriority="72"/>
-    <w:lsdException w:name="Colorful Grid Accent 5" w:uiPriority="73"/>
-    <w:lsdException w:name="Light Shading Accent 6" w:uiPriority="60"/>
-    <w:lsdException w:name="Light List Accent 6" w:uiPriority="61"/>
-    <w:lsdException w:name="Light Grid Accent 6" w:uiPriority="62"/>
-    <w:lsdException w:name="Medium Shading 1 Accent 6" w:uiPriority="63"/>
-    <w:lsdException w:name="Medium Shading 2 Accent 6" w:uiPriority="64"/>
-    <w:lsdException w:name="Medium List 1 Accent 6" w:uiPriority="65"/>
-    <w:lsdException w:name="Medium List 2 Accent 6" w:uiPriority="66"/>
-    <w:lsdException w:name="Medium Grid 1 Accent 6" w:uiPriority="67"/>
-    <w:lsdException w:name="Medium Grid 2 Accent 6" w:uiPriority="68"/>
-    <w:lsdException w:name="Medium Grid 3 Accent 6" w:uiPriority="69"/>
-    <w:lsdException w:name="Dark List Accent 6" w:uiPriority="70"/>
-    <w:lsdException w:name="Colorful Shading Accent 6" w:uiPriority="71"/>
-    <w:lsdException w:name="Colorful List Accent 6" w:uiPriority="72"/>
-    <w:lsdException w:name="Colorful Grid Accent 6" w:uiPriority="73"/>
-    <w:lsdException w:name="Subtle Emphasis" w:uiPriority="19" w:qFormat="1"/>
-    <w:lsdException w:name="Intense Emphasis" w:uiPriority="21" w:qFormat="1"/>
-    <w:lsdException w:name="Subtle Reference" w:uiPriority="31" w:qFormat="1"/>
-    <w:lsdException w:name="Intense Reference" w:uiPriority="32" w:qFormat="1"/>
-    <w:lsdException w:name="Book Title" w:uiPriority="33" w:qFormat="1"/>
-    <w:lsdException w:name="Bibliography" w:semiHidden="1" w:uiPriority="37" w:unhideWhenUsed="1"/>
-    <w:lsdException w:name="TOC Heading" w:semiHidden="1" w:uiPriority="39" w:unhideWhenUsed="1" w:qFormat="1"/>
-    <w:lsdException w:name="Plain Table 1" w:uiPriority="41"/>
-    <w:lsdException w:name="Plain Table 2" w:uiPriority="42"/>
-    <w:lsdException w:name="Plain Table 3" w:uiPriority="43"/>
-    <w:lsdException w:name="Plain Table 4" w:uiPriority="44"/>
-    <w:lsdException w:name="Plain Table 5" w:uiPriority="45"/>
-    <w:lsdException w:name="Grid Table Light" w:uiPriority="40"/>
-    <w:lsdException w:name="Grid Table 1 Light" w:uiPriority="46"/>
-    <w:lsdException w:name="Grid Table 2" w:uiPriority="47"/>
-    <w:lsdException w:name="Grid Table 3" w:uiPriority="48"/>
-    <w:lsdException w:name="Grid Table 4" w:uiPriority="49"/>
-    <w:lsdException w:name="Grid Table 5 Dark" w:uiPriority="50"/>
-    <w:lsdException w:name="Grid Table 6 Colorful" w:uiPriority="51"/>
-    <w:lsdException w:name="Grid Table 7 Colorful" w:uiPriority="52"/>
-    <w:lsdException w:name="Grid Table 1 Light Accent 1" w:uiPriority="46"/>
-    <w:lsdException w:name="Grid Table 2 Accent 1" w:uiPriority="47"/>
-    <w:lsdException w:name="Grid Table 3 Accent 1" w:uiPriority="48"/>
-    <w:lsdException w:name="Grid Table 4 Accent 1" w:uiPriority="49"/>
-    <w:lsdException w:name="Grid Table 5 Dark Accent 1" w:uiPriority="50"/>
-    <w:lsdException w:name="Grid Table 6 Colorful Accent 1" w:uiPriority="51"/>
-    <w:lsdException w:name="Grid Table 7 Colorful Accent 1" w:uiPriority="52"/>
-    <w:lsdException w:name="Grid Table 1 Light Accent 2" w:uiPriority="46"/>
-    <w:lsdException w:name="Grid Table 2 Accent 2" w:uiPriority="47"/>
-    <w:lsdException w:name="Grid Table 3 Accent 2" w:uiPriority="48"/>
-    <w:lsdException w:name="Grid Table 4 Accent 2" w:uiPriority="49"/>
-    <w:lsdException w:name="Grid Table 5 Dark Accent 2" w:uiPriority="50"/>
-    <w:lsdException w:name="Grid Table 6 Colorful Accent 2" w:uiPriority="51"/>
-    <w:lsdException w:name="Grid Table 7 Colorful Accent 2" w:uiPriority="52"/>
-    <w:lsdException w:name="Grid Table 1 Light Accent 3" w:uiPriority="46"/>
-    <w:lsdException w:name="Grid Table 2 Accent 3" w:uiPriority="47"/>
-    <w:lsdException w:name="Grid Table 3 Accent 3" w:uiPriority="48"/>
-    <w:lsdException w:name="Grid Table 4 Accent 3" w:uiPriority="49"/>
-    <w:lsdException w:name="Grid Table 5 Dark Accent 3" w:uiPriority="50"/>
-    <w:lsdException w:name="Grid Table 6 Colorful Accent 3" w:uiPriority="51"/>
-    <w:lsdException w:name="Grid Table 7 Colorful Accent 3" w:uiPriority="52"/>
-    <w:lsdException w:name="Grid Table 1 Light Accent 4" w:uiPriority="46"/>
-    <w:lsdException w:name="Grid Table 2 Accent 4" w:uiPriority="47"/>
-    <w:lsdException w:name="Grid Table 3 Accent 4" w:uiPriority="48"/>
-    <w:lsdException w:name="Grid Table 4 Accent 4" w:uiPriority="49"/>
-    <w:lsdException w:name="Grid Table 5 Dark Accent 4" w:uiPriority="50"/>
-    <w:lsdException w:name="Grid Table 6 Colorful Accent 4" w:uiPriority="51"/>
-    <w:lsdException w:name="Grid Table 7 Colorful Accent 4" w:uiPriority="52"/>
-    <w:lsdException w:name="Grid Table 1 Light Accent 5" w:uiPriority="46"/>
-    <w:lsdException w:name="Grid Table 2 Accent 5" w:uiPriority="47"/>
-    <w:lsdException w:name="Grid Table 3 Accent 5" w:uiPriority="48"/>
-    <w:lsdException w:name="Grid Table 4 Accent 5" w:uiPriority="49"/>
-    <w:lsdException w:name="Grid Table 5 Dark Accent 5" w:uiPriority="50"/>
-    <w:lsdException w:name="Grid Table 6 Colorful Accent 5" w:uiPriority="51"/>
-    <w:lsdException w:name="Grid Table 7 Colorful Accent 5" w:uiPriority="52"/>
-    <w:lsdException w:name="Grid Table 1 Light Accent 6" w:uiPriority="46"/>
-    <w:lsdException w:name="Grid Table 2 Accent 6" w:uiPriority="47"/>
-    <w:lsdException w:name="Grid Table 3 Accent 6" w:uiPriority="48"/>
-    <w:lsdException w:name="Grid Table 4 Accent 6" w:uiPriority="49"/>
-    <w:lsdException w:name="Grid Table 5 Dark Accent 6" w:uiPriority="50"/>
-    <w:lsdException w:name="Grid Table 6 Colorful Accent 6" w:uiPriority="51"/>
-    <w:lsdException w:name="Grid Table 7 Colorful Accent 6" w:uiPriority="52"/>
-    <w:lsdException w:name="List Table 1 Light" w:uiPriority="46"/>
-    <w:lsdException w:name="List Table 2" w:uiPriority="47"/>
-    <w:lsdException w:name="List Table 3" w:uiPriority="48"/>
-    <w:lsdException w:name="List Table 4" w:uiPriority="49"/>
-    <w:lsdException w:name="List Table 5 Dark" w:uiPriority="50"/>
-    <w:lsdException w:name="List Table 6 Colorful" w:uiPriority="51"/>
-    <w:lsdException w:name="List Table 7 Colorful" w:uiPriority="52"/>
-    <w:lsdException w:name="List Table 1 Light Accent 1" w:uiPriority="46"/>
-    <w:lsdException w:name="List Table 2 Accent 1" w:uiPriority="47"/>
-    <w:lsdException w:name="List Table 3 Accent 1" w:uiPriority="48"/>
-    <w:lsdException w:name="List Table 4 Accent 1" w:uiPriority="49"/>
-    <w:lsdException w:name="List Table 5 Dark Accent 1" w:uiPriority="50"/>
-    <w:lsdException w:name="List Table 6 Colorful Accent 1" w:uiPriority="51"/>
-    <w:lsdException w:name="List Table 7 Colorful Accent 1" w:uiPriority="52"/>
-    <w:lsdException w:name="List Table 1 Light Accent 2" w:uiPriority="46"/>
-    <w:lsdException w:name="List Table 2 Accent 2" w:uiPriority="47"/>
-    <w:lsdException w:name="List Table 3 Accent 2" w:uiPriority="48"/>
-    <w:lsdException w:name="List Table 4 Accent 2" w:uiPriority="49"/>
-    <w:lsdException w:name="List Table 5 Dark Accent 2" w:uiPriority="50"/>
-    <w:lsdException w:name="List Table 6 Colorful Accent 2" w:uiPriority="51"/>
-    <w:lsdException w:name="List Table 7 Colorful Accent 2" w:uiPriority="52"/>
-    <w:lsdException w:name="List Table 1 Light Accent 3" w:uiPriority="46"/>
-    <w:lsdException w:name="List Table 2 Accent 3" w:uiPriority="47"/>
-    <w:lsdException w:name="List Table 3 Accent 3" w:uiPriority="48"/>
-    <w:lsdException w:name="List Table 4 Accent 3" w:uiPriority="49"/>
-    <w:lsdException w:name="List Table 5 Dark Accent 3" w:uiPriority="50"/>
-    <w:lsdException w:name="List Table 6 Colorful Accent 3" w:uiPriority="51"/>
-    <w:lsdException w:name="List Table 7 Colorful Accent 3" w:uiPriority="52"/>
-    <w:lsdException w:name="List Table 1 Light Accent 4" w:uiPriority="46"/>
-    <w:lsdException w:name="List Table 2 Accent 4" w:uiPriority="47"/>
-    <w:lsdException w:name="List Table 3 Accent 4" w:uiPriority="48"/>
-    <w:lsdException w:name="List Table 4 Accent 4" w:uiPriority="49"/>
-    <w:lsdException w:name="List Table 5 Dark Accent 4" w:uiPriority="50"/>
-    <w:lsdException w:name="List Table 6 Colorful Accent 4" w:uiPriority="51"/>
-    <w:lsdException w:name="List Table 7 Colorful Accent 4" w:uiPriority="52"/>
-    <w:lsdException w:name="List Table 1 Light Accent 5" w:uiPriority="46"/>
-    <w:lsdException w:name="List Table 2 Accent 5" w:uiPriority="47"/>
-    <w:lsdException w:name="List Table 3 Accent 5" w:uiPriority="48"/>
-    <w:lsdException w:name="List Table 4 Accent 5" w:uiPriority="49"/>
-    <w:lsdException w:name="List Table 5 Dark Accent 5" w:uiPriority="50"/>
-    <w:lsdException w:name="List Table 6 Colorful Accent 5" w:uiPriority="51"/>
-    <w:lsdException w:name="List Table 7 Colorful Accent 5" w:uiPriority="52"/>
-    <w:lsdException w:name="List Table 1 Light Accent 6" w:uiPriority="46"/>
-    <w:lsdException w:name="List Table 2 Accent 6" w:uiPriority="47"/>
-    <w:lsdException w:name="List Table 3 Accent 6" w:uiPriority="48"/>
-    <w:lsdException w:name="List Table 4 Accent 6" w:uiPriority="49"/>
-    <w:lsdException w:name="List Table 5 Dark Accent 6" w:uiPriority="50"/>
-    <w:lsdException w:name="List Table 6 Colorful Accent 6" w:uiPriority="51"/>
-    <w:lsdException w:name="List Table 7 Colorful Accent 6" w:uiPriority="52"/>
-    <w:lsdException w:name="Mention" w:semiHidden="1" w:uiPriority="99" w:unhideWhenUsed="1"/>
-    <w:lsdException w:name="Smart Hyperlink" w:semiHidden="1" w:uiPriority="99" w:unhideWhenUsed="1"/>
-    <w:lsdException w:name="Hashtag" w:semiHidden="1" w:uiPriority="99" w:unhideWhenUsed="1"/>
-    <w:lsdException w:name="Unresolved Mention" w:semiHidden="1" w:uiPriority="99" w:unhideWhenUsed="1"/>
-    <w:lsdException w:name="Smart Link" w:semiHidden="1" w:uiPriority="99" w:unhideWhenUsed="1"/>
+  <w:latentStyles w:count="260" w:defQFormat="0" w:defUnhideWhenUsed="1" w:defSemiHidden="1" w:defUIPriority="99" w:defLockedState="0">
+    <w:lsdException w:qFormat="1" w:unhideWhenUsed="0" w:uiPriority="1" w:semiHidden="0" w:name="Normal"/>
+    <w:lsdException w:qFormat="1" w:unhideWhenUsed="0" w:uiPriority="1" w:semiHidden="0" w:name="heading 1"/>
+    <w:lsdException w:qFormat="1" w:unhideWhenUsed="0" w:uiPriority="1" w:semiHidden="0" w:name="heading 2"/>
+    <w:lsdException w:qFormat="1" w:unhideWhenUsed="0" w:uiPriority="1" w:semiHidden="0" w:name="heading 3"/>
+    <w:lsdException w:qFormat="1" w:unhideWhenUsed="0" w:uiPriority="1" w:semiHidden="0" w:name="heading 4"/>
+    <w:lsdException w:qFormat="1" w:unhideWhenUsed="0" w:uiPriority="1" w:semiHidden="0" w:name="heading 5"/>
+    <w:lsdException w:qFormat="1" w:uiPriority="0" w:name="heading 6"/>
+    <w:lsdException w:qFormat="1" w:uiPriority="0" w:name="heading 7"/>
+    <w:lsdException w:qFormat="1" w:uiPriority="0" w:name="heading 8"/>
+    <w:lsdException w:qFormat="1" w:uiPriority="0" w:name="heading 9"/>
+    <w:lsdException w:unhideWhenUsed="0" w:uiPriority="0" w:semiHidden="0" w:name="index 1"/>
+    <w:lsdException w:unhideWhenUsed="0" w:uiPriority="0" w:semiHidden="0" w:name="index 2"/>
+    <w:lsdException w:unhideWhenUsed="0" w:uiPriority="0" w:semiHidden="0" w:name="index 3"/>
+    <w:lsdException w:unhideWhenUsed="0" w:uiPriority="0" w:semiHidden="0" w:name="index 4"/>
+    <w:lsdException w:unhideWhenUsed="0" w:uiPriority="0" w:semiHidden="0" w:name="index 5"/>
+    <w:lsdException w:unhideWhenUsed="0" w:uiPriority="0" w:semiHidden="0" w:name="index 6"/>
+    <w:lsdException w:unhideWhenUsed="0" w:uiPriority="0" w:semiHidden="0" w:name="index 7"/>
+    <w:lsdException w:unhideWhenUsed="0" w:uiPriority="0" w:semiHidden="0" w:name="index 8"/>
+    <w:lsdException w:unhideWhenUsed="0" w:uiPriority="0" w:semiHidden="0" w:name="index 9"/>
+    <w:lsdException w:unhideWhenUsed="0" w:uiPriority="0" w:semiHidden="0" w:name="toc 1"/>
+    <w:lsdException w:unhideWhenUsed="0" w:uiPriority="0" w:semiHidden="0" w:name="toc 2"/>
+    <w:lsdException w:unhideWhenUsed="0" w:uiPriority="0" w:semiHidden="0" w:name="toc 3"/>
+    <w:lsdException w:unhideWhenUsed="0" w:uiPriority="0" w:semiHidden="0" w:name="toc 4"/>
+    <w:lsdException w:unhideWhenUsed="0" w:uiPriority="0" w:semiHidden="0" w:name="toc 5"/>
+    <w:lsdException w:unhideWhenUsed="0" w:uiPriority="0" w:semiHidden="0" w:name="toc 6"/>
+    <w:lsdException w:unhideWhenUsed="0" w:uiPriority="0" w:semiHidden="0" w:name="toc 7"/>
+    <w:lsdException w:unhideWhenUsed="0" w:uiPriority="0" w:semiHidden="0" w:name="toc 8"/>
+    <w:lsdException w:unhideWhenUsed="0" w:uiPriority="0" w:semiHidden="0" w:name="toc 9"/>
+    <w:lsdException w:unhideWhenUsed="0" w:uiPriority="0" w:semiHidden="0" w:name="Normal Indent"/>
+    <w:lsdException w:unhideWhenUsed="0" w:uiPriority="0" w:semiHidden="0" w:name="footnote text"/>
+    <w:lsdException w:unhideWhenUsed="0" w:uiPriority="0" w:semiHidden="0" w:name="annotation text"/>
+    <w:lsdException w:unhideWhenUsed="0" w:uiPriority="0" w:semiHidden="0" w:name="header"/>
+    <w:lsdException w:unhideWhenUsed="0" w:uiPriority="0" w:semiHidden="0" w:name="footer"/>
+    <w:lsdException w:unhideWhenUsed="0" w:uiPriority="0" w:semiHidden="0" w:name="index heading"/>
+    <w:lsdException w:qFormat="1" w:uiPriority="0" w:name="caption"/>
+    <w:lsdException w:unhideWhenUsed="0" w:uiPriority="0" w:semiHidden="0" w:name="table of figures"/>
+    <w:lsdException w:unhideWhenUsed="0" w:uiPriority="0" w:semiHidden="0" w:name="envelope address"/>
+    <w:lsdException w:unhideWhenUsed="0" w:uiPriority="0" w:semiHidden="0" w:name="envelope return"/>
+    <w:lsdException w:unhideWhenUsed="0" w:uiPriority="0" w:semiHidden="0" w:name="footnote reference"/>
+    <w:lsdException w:unhideWhenUsed="0" w:uiPriority="0" w:semiHidden="0" w:name="annotation reference"/>
+    <w:lsdException w:unhideWhenUsed="0" w:uiPriority="0" w:semiHidden="0" w:name="line number"/>
+    <w:lsdException w:unhideWhenUsed="0" w:uiPriority="0" w:semiHidden="0" w:name="page number"/>
+    <w:lsdException w:unhideWhenUsed="0" w:uiPriority="0" w:semiHidden="0" w:name="endnote reference"/>
+    <w:lsdException w:unhideWhenUsed="0" w:uiPriority="0" w:semiHidden="0" w:name="endnote text"/>
+    <w:lsdException w:unhideWhenUsed="0" w:uiPriority="0" w:semiHidden="0" w:name="table of authorities"/>
+    <w:lsdException w:unhideWhenUsed="0" w:uiPriority="0" w:semiHidden="0" w:name="macro"/>
+    <w:lsdException w:unhideWhenUsed="0" w:uiPriority="0" w:semiHidden="0" w:name="toa heading"/>
+    <w:lsdException w:unhideWhenUsed="0" w:uiPriority="0" w:semiHidden="0" w:name="List"/>
+    <w:lsdException w:unhideWhenUsed="0" w:uiPriority="0" w:semiHidden="0" w:name="List Bullet"/>
+    <w:lsdException w:unhideWhenUsed="0" w:uiPriority="0" w:semiHidden="0" w:name="List Number"/>
+    <w:lsdException w:unhideWhenUsed="0" w:uiPriority="0" w:semiHidden="0" w:name="List 2"/>
+    <w:lsdException w:unhideWhenUsed="0" w:uiPriority="0" w:semiHidden="0" w:name="List 3"/>
+    <w:lsdException w:unhideWhenUsed="0" w:uiPriority="0" w:semiHidden="0" w:name="List 4"/>
+    <w:lsdException w:unhideWhenUsed="0" w:uiPriority="0" w:semiHidden="0" w:name="List 5"/>
+    <w:lsdException w:unhideWhenUsed="0" w:uiPriority="0" w:semiHidden="0" w:name="List Bullet 2"/>
+    <w:lsdException w:unhideWhenUsed="0" w:uiPriority="0" w:semiHidden="0" w:name="List Bullet 3"/>
+    <w:lsdException w:unhideWhenUsed="0" w:uiPriority="0" w:semiHidden="0" w:name="List Bullet 4"/>
+    <w:lsdException w:unhideWhenUsed="0" w:uiPriority="0" w:semiHidden="0" w:name="List Bullet 5"/>
+    <w:lsdException w:unhideWhenUsed="0" w:uiPriority="0" w:semiHidden="0" w:name="List Number 2"/>
+    <w:lsdException w:unhideWhenUsed="0" w:uiPriority="0" w:semiHidden="0" w:name="List Number 3"/>
+    <w:lsdException w:unhideWhenUsed="0" w:uiPriority="0" w:semiHidden="0" w:name="List Number 4"/>
+    <w:lsdException w:unhideWhenUsed="0" w:uiPriority="0" w:semiHidden="0" w:name="List Number 5"/>
+    <w:lsdException w:qFormat="1" w:unhideWhenUsed="0" w:uiPriority="1" w:semiHidden="0" w:name="Title"/>
+    <w:lsdException w:unhideWhenUsed="0" w:uiPriority="0" w:semiHidden="0" w:name="Closing"/>
+    <w:lsdException w:unhideWhenUsed="0" w:uiPriority="0" w:semiHidden="0" w:name="Signature"/>
+    <w:lsdException w:uiPriority="1" w:name="Default Paragraph Font"/>
+    <w:lsdException w:qFormat="1" w:unhideWhenUsed="0" w:uiPriority="1" w:semiHidden="0" w:name="Body Text"/>
+    <w:lsdException w:unhideWhenUsed="0" w:uiPriority="0" w:semiHidden="0" w:name="Body Text Indent"/>
+    <w:lsdException w:unhideWhenUsed="0" w:uiPriority="0" w:semiHidden="0" w:name="List Continue"/>
+    <w:lsdException w:unhideWhenUsed="0" w:uiPriority="0" w:semiHidden="0" w:name="List Continue 2"/>
+    <w:lsdException w:unhideWhenUsed="0" w:uiPriority="0" w:semiHidden="0" w:name="List Continue 3"/>
+    <w:lsdException w:unhideWhenUsed="0" w:uiPriority="0" w:semiHidden="0" w:name="List Continue 4"/>
+    <w:lsdException w:unhideWhenUsed="0" w:uiPriority="0" w:semiHidden="0" w:name="List Continue 5"/>
+    <w:lsdException w:unhideWhenUsed="0" w:uiPriority="0" w:semiHidden="0" w:name="Message Header"/>
+    <w:lsdException w:qFormat="1" w:unhideWhenUsed="0" w:uiPriority="0" w:semiHidden="0" w:name="Subtitle"/>
+    <w:lsdException w:unhideWhenUsed="0" w:uiPriority="0" w:semiHidden="0" w:name="Salutation"/>
+    <w:lsdException w:unhideWhenUsed="0" w:uiPriority="0" w:semiHidden="0" w:name="Date"/>
+    <w:lsdException w:unhideWhenUsed="0" w:uiPriority="0" w:semiHidden="0" w:name="Body Text First Indent"/>
+    <w:lsdException w:unhideWhenUsed="0" w:uiPriority="0" w:semiHidden="0" w:name="Body Text First Indent 2"/>
+    <w:lsdException w:unhideWhenUsed="0" w:uiPriority="0" w:semiHidden="0" w:name="Note Heading"/>
+    <w:lsdException w:unhideWhenUsed="0" w:uiPriority="0" w:semiHidden="0" w:name="Body Text 2"/>
+    <w:lsdException w:unhideWhenUsed="0" w:uiPriority="0" w:semiHidden="0" w:name="Body Text 3"/>
+    <w:lsdException w:unhideWhenUsed="0" w:uiPriority="0" w:semiHidden="0" w:name="Body Text Indent 2"/>
+    <w:lsdException w:unhideWhenUsed="0" w:uiPriority="0" w:semiHidden="0" w:name="Body Text Indent 3"/>
+    <w:lsdException w:unhideWhenUsed="0" w:uiPriority="0" w:semiHidden="0" w:name="Block Text"/>
+    <w:lsdException w:unhideWhenUsed="0" w:uiPriority="0" w:semiHidden="0" w:name="Hyperlink"/>
+    <w:lsdException w:unhideWhenUsed="0" w:uiPriority="0" w:semiHidden="0" w:name="FollowedHyperlink"/>
+    <w:lsdException w:qFormat="1" w:unhideWhenUsed="0" w:uiPriority="0" w:semiHidden="0" w:name="Strong"/>
+    <w:lsdException w:qFormat="1" w:unhideWhenUsed="0" w:uiPriority="0" w:semiHidden="0" w:name="Emphasis"/>
+    <w:lsdException w:unhideWhenUsed="0" w:uiPriority="0" w:semiHidden="0" w:name="Document Map"/>
+    <w:lsdException w:unhideWhenUsed="0" w:uiPriority="0" w:semiHidden="0" w:name="Plain Text"/>
+    <w:lsdException w:unhideWhenUsed="0" w:uiPriority="0" w:semiHidden="0" w:name="E-mail Signature"/>
+    <w:lsdException w:unhideWhenUsed="0" w:uiPriority="0" w:semiHidden="0" w:name="Normal (Web)"/>
+    <w:lsdException w:unhideWhenUsed="0" w:uiPriority="0" w:semiHidden="0" w:name="HTML Acronym"/>
+    <w:lsdException w:unhideWhenUsed="0" w:uiPriority="0" w:semiHidden="0" w:name="HTML Address"/>
+    <w:lsdException w:unhideWhenUsed="0" w:uiPriority="0" w:semiHidden="0" w:name="HTML Cite"/>
+    <w:lsdException w:unhideWhenUsed="0" w:uiPriority="0" w:semiHidden="0" w:name="HTML Code"/>
+    <w:lsdException w:unhideWhenUsed="0" w:uiPriority="0" w:semiHidden="0" w:name="HTML Definition"/>
+    <w:lsdException w:unhideWhenUsed="0" w:uiPriority="0" w:semiHidden="0" w:name="HTML Keyboard"/>
+    <w:lsdException w:unhideWhenUsed="0" w:uiPriority="0" w:semiHidden="0" w:name="HTML Preformatted"/>
+    <w:lsdException w:unhideWhenUsed="0" w:uiPriority="0" w:semiHidden="0" w:name="HTML Sample"/>
+    <w:lsdException w:unhideWhenUsed="0" w:uiPriority="0" w:semiHidden="0" w:name="HTML Typewriter"/>
+    <w:lsdException w:unhideWhenUsed="0" w:uiPriority="0" w:semiHidden="0" w:name="HTML Variable"/>
+    <w:lsdException w:uiPriority="99" w:name="Normal Table"/>
+    <w:lsdException w:unhideWhenUsed="0" w:uiPriority="0" w:semiHidden="0" w:name="annotation subject"/>
+    <w:lsdException w:uiPriority="0" w:name="Table Simple 1"/>
+    <w:lsdException w:uiPriority="0" w:name="Table Simple 2"/>
+    <w:lsdException w:uiPriority="0" w:name="Table Simple 3"/>
+    <w:lsdException w:uiPriority="0" w:name="Table Classic 1"/>
+    <w:lsdException w:uiPriority="0" w:name="Table Classic 2"/>
+    <w:lsdException w:uiPriority="0" w:name="Table Classic 3"/>
+    <w:lsdException w:uiPriority="0" w:name="Table Classic 4"/>
+    <w:lsdException w:uiPriority="0" w:name="Table Colorful 1"/>
+    <w:lsdException w:uiPriority="0" w:name="Table Colorful 2"/>
+    <w:lsdException w:uiPriority="0" w:name="Table Colorful 3"/>
+    <w:lsdException w:uiPriority="0" w:name="Table Columns 1"/>
+    <w:lsdException w:uiPriority="0" w:name="Table Columns 2"/>
+    <w:lsdException w:uiPriority="0" w:name="Table Columns 3"/>
+    <w:lsdException w:uiPriority="0" w:name="Table Columns 4"/>
+    <w:lsdException w:uiPriority="0" w:name="Table Columns 5"/>
+    <w:lsdException w:uiPriority="0" w:name="Table Grid 1"/>
+    <w:lsdException w:uiPriority="0" w:name="Table Grid 2"/>
+    <w:lsdException w:uiPriority="0" w:name="Table Grid 3"/>
+    <w:lsdException w:uiPriority="0" w:name="Table Grid 4"/>
+    <w:lsdException w:uiPriority="0" w:name="Table Grid 5"/>
+    <w:lsdException w:uiPriority="0" w:name="Table Grid 6"/>
+    <w:lsdException w:uiPriority="0" w:name="Table Grid 7"/>
+    <w:lsdException w:uiPriority="0" w:name="Table Grid 8"/>
+    <w:lsdException w:uiPriority="0" w:name="Table List 1"/>
+    <w:lsdException w:uiPriority="0" w:name="Table List 2"/>
+    <w:lsdException w:uiPriority="0" w:name="Table List 3"/>
+    <w:lsdException w:uiPriority="0" w:name="Table List 4"/>
+    <w:lsdException w:uiPriority="0" w:name="Table List 5"/>
+    <w:lsdException w:uiPriority="0" w:name="Table List 6"/>
+    <w:lsdException w:uiPriority="0" w:name="Table List 7"/>
+    <w:lsdException w:uiPriority="0" w:name="Table List 8"/>
+    <w:lsdException w:uiPriority="0" w:name="Table 3D effects 1"/>
+    <w:lsdException w:uiPriority="0" w:name="Table 3D effects 2"/>
+    <w:lsdException w:uiPriority="0" w:name="Table 3D effects 3"/>
+    <w:lsdException w:uiPriority="0" w:name="Table Contemporary"/>
+    <w:lsdException w:uiPriority="0" w:name="Table Elegant"/>
+    <w:lsdException w:uiPriority="0" w:name="Table Professional"/>
+    <w:lsdException w:uiPriority="0" w:name="Table Subtle 1"/>
+    <w:lsdException w:uiPriority="0" w:name="Table Subtle 2"/>
+    <w:lsdException w:uiPriority="0" w:name="Table Web 1"/>
+    <w:lsdException w:uiPriority="0" w:name="Table Web 2"/>
+    <w:lsdException w:uiPriority="0" w:name="Table Web 3"/>
+    <w:lsdException w:unhideWhenUsed="0" w:uiPriority="0" w:semiHidden="0" w:name="Balloon Text"/>
+    <w:lsdException w:unhideWhenUsed="0" w:uiPriority="0" w:semiHidden="0" w:name="Table Grid"/>
+    <w:lsdException w:uiPriority="0" w:name="Table Theme"/>
+    <w:lsdException w:unhideWhenUsed="0" w:uiPriority="60" w:semiHidden="0" w:name="Light Shading"/>
+    <w:lsdException w:unhideWhenUsed="0" w:uiPriority="61" w:semiHidden="0" w:name="Light List"/>
+    <w:lsdException w:unhideWhenUsed="0" w:uiPriority="62" w:semiHidden="0" w:name="Light Grid"/>
+    <w:lsdException w:unhideWhenUsed="0" w:uiPriority="63" w:semiHidden="0" w:name="Medium Shading 1"/>
+    <w:lsdException w:unhideWhenUsed="0" w:uiPriority="64" w:semiHidden="0" w:name="Medium Shading 2"/>
+    <w:lsdException w:unhideWhenUsed="0" w:uiPriority="65" w:semiHidden="0" w:name="Medium List 1"/>
+    <w:lsdException w:unhideWhenUsed="0" w:uiPriority="66" w:semiHidden="0" w:name="Medium List 2"/>
+    <w:lsdException w:unhideWhenUsed="0" w:uiPriority="67" w:semiHidden="0" w:name="Medium Grid 1"/>
+    <w:lsdException w:unhideWhenUsed="0" w:uiPriority="68" w:semiHidden="0" w:name="Medium Grid 2"/>
+    <w:lsdException w:unhideWhenUsed="0" w:uiPriority="69" w:semiHidden="0" w:name="Medium Grid 3"/>
+    <w:lsdException w:unhideWhenUsed="0" w:uiPriority="70" w:semiHidden="0" w:name="Dark List"/>
+    <w:lsdException w:unhideWhenUsed="0" w:uiPriority="71" w:semiHidden="0" w:name="Colorful Shading"/>
+    <w:lsdException w:unhideWhenUsed="0" w:uiPriority="72" w:semiHidden="0" w:name="Colorful List"/>
+    <w:lsdException w:unhideWhenUsed="0" w:uiPriority="73" w:semiHidden="0" w:name="Colorful Grid"/>
+    <w:lsdException w:unhideWhenUsed="0" w:uiPriority="60" w:semiHidden="0" w:name="Light Shading Accent 1"/>
+    <w:lsdException w:unhideWhenUsed="0" w:uiPriority="61" w:semiHidden="0" w:name="Light List Accent 1"/>
+    <w:lsdException w:unhideWhenUsed="0" w:uiPriority="62" w:semiHidden="0" w:name="Light Grid Accent 1"/>
+    <w:lsdException w:unhideWhenUsed="0" w:uiPriority="63" w:semiHidden="0" w:name="Medium Shading 1 Accent 1"/>
+    <w:lsdException w:unhideWhenUsed="0" w:uiPriority="64" w:semiHidden="0" w:name="Medium Shading 2 Accent 1"/>
+    <w:lsdException w:unhideWhenUsed="0" w:uiPriority="65" w:semiHidden="0" w:name="Medium List 1 Accent 1"/>
+    <w:lsdException w:qFormat="1" w:unhideWhenUsed="0" w:uiPriority="1" w:semiHidden="0" w:name="List Paragraph"/>
+    <w:lsdException w:unhideWhenUsed="0" w:uiPriority="66" w:semiHidden="0" w:name="Medium List 2 Accent 1"/>
+    <w:lsdException w:unhideWhenUsed="0" w:uiPriority="67" w:semiHidden="0" w:name="Medium Grid 1 Accent 1"/>
+    <w:lsdException w:unhideWhenUsed="0" w:uiPriority="68" w:semiHidden="0" w:name="Medium Grid 2 Accent 1"/>
+    <w:lsdException w:unhideWhenUsed="0" w:uiPriority="69" w:semiHidden="0" w:name="Medium Grid 3 Accent 1"/>
+    <w:lsdException w:unhideWhenUsed="0" w:uiPriority="70" w:semiHidden="0" w:name="Dark List Accent 1"/>
+    <w:lsdException w:unhideWhenUsed="0" w:uiPriority="71" w:semiHidden="0" w:name="Colorful Shading Accent 1"/>
+    <w:lsdException w:unhideWhenUsed="0" w:uiPriority="72" w:semiHidden="0" w:name="Colorful List Accent 1"/>
+    <w:lsdException w:unhideWhenUsed="0" w:uiPriority="73" w:semiHidden="0" w:name="Colorful Grid Accent 1"/>
+    <w:lsdException w:unhideWhenUsed="0" w:uiPriority="60" w:semiHidden="0" w:name="Light Shading Accent 2"/>
+    <w:lsdException w:unhideWhenUsed="0" w:uiPriority="61" w:semiHidden="0" w:name="Light List Accent 2"/>
+    <w:lsdException w:unhideWhenUsed="0" w:uiPriority="62" w:semiHidden="0" w:name="Light Grid Accent 2"/>
+    <w:lsdException w:unhideWhenUsed="0" w:uiPriority="63" w:semiHidden="0" w:name="Medium Shading 1 Accent 2"/>
+    <w:lsdException w:unhideWhenUsed="0" w:uiPriority="64" w:semiHidden="0" w:name="Medium Shading 2 Accent 2"/>
+    <w:lsdException w:unhideWhenUsed="0" w:uiPriority="65" w:semiHidden="0" w:name="Medium List 1 Accent 2"/>
+    <w:lsdException w:unhideWhenUsed="0" w:uiPriority="66" w:semiHidden="0" w:name="Medium List 2 Accent 2"/>
+    <w:lsdException w:unhideWhenUsed="0" w:uiPriority="67" w:semiHidden="0" w:name="Medium Grid 1 Accent 2"/>
+    <w:lsdException w:unhideWhenUsed="0" w:uiPriority="68" w:semiHidden="0" w:name="Medium Grid 2 Accent 2"/>
+    <w:lsdException w:unhideWhenUsed="0" w:uiPriority="69" w:semiHidden="0" w:name="Medium Grid 3 Accent 2"/>
+    <w:lsdException w:unhideWhenUsed="0" w:uiPriority="70" w:semiHidden="0" w:name="Dark List Accent 2"/>
+    <w:lsdException w:unhideWhenUsed="0" w:uiPriority="71" w:semiHidden="0" w:name="Colorful Shading Accent 2"/>
+    <w:lsdException w:unhideWhenUsed="0" w:uiPriority="72" w:semiHidden="0" w:name="Colorful List Accent 2"/>
+    <w:lsdException w:unhideWhenUsed="0" w:uiPriority="73" w:semiHidden="0" w:name="Colorful Grid Accent 2"/>
+    <w:lsdException w:unhideWhenUsed="0" w:uiPriority="60" w:semiHidden="0" w:name="Light Shading Accent 3"/>
+    <w:lsdException w:unhideWhenUsed="0" w:uiPriority="61" w:semiHidden="0" w:name="Light List Accent 3"/>
+    <w:lsdException w:unhideWhenUsed="0" w:uiPriority="62" w:semiHidden="0" w:name="Light Grid Accent 3"/>
+    <w:lsdException w:unhideWhenUsed="0" w:uiPriority="63" w:semiHidden="0" w:name="Medium Shading 1 Accent 3"/>
+    <w:lsdException w:unhideWhenUsed="0" w:uiPriority="64" w:semiHidden="0" w:name="Medium Shading 2 Accent 3"/>
+    <w:lsdException w:unhideWhenUsed="0" w:uiPriority="65" w:semiHidden="0" w:name="Medium List 1 Accent 3"/>
+    <w:lsdException w:unhideWhenUsed="0" w:uiPriority="66" w:semiHidden="0" w:name="Medium List 2 Accent 3"/>
+    <w:lsdException w:unhideWhenUsed="0" w:uiPriority="67" w:semiHidden="0" w:name="Medium Grid 1 Accent 3"/>
+    <w:lsdException w:unhideWhenUsed="0" w:uiPriority="68" w:semiHidden="0" w:name="Medium Grid 2 Accent 3"/>
+    <w:lsdException w:unhideWhenUsed="0" w:uiPriority="69" w:semiHidden="0" w:name="Medium Grid 3 Accent 3"/>
+    <w:lsdException w:unhideWhenUsed="0" w:uiPriority="70" w:semiHidden="0" w:name="Dark List Accent 3"/>
+    <w:lsdException w:unhideWhenUsed="0" w:uiPriority="71" w:semiHidden="0" w:name="Colorful Shading Accent 3"/>
+    <w:lsdException w:unhideWhenUsed="0" w:uiPriority="72" w:semiHidden="0" w:name="Colorful List Accent 3"/>
+    <w:lsdException w:unhideWhenUsed="0" w:uiPriority="73" w:semiHidden="0" w:name="Colorful Grid Accent 3"/>
+    <w:lsdException w:unhideWhenUsed="0" w:uiPriority="60" w:semiHidden="0" w:name="Light Shading Accent 4"/>
+    <w:lsdException w:unhideWhenUsed="0" w:uiPriority="61" w:semiHidden="0" w:name="Light List Accent 4"/>
+    <w:lsdException w:unhideWhenUsed="0" w:uiPriority="62" w:semiHidden="0" w:name="Light Grid Accent 4"/>
+    <w:lsdException w:unhideWhenUsed="0" w:uiPriority="63" w:semiHidden="0" w:name="Medium Shading 1 Accent 4"/>
+    <w:lsdException w:unhideWhenUsed="0" w:uiPriority="64" w:semiHidden="0" w:name="Medium Shading 2 Accent 4"/>
+    <w:lsdException w:unhideWhenUsed="0" w:uiPriority="65" w:semiHidden="0" w:name="Medium List 1 Accent 4"/>
+    <w:lsdException w:unhideWhenUsed="0" w:uiPriority="66" w:semiHidden="0" w:name="Medium List 2 Accent 4"/>
+    <w:lsdException w:unhideWhenUsed="0" w:uiPriority="67" w:semiHidden="0" w:name="Medium Grid 1 Accent 4"/>
+    <w:lsdException w:unhideWhenUsed="0" w:uiPriority="68" w:semiHidden="0" w:name="Medium Grid 2 Accent 4"/>
+    <w:lsdException w:unhideWhenUsed="0" w:uiPriority="69" w:semiHidden="0" w:name="Medium Grid 3 Accent 4"/>
+    <w:lsdException w:unhideWhenUsed="0" w:uiPriority="70" w:semiHidden="0" w:name="Dark List Accent 4"/>
+    <w:lsdException w:unhideWhenUsed="0" w:uiPriority="71" w:semiHidden="0" w:name="Colorful Shading Accent 4"/>
+    <w:lsdException w:unhideWhenUsed="0" w:uiPriority="72" w:semiHidden="0" w:name="Colorful List Accent 4"/>
+    <w:lsdException w:unhideWhenUsed="0" w:uiPriority="73" w:semiHidden="0" w:name="Colorful Grid Accent 4"/>
+    <w:lsdException w:unhideWhenUsed="0" w:uiPriority="60" w:semiHidden="0" w:name="Light Shading Accent 5"/>
+    <w:lsdException w:unhideWhenUsed="0" w:uiPriority="61" w:semiHidden="0" w:name="Light List Accent 5"/>
+    <w:lsdException w:unhideWhenUsed="0" w:uiPriority="62" w:semiHidden="0" w:name="Light Grid Accent 5"/>
+    <w:lsdException w:unhideWhenUsed="0" w:uiPriority="63" w:semiHidden="0" w:name="Medium Shading 1 Accent 5"/>
+    <w:lsdException w:unhideWhenUsed="0" w:uiPriority="64" w:semiHidden="0" w:name="Medium Shading 2 Accent 5"/>
+    <w:lsdException w:unhideWhenUsed="0" w:uiPriority="65" w:semiHidden="0" w:name="Medium List 1 Accent 5"/>
+    <w:lsdException w:unhideWhenUsed="0" w:uiPriority="66" w:semiHidden="0" w:name="Medium List 2 Accent 5"/>
+    <w:lsdException w:unhideWhenUsed="0" w:uiPriority="67" w:semiHidden="0" w:name="Medium Grid 1 Accent 5"/>
+    <w:lsdException w:unhideWhenUsed="0" w:uiPriority="68" w:semiHidden="0" w:name="Medium Grid 2 Accent 5"/>
+    <w:lsdException w:unhideWhenUsed="0" w:uiPriority="69" w:semiHidden="0" w:name="Medium Grid 3 Accent 5"/>
+    <w:lsdException w:unhideWhenUsed="0" w:uiPriority="70" w:semiHidden="0" w:name="Dark List Accent 5"/>
+    <w:lsdException w:unhideWhenUsed="0" w:uiPriority="71" w:semiHidden="0" w:name="Colorful Shading Accent 5"/>
+    <w:lsdException w:unhideWhenUsed="0" w:uiPriority="72" w:semiHidden="0" w:name="Colorful List Accent 5"/>
+    <w:lsdException w:unhideWhenUsed="0" w:uiPriority="73" w:semiHidden="0" w:name="Colorful Grid Accent 5"/>
+    <w:lsdException w:unhideWhenUsed="0" w:uiPriority="60" w:semiHidden="0" w:name="Light Shading Accent 6"/>
+    <w:lsdException w:unhideWhenUsed="0" w:uiPriority="61" w:semiHidden="0" w:name="Light List Accent 6"/>
+    <w:lsdException w:unhideWhenUsed="0" w:uiPriority="62" w:semiHidden="0" w:name="Light Grid Accent 6"/>
+    <w:lsdException w:unhideWhenUsed="0" w:uiPriority="63" w:semiHidden="0" w:name="Medium Shading 1 Accent 6"/>
+    <w:lsdException w:unhideWhenUsed="0" w:uiPriority="64" w:semiHidden="0" w:name="Medium Shading 2 Accent 6"/>
+    <w:lsdException w:unhideWhenUsed="0" w:uiPriority="65" w:semiHidden="0" w:name="Medium List 1 Accent 6"/>
+    <w:lsdException w:unhideWhenUsed="0" w:uiPriority="66" w:semiHidden="0" w:name="Medium List 2 Accent 6"/>
+    <w:lsdException w:unhideWhenUsed="0" w:uiPriority="67" w:semiHidden="0" w:name="Medium Grid 1 Accent 6"/>
+    <w:lsdException w:unhideWhenUsed="0" w:uiPriority="68" w:semiHidden="0" w:name="Medium Grid 2 Accent 6"/>
+    <w:lsdException w:unhideWhenUsed="0" w:uiPriority="69" w:semiHidden="0" w:name="Medium Grid 3 Accent 6"/>
+    <w:lsdException w:unhideWhenUsed="0" w:uiPriority="70" w:semiHidden="0" w:name="Dark List Accent 6"/>
+    <w:lsdException w:unhideWhenUsed="0" w:uiPriority="71" w:semiHidden="0" w:name="Colorful Shading Accent 6"/>
+    <w:lsdException w:unhideWhenUsed="0" w:uiPriority="72" w:semiHidden="0" w:name="Colorful List Accent 6"/>
+    <w:lsdException w:unhideWhenUsed="0" w:uiPriority="73" w:semiHidden="0" w:name="Colorful Grid Accent 6"/>
   </w:latentStyles>
-  <w:style w:type="paragraph" w:default="1" w:styleId="a">
+  <w:style w:type="paragraph" w:default="1" w:styleId="1">
     <w:name w:val="Normal"/>
+    <w:qFormat/>
     <w:uiPriority w:val="1"/>
-    <w:qFormat/>
     <w:pPr>
       <w:widowControl w:val="0"/>
       <w:autoSpaceDE w:val="0"/>
       <w:autoSpaceDN w:val="0"/>
     </w:pPr>
     <w:rPr>
-      <w:rFonts w:ascii="Tahoma" w:eastAsia="Tahoma" w:hAnsi="Tahoma" w:cs="Tahoma"/>
+      <w:rFonts w:ascii="Tahoma" w:hAnsi="Tahoma" w:eastAsia="Tahoma" w:cs="Tahoma"/>
       <w:sz w:val="22"/>
       <w:szCs w:val="22"/>
+      <w:lang w:val="en-US" w:eastAsia="en-US" w:bidi="ar-SA"/>
     </w:rPr>
   </w:style>
-  <w:style w:type="paragraph" w:styleId="1">
+  <w:style w:type="paragraph" w:styleId="2">
     <w:name w:val="heading 1"/>
-    <w:basedOn w:val="a"/>
+    <w:basedOn w:val="1"/>
+    <w:qFormat/>
     <w:uiPriority w:val="1"/>
-    <w:qFormat/>
     <w:pPr>
       <w:ind w:left="25"/>
       <w:outlineLvl w:val="0"/>
     </w:pPr>
     <w:rPr>
-      <w:rFonts w:ascii="Arial Black" w:eastAsia="Arial Black" w:hAnsi="Arial Black" w:cs="Arial Black"/>
+      <w:rFonts w:ascii="Arial Black" w:hAnsi="Arial Black" w:eastAsia="Arial Black" w:cs="Arial Black"/>
       <w:sz w:val="28"/>
       <w:szCs w:val="28"/>
     </w:rPr>
   </w:style>
-  <w:style w:type="paragraph" w:styleId="2">
+  <w:style w:type="paragraph" w:styleId="3">
     <w:name w:val="heading 2"/>
-    <w:basedOn w:val="a"/>
+    <w:basedOn w:val="1"/>
+    <w:qFormat/>
     <w:uiPriority w:val="1"/>
-    <w:qFormat/>
     <w:pPr>
       <w:spacing w:before="246"/>
       <w:ind w:left="25"/>
@@ -3659,11 +3829,11 @@
       <w:szCs w:val="24"/>
     </w:rPr>
   </w:style>
-  <w:style w:type="paragraph" w:styleId="3">
+  <w:style w:type="paragraph" w:styleId="4">
     <w:name w:val="heading 3"/>
-    <w:basedOn w:val="a"/>
+    <w:basedOn w:val="1"/>
+    <w:qFormat/>
     <w:uiPriority w:val="1"/>
-    <w:qFormat/>
     <w:pPr>
       <w:ind w:left="25"/>
       <w:outlineLvl w:val="2"/>
@@ -3675,11 +3845,11 @@
       <w:szCs w:val="20"/>
     </w:rPr>
   </w:style>
-  <w:style w:type="paragraph" w:styleId="4">
+  <w:style w:type="paragraph" w:styleId="5">
     <w:name w:val="heading 4"/>
-    <w:basedOn w:val="a"/>
+    <w:basedOn w:val="1"/>
+    <w:qFormat/>
     <w:uiPriority w:val="1"/>
-    <w:qFormat/>
     <w:pPr>
       <w:spacing w:before="60"/>
       <w:ind w:left="365"/>
@@ -3690,11 +3860,11 @@
       <w:szCs w:val="20"/>
     </w:rPr>
   </w:style>
-  <w:style w:type="paragraph" w:styleId="5">
+  <w:style w:type="paragraph" w:styleId="6">
     <w:name w:val="heading 5"/>
-    <w:basedOn w:val="a"/>
+    <w:basedOn w:val="1"/>
+    <w:qFormat/>
     <w:uiPriority w:val="1"/>
-    <w:qFormat/>
     <w:pPr>
       <w:spacing w:before="103"/>
       <w:ind w:left="25"/>
@@ -3705,19 +3875,18 @@
       <w:szCs w:val="19"/>
     </w:rPr>
   </w:style>
-  <w:style w:type="character" w:default="1" w:styleId="a0">
+  <w:style w:type="character" w:default="1" w:styleId="7">
     <w:name w:val="Default Paragraph Font"/>
-    <w:uiPriority w:val="1"/>
     <w:semiHidden/>
     <w:unhideWhenUsed/>
+    <w:uiPriority w:val="1"/>
   </w:style>
-  <w:style w:type="table" w:default="1" w:styleId="a1">
+  <w:style w:type="table" w:default="1" w:styleId="8">
     <w:name w:val="Normal Table"/>
-    <w:uiPriority w:val="99"/>
     <w:semiHidden/>
     <w:unhideWhenUsed/>
+    <w:uiPriority w:val="99"/>
     <w:tblPr>
-      <w:tblInd w:w="0" w:type="dxa"/>
       <w:tblCellMar>
         <w:top w:w="0" w:type="dxa"/>
         <w:left w:w="108" w:type="dxa"/>
@@ -3726,44 +3895,61 @@
       </w:tblCellMar>
     </w:tblPr>
   </w:style>
-  <w:style w:type="numbering" w:default="1" w:styleId="a2">
-    <w:name w:val="No List"/>
-    <w:uiPriority w:val="99"/>
-    <w:semiHidden/>
-    <w:unhideWhenUsed/>
-  </w:style>
-  <w:style w:type="paragraph" w:styleId="a3">
+  <w:style w:type="paragraph" w:styleId="9">
     <w:name w:val="Body Text"/>
-    <w:basedOn w:val="a"/>
+    <w:basedOn w:val="1"/>
+    <w:qFormat/>
     <w:uiPriority w:val="1"/>
-    <w:qFormat/>
     <w:rPr>
       <w:sz w:val="18"/>
       <w:szCs w:val="18"/>
     </w:rPr>
   </w:style>
-  <w:style w:type="paragraph" w:styleId="a4">
+  <w:style w:type="character" w:styleId="10">
+    <w:name w:val="Hyperlink"/>
+    <w:basedOn w:val="7"/>
+    <w:uiPriority w:val="0"/>
+    <w:rPr>
+      <w:color w:val="0000FF" w:themeColor="hyperlink"/>
+      <w:u w:val="single"/>
+      <w14:textFill>
+        <w14:solidFill>
+          <w14:schemeClr w14:val="hlink"/>
+        </w14:solidFill>
+      </w14:textFill>
+    </w:rPr>
+  </w:style>
+  <w:style w:type="paragraph" w:styleId="11">
+    <w:name w:val="Normal (Web)"/>
+    <w:basedOn w:val="1"/>
+    <w:uiPriority w:val="0"/>
+    <w:rPr>
+      <w:sz w:val="24"/>
+      <w:szCs w:val="24"/>
+    </w:rPr>
+  </w:style>
+  <w:style w:type="paragraph" w:styleId="12">
     <w:name w:val="Title"/>
-    <w:basedOn w:val="a"/>
-    <w:link w:val="a5"/>
+    <w:basedOn w:val="1"/>
+    <w:link w:val="17"/>
+    <w:qFormat/>
     <w:uiPriority w:val="1"/>
-    <w:qFormat/>
     <w:pPr>
       <w:spacing w:line="882" w:lineRule="exact"/>
       <w:ind w:left="6057"/>
     </w:pPr>
     <w:rPr>
-      <w:rFonts w:ascii="Arial Black" w:eastAsia="Arial Black" w:hAnsi="Arial Black" w:cs="Arial Black"/>
+      <w:rFonts w:ascii="Arial Black" w:hAnsi="Arial Black" w:eastAsia="Arial Black" w:cs="Arial Black"/>
       <w:sz w:val="80"/>
       <w:szCs w:val="80"/>
     </w:rPr>
   </w:style>
-  <w:style w:type="table" w:customStyle="1" w:styleId="TableNormal1">
+  <w:style w:type="table" w:customStyle="1" w:styleId="13">
     <w:name w:val="Table Normal1"/>
-    <w:uiPriority w:val="2"/>
     <w:semiHidden/>
     <w:unhideWhenUsed/>
     <w:qFormat/>
+    <w:uiPriority w:val="2"/>
     <w:tblPr>
       <w:tblCellMar>
         <w:top w:w="0" w:type="dxa"/>
@@ -3773,47 +3959,37 @@
       </w:tblCellMar>
     </w:tblPr>
   </w:style>
-  <w:style w:type="paragraph" w:styleId="a6">
+  <w:style w:type="paragraph" w:styleId="14">
     <w:name w:val="List Paragraph"/>
-    <w:basedOn w:val="a"/>
+    <w:basedOn w:val="1"/>
+    <w:qFormat/>
     <w:uiPriority w:val="1"/>
+  </w:style>
+  <w:style w:type="paragraph" w:customStyle="1" w:styleId="15">
+    <w:name w:val="Table Paragraph"/>
+    <w:basedOn w:val="1"/>
     <w:qFormat/>
+    <w:uiPriority w:val="1"/>
   </w:style>
-  <w:style w:type="paragraph" w:customStyle="1" w:styleId="TableParagraph">
-    <w:name w:val="Table Paragraph"/>
-    <w:basedOn w:val="a"/>
-    <w:uiPriority w:val="1"/>
-    <w:qFormat/>
-  </w:style>
-  <w:style w:type="character" w:styleId="a7">
-    <w:name w:val="Hyperlink"/>
-    <w:basedOn w:val="a0"/>
-    <w:rsid w:val="003D3ABF"/>
-    <w:rPr>
-      <w:color w:val="0000FF" w:themeColor="hyperlink"/>
-      <w:u w:val="single"/>
-    </w:rPr>
-  </w:style>
-  <w:style w:type="character" w:styleId="a8">
+  <w:style w:type="character" w:customStyle="1" w:styleId="16">
     <w:name w:val="Unresolved Mention"/>
-    <w:basedOn w:val="a0"/>
-    <w:uiPriority w:val="99"/>
+    <w:basedOn w:val="7"/>
     <w:semiHidden/>
     <w:unhideWhenUsed/>
-    <w:rsid w:val="003D3ABF"/>
+    <w:uiPriority w:val="99"/>
     <w:rPr>
       <w:color w:val="605E5C"/>
       <w:shd w:val="clear" w:color="auto" w:fill="E1DFDD"/>
     </w:rPr>
   </w:style>
-  <w:style w:type="character" w:customStyle="1" w:styleId="a5">
+  <w:style w:type="character" w:customStyle="1" w:styleId="17">
     <w:name w:val="Заголовок Знак"/>
-    <w:basedOn w:val="a0"/>
-    <w:link w:val="a4"/>
+    <w:basedOn w:val="7"/>
+    <w:link w:val="12"/>
+    <w:qFormat/>
     <w:uiPriority w:val="1"/>
-    <w:rsid w:val="00DD69FB"/>
     <w:rPr>
-      <w:rFonts w:ascii="Arial Black" w:eastAsia="Arial Black" w:hAnsi="Arial Black" w:cs="Arial Black"/>
+      <w:rFonts w:ascii="Arial Black" w:hAnsi="Arial Black" w:eastAsia="Arial Black" w:cs="Arial Black"/>
       <w:sz w:val="80"/>
       <w:szCs w:val="80"/>
     </w:rPr>
@@ -4100,7 +4276,6 @@
     </a:fmtScheme>
   </a:themeElements>
   <a:objectDefaults/>
-  <a:extraClrSchemeLst/>
 </a:theme>
 </file>
 

</xml_diff>